<commit_message>
Finish project overview doc.
</commit_message>
<xml_diff>
--- a/doc/用户使用说明书.docx
+++ b/doc/用户使用说明书.docx
@@ -1,6 +1,6 @@
 
 <file path=word/document.xml><?xml version="1.0" encoding="utf-8"?>
-<w:document xmlns:wpc="http://schemas.microsoft.com/office/word/2010/wordprocessingCanvas" xmlns:cx="http://schemas.microsoft.com/office/drawing/2014/chartex" xmlns:cx1="http://schemas.microsoft.com/office/drawing/2015/9/8/chartex" xmlns:cx2="http://schemas.microsoft.com/office/drawing/2015/10/21/chartex" xmlns:mc="http://schemas.openxmlformats.org/markup-compatibility/2006" xmlns:o="urn:schemas-microsoft-com:office:office" xmlns:r="http://schemas.openxmlformats.org/officeDocument/2006/relationships" xmlns:m="http://schemas.openxmlformats.org/officeDocument/2006/math" xmlns:v="urn:schemas-microsoft-com:vml" xmlns:wp14="http://schemas.microsoft.com/office/word/2010/wordprocessingDrawing" xmlns:wp="http://schemas.openxmlformats.org/drawingml/2006/wordprocessingDrawing" xmlns:w10="urn:schemas-microsoft-com:office:word" xmlns:w="http://schemas.openxmlformats.org/wordprocessingml/2006/main" xmlns:w14="http://schemas.microsoft.com/office/word/2010/wordml" xmlns:w15="http://schemas.microsoft.com/office/word/2012/wordml" xmlns:w16se="http://schemas.microsoft.com/office/word/2015/wordml/symex" xmlns:wpg="http://schemas.microsoft.com/office/word/2010/wordprocessingGroup" xmlns:wpi="http://schemas.microsoft.com/office/word/2010/wordprocessingInk" xmlns:wne="http://schemas.microsoft.com/office/word/2006/wordml" xmlns:wps="http://schemas.microsoft.com/office/word/2010/wordprocessingShape" mc:Ignorable="w14 w15 w16se wp14">
+<w:document xmlns:wpc="http://schemas.microsoft.com/office/word/2010/wordprocessingCanvas" xmlns:cx="http://schemas.microsoft.com/office/drawing/2014/chartex" xmlns:mc="http://schemas.openxmlformats.org/markup-compatibility/2006" xmlns:o="urn:schemas-microsoft-com:office:office" xmlns:r="http://schemas.openxmlformats.org/officeDocument/2006/relationships" xmlns:m="http://schemas.openxmlformats.org/officeDocument/2006/math" xmlns:v="urn:schemas-microsoft-com:vml" xmlns:wp14="http://schemas.microsoft.com/office/word/2010/wordprocessingDrawing" xmlns:wp="http://schemas.openxmlformats.org/drawingml/2006/wordprocessingDrawing" xmlns:w10="urn:schemas-microsoft-com:office:word" xmlns:w="http://schemas.openxmlformats.org/wordprocessingml/2006/main" xmlns:w14="http://schemas.microsoft.com/office/word/2010/wordml" xmlns:w15="http://schemas.microsoft.com/office/word/2012/wordml" xmlns:w16se="http://schemas.microsoft.com/office/word/2015/wordml/symex" xmlns:wpg="http://schemas.microsoft.com/office/word/2010/wordprocessingGroup" xmlns:wpi="http://schemas.microsoft.com/office/word/2010/wordprocessingInk" xmlns:wne="http://schemas.microsoft.com/office/word/2006/wordml" xmlns:wps="http://schemas.microsoft.com/office/word/2010/wordprocessingShape" mc:Ignorable="w14 w15 w16se wp14">
   <w:body>
     <w:p>
       <w:pPr>
@@ -305,7 +305,13 @@
     <w:sdt>
       <w:sdtPr>
         <w:rPr>
-          <w:rFonts w:ascii="楷体" w:eastAsia="楷体" w:hAnsi="楷体"/>
+          <w:rFonts w:ascii="楷体" w:eastAsia="楷体" w:hAnsi="楷体" w:cstheme="minorBidi"/>
+          <w:b w:val="0"/>
+          <w:color w:val="auto"/>
+          <w:kern w:val="2"/>
+          <w:sz w:val="21"/>
+          <w:szCs w:val="24"/>
+          <w:lang w:eastAsia="zh-CN"/>
         </w:rPr>
         <w:id w:val="-1811927887"/>
         <w:docPartObj>
@@ -315,15 +321,8 @@
       </w:sdtPr>
       <w:sdtEndPr>
         <w:rPr>
-          <w:rFonts w:cstheme="minorBidi"/>
-          <w:b/>
           <w:bCs/>
           <w:noProof/>
-          <w:color w:val="auto"/>
-          <w:kern w:val="2"/>
-          <w:sz w:val="21"/>
-          <w:szCs w:val="24"/>
-          <w:lang w:eastAsia="zh-CN"/>
         </w:rPr>
       </w:sdtEndPr>
       <w:sdtContent>
@@ -346,7 +345,7 @@
           <w:pPr>
             <w:pStyle w:val="TOC1"/>
             <w:tabs>
-              <w:tab w:val="left" w:pos="420"/>
+              <w:tab w:val="left" w:pos="210"/>
               <w:tab w:val="right" w:leader="dot" w:pos="8296"/>
             </w:tabs>
             <w:rPr>
@@ -373,7 +372,7 @@
             </w:rPr>
             <w:fldChar w:fldCharType="separate"/>
           </w:r>
-          <w:hyperlink w:anchor="_Toc458121563" w:history="1">
+          <w:hyperlink w:anchor="_Toc458297805" w:history="1">
             <w:r>
               <w:rPr>
                 <w:rStyle w:val="Hyperlink"/>
@@ -420,7 +419,7 @@
                 <w:noProof/>
                 <w:webHidden/>
               </w:rPr>
-              <w:instrText xml:space="preserve"> PAGEREF _Toc458121563 \h </w:instrText>
+              <w:instrText xml:space="preserve"> PAGEREF _Toc458297805 \h </w:instrText>
             </w:r>
             <w:r>
               <w:rPr>
@@ -443,7 +442,7 @@
                 <w:noProof/>
                 <w:webHidden/>
               </w:rPr>
-              <w:t>2</w:t>
+              <w:t>3</w:t>
             </w:r>
             <w:r>
               <w:rPr>
@@ -467,7 +466,7 @@
               <w:szCs w:val="22"/>
             </w:rPr>
           </w:pPr>
-          <w:hyperlink w:anchor="_Toc458121564" w:history="1">
+          <w:hyperlink w:anchor="_Toc458297806" w:history="1">
             <w:r>
               <w:rPr>
                 <w:rStyle w:val="Hyperlink"/>
@@ -498,7 +497,7 @@
                 <w:noProof/>
                 <w:webHidden/>
               </w:rPr>
-              <w:instrText xml:space="preserve"> PAGEREF _Toc458121564 \h </w:instrText>
+              <w:instrText xml:space="preserve"> PAGEREF _Toc458297806 \h </w:instrText>
             </w:r>
             <w:r>
               <w:rPr>
@@ -521,7 +520,7 @@
                 <w:noProof/>
                 <w:webHidden/>
               </w:rPr>
-              <w:t>2</w:t>
+              <w:t>3</w:t>
             </w:r>
             <w:r>
               <w:rPr>
@@ -536,16 +535,12 @@
         <w:p>
           <w:pPr>
             <w:pStyle w:val="TOC3"/>
-            <w:tabs>
-              <w:tab w:val="right" w:leader="dot" w:pos="8296"/>
-            </w:tabs>
             <w:rPr>
-              <w:rFonts w:ascii="楷体" w:eastAsia="楷体" w:hAnsi="楷体"/>
               <w:noProof/>
               <w:szCs w:val="22"/>
             </w:rPr>
           </w:pPr>
-          <w:hyperlink w:anchor="_Toc458121565" w:history="1">
+          <w:hyperlink w:anchor="_Toc458297807" w:history="1">
             <w:r>
               <w:rPr>
                 <w:rStyle w:val="Hyperlink"/>
@@ -556,7 +551,6 @@
             </w:r>
             <w:r>
               <w:rPr>
-                <w:rFonts w:ascii="楷体" w:eastAsia="楷体" w:hAnsi="楷体"/>
                 <w:noProof/>
                 <w:webHidden/>
               </w:rPr>
@@ -564,7 +558,6 @@
             </w:r>
             <w:r>
               <w:rPr>
-                <w:rFonts w:ascii="楷体" w:eastAsia="楷体" w:hAnsi="楷体"/>
                 <w:noProof/>
                 <w:webHidden/>
               </w:rPr>
@@ -572,22 +565,19 @@
             </w:r>
             <w:r>
               <w:rPr>
-                <w:rFonts w:ascii="楷体" w:eastAsia="楷体" w:hAnsi="楷体"/>
-                <w:noProof/>
-                <w:webHidden/>
-              </w:rPr>
-              <w:instrText xml:space="preserve"> PAGEREF _Toc458121565 \h </w:instrText>
-            </w:r>
-            <w:r>
-              <w:rPr>
-                <w:rFonts w:ascii="楷体" w:eastAsia="楷体" w:hAnsi="楷体"/>
-                <w:noProof/>
-                <w:webHidden/>
-              </w:rPr>
-            </w:r>
-            <w:r>
-              <w:rPr>
-                <w:rFonts w:ascii="楷体" w:eastAsia="楷体" w:hAnsi="楷体"/>
+                <w:noProof/>
+                <w:webHidden/>
+              </w:rPr>
+              <w:instrText xml:space="preserve"> PAGEREF _Toc458297807 \h </w:instrText>
+            </w:r>
+            <w:r>
+              <w:rPr>
+                <w:noProof/>
+                <w:webHidden/>
+              </w:rPr>
+            </w:r>
+            <w:r>
+              <w:rPr>
                 <w:noProof/>
                 <w:webHidden/>
               </w:rPr>
@@ -595,15 +585,13 @@
             </w:r>
             <w:r>
               <w:rPr>
-                <w:rFonts w:ascii="楷体" w:eastAsia="楷体" w:hAnsi="楷体"/>
-                <w:noProof/>
-                <w:webHidden/>
-              </w:rPr>
-              <w:t>2</w:t>
-            </w:r>
-            <w:r>
-              <w:rPr>
-                <w:rFonts w:ascii="楷体" w:eastAsia="楷体" w:hAnsi="楷体"/>
+                <w:noProof/>
+                <w:webHidden/>
+              </w:rPr>
+              <w:t>3</w:t>
+            </w:r>
+            <w:r>
+              <w:rPr>
                 <w:noProof/>
                 <w:webHidden/>
               </w:rPr>
@@ -614,16 +602,12 @@
         <w:p>
           <w:pPr>
             <w:pStyle w:val="TOC3"/>
-            <w:tabs>
-              <w:tab w:val="right" w:leader="dot" w:pos="8296"/>
-            </w:tabs>
             <w:rPr>
-              <w:rFonts w:ascii="楷体" w:eastAsia="楷体" w:hAnsi="楷体"/>
               <w:noProof/>
               <w:szCs w:val="22"/>
             </w:rPr>
           </w:pPr>
-          <w:hyperlink w:anchor="_Toc458121566" w:history="1">
+          <w:hyperlink w:anchor="_Toc458297808" w:history="1">
             <w:r>
               <w:rPr>
                 <w:rStyle w:val="Hyperlink"/>
@@ -634,7 +618,6 @@
             </w:r>
             <w:r>
               <w:rPr>
-                <w:rFonts w:ascii="楷体" w:eastAsia="楷体" w:hAnsi="楷体"/>
                 <w:noProof/>
                 <w:webHidden/>
               </w:rPr>
@@ -642,7 +625,6 @@
             </w:r>
             <w:r>
               <w:rPr>
-                <w:rFonts w:ascii="楷体" w:eastAsia="楷体" w:hAnsi="楷体"/>
                 <w:noProof/>
                 <w:webHidden/>
               </w:rPr>
@@ -650,22 +632,19 @@
             </w:r>
             <w:r>
               <w:rPr>
-                <w:rFonts w:ascii="楷体" w:eastAsia="楷体" w:hAnsi="楷体"/>
-                <w:noProof/>
-                <w:webHidden/>
-              </w:rPr>
-              <w:instrText xml:space="preserve"> PAGEREF _Toc458121566 \h </w:instrText>
-            </w:r>
-            <w:r>
-              <w:rPr>
-                <w:rFonts w:ascii="楷体" w:eastAsia="楷体" w:hAnsi="楷体"/>
-                <w:noProof/>
-                <w:webHidden/>
-              </w:rPr>
-            </w:r>
-            <w:r>
-              <w:rPr>
-                <w:rFonts w:ascii="楷体" w:eastAsia="楷体" w:hAnsi="楷体"/>
+                <w:noProof/>
+                <w:webHidden/>
+              </w:rPr>
+              <w:instrText xml:space="preserve"> PAGEREF _Toc458297808 \h </w:instrText>
+            </w:r>
+            <w:r>
+              <w:rPr>
+                <w:noProof/>
+                <w:webHidden/>
+              </w:rPr>
+            </w:r>
+            <w:r>
+              <w:rPr>
                 <w:noProof/>
                 <w:webHidden/>
               </w:rPr>
@@ -673,7 +652,6 @@
             </w:r>
             <w:r>
               <w:rPr>
-                <w:rFonts w:ascii="楷体" w:eastAsia="楷体" w:hAnsi="楷体"/>
                 <w:noProof/>
                 <w:webHidden/>
               </w:rPr>
@@ -681,7 +659,6 @@
             </w:r>
             <w:r>
               <w:rPr>
-                <w:rFonts w:ascii="楷体" w:eastAsia="楷体" w:hAnsi="楷体"/>
                 <w:noProof/>
                 <w:webHidden/>
               </w:rPr>
@@ -692,16 +669,12 @@
         <w:p>
           <w:pPr>
             <w:pStyle w:val="TOC3"/>
-            <w:tabs>
-              <w:tab w:val="right" w:leader="dot" w:pos="8296"/>
-            </w:tabs>
             <w:rPr>
-              <w:rFonts w:ascii="楷体" w:eastAsia="楷体" w:hAnsi="楷体"/>
               <w:noProof/>
               <w:szCs w:val="22"/>
             </w:rPr>
           </w:pPr>
-          <w:hyperlink w:anchor="_Toc458121567" w:history="1">
+          <w:hyperlink w:anchor="_Toc458297809" w:history="1">
             <w:r>
               <w:rPr>
                 <w:rStyle w:val="Hyperlink"/>
@@ -712,7 +685,6 @@
             </w:r>
             <w:r>
               <w:rPr>
-                <w:rFonts w:ascii="楷体" w:eastAsia="楷体" w:hAnsi="楷体"/>
                 <w:noProof/>
                 <w:webHidden/>
               </w:rPr>
@@ -720,7 +692,6 @@
             </w:r>
             <w:r>
               <w:rPr>
-                <w:rFonts w:ascii="楷体" w:eastAsia="楷体" w:hAnsi="楷体"/>
                 <w:noProof/>
                 <w:webHidden/>
               </w:rPr>
@@ -728,22 +699,19 @@
             </w:r>
             <w:r>
               <w:rPr>
-                <w:rFonts w:ascii="楷体" w:eastAsia="楷体" w:hAnsi="楷体"/>
-                <w:noProof/>
-                <w:webHidden/>
-              </w:rPr>
-              <w:instrText xml:space="preserve"> PAGEREF _Toc458121567 \h </w:instrText>
-            </w:r>
-            <w:r>
-              <w:rPr>
-                <w:rFonts w:ascii="楷体" w:eastAsia="楷体" w:hAnsi="楷体"/>
-                <w:noProof/>
-                <w:webHidden/>
-              </w:rPr>
-            </w:r>
-            <w:r>
-              <w:rPr>
-                <w:rFonts w:ascii="楷体" w:eastAsia="楷体" w:hAnsi="楷体"/>
+                <w:noProof/>
+                <w:webHidden/>
+              </w:rPr>
+              <w:instrText xml:space="preserve"> PAGEREF _Toc458297809 \h </w:instrText>
+            </w:r>
+            <w:r>
+              <w:rPr>
+                <w:noProof/>
+                <w:webHidden/>
+              </w:rPr>
+            </w:r>
+            <w:r>
+              <w:rPr>
                 <w:noProof/>
                 <w:webHidden/>
               </w:rPr>
@@ -751,7 +719,6 @@
             </w:r>
             <w:r>
               <w:rPr>
-                <w:rFonts w:ascii="楷体" w:eastAsia="楷体" w:hAnsi="楷体"/>
                 <w:noProof/>
                 <w:webHidden/>
               </w:rPr>
@@ -759,7 +726,6 @@
             </w:r>
             <w:r>
               <w:rPr>
-                <w:rFonts w:ascii="楷体" w:eastAsia="楷体" w:hAnsi="楷体"/>
                 <w:noProof/>
                 <w:webHidden/>
               </w:rPr>
@@ -779,7 +745,7 @@
               <w:szCs w:val="22"/>
             </w:rPr>
           </w:pPr>
-          <w:hyperlink w:anchor="_Toc458121568" w:history="1">
+          <w:hyperlink w:anchor="_Toc458297810" w:history="1">
             <w:r>
               <w:rPr>
                 <w:rStyle w:val="Hyperlink"/>
@@ -810,7 +776,7 @@
                 <w:noProof/>
                 <w:webHidden/>
               </w:rPr>
-              <w:instrText xml:space="preserve"> PAGEREF _Toc458121568 \h </w:instrText>
+              <w:instrText xml:space="preserve"> PAGEREF _Toc458297810 \h </w:instrText>
             </w:r>
             <w:r>
               <w:rPr>
@@ -848,16 +814,12 @@
         <w:p>
           <w:pPr>
             <w:pStyle w:val="TOC3"/>
-            <w:tabs>
-              <w:tab w:val="right" w:leader="dot" w:pos="8296"/>
-            </w:tabs>
             <w:rPr>
-              <w:rFonts w:ascii="楷体" w:eastAsia="楷体" w:hAnsi="楷体"/>
               <w:noProof/>
               <w:szCs w:val="22"/>
             </w:rPr>
           </w:pPr>
-          <w:hyperlink w:anchor="_Toc458121569" w:history="1">
+          <w:hyperlink w:anchor="_Toc458297811" w:history="1">
             <w:r>
               <w:rPr>
                 <w:rStyle w:val="Hyperlink"/>
@@ -868,7 +830,6 @@
             </w:r>
             <w:r>
               <w:rPr>
-                <w:rFonts w:ascii="楷体" w:eastAsia="楷体" w:hAnsi="楷体"/>
                 <w:noProof/>
                 <w:webHidden/>
               </w:rPr>
@@ -876,7 +837,6 @@
             </w:r>
             <w:r>
               <w:rPr>
-                <w:rFonts w:ascii="楷体" w:eastAsia="楷体" w:hAnsi="楷体"/>
                 <w:noProof/>
                 <w:webHidden/>
               </w:rPr>
@@ -884,22 +844,19 @@
             </w:r>
             <w:r>
               <w:rPr>
-                <w:rFonts w:ascii="楷体" w:eastAsia="楷体" w:hAnsi="楷体"/>
-                <w:noProof/>
-                <w:webHidden/>
-              </w:rPr>
-              <w:instrText xml:space="preserve"> PAGEREF _Toc458121569 \h </w:instrText>
-            </w:r>
-            <w:r>
-              <w:rPr>
-                <w:rFonts w:ascii="楷体" w:eastAsia="楷体" w:hAnsi="楷体"/>
-                <w:noProof/>
-                <w:webHidden/>
-              </w:rPr>
-            </w:r>
-            <w:r>
-              <w:rPr>
-                <w:rFonts w:ascii="楷体" w:eastAsia="楷体" w:hAnsi="楷体"/>
+                <w:noProof/>
+                <w:webHidden/>
+              </w:rPr>
+              <w:instrText xml:space="preserve"> PAGEREF _Toc458297811 \h </w:instrText>
+            </w:r>
+            <w:r>
+              <w:rPr>
+                <w:noProof/>
+                <w:webHidden/>
+              </w:rPr>
+            </w:r>
+            <w:r>
+              <w:rPr>
                 <w:noProof/>
                 <w:webHidden/>
               </w:rPr>
@@ -907,7 +864,6 @@
             </w:r>
             <w:r>
               <w:rPr>
-                <w:rFonts w:ascii="楷体" w:eastAsia="楷体" w:hAnsi="楷体"/>
                 <w:noProof/>
                 <w:webHidden/>
               </w:rPr>
@@ -915,7 +871,6 @@
             </w:r>
             <w:r>
               <w:rPr>
-                <w:rFonts w:ascii="楷体" w:eastAsia="楷体" w:hAnsi="楷体"/>
                 <w:noProof/>
                 <w:webHidden/>
               </w:rPr>
@@ -926,16 +881,12 @@
         <w:p>
           <w:pPr>
             <w:pStyle w:val="TOC3"/>
-            <w:tabs>
-              <w:tab w:val="right" w:leader="dot" w:pos="8296"/>
-            </w:tabs>
             <w:rPr>
-              <w:rFonts w:ascii="楷体" w:eastAsia="楷体" w:hAnsi="楷体"/>
               <w:noProof/>
               <w:szCs w:val="22"/>
             </w:rPr>
           </w:pPr>
-          <w:hyperlink w:anchor="_Toc458121570" w:history="1">
+          <w:hyperlink w:anchor="_Toc458297812" w:history="1">
             <w:r>
               <w:rPr>
                 <w:rStyle w:val="Hyperlink"/>
@@ -946,7 +897,6 @@
             </w:r>
             <w:r>
               <w:rPr>
-                <w:rFonts w:ascii="楷体" w:eastAsia="楷体" w:hAnsi="楷体"/>
                 <w:noProof/>
                 <w:webHidden/>
               </w:rPr>
@@ -954,7 +904,6 @@
             </w:r>
             <w:r>
               <w:rPr>
-                <w:rFonts w:ascii="楷体" w:eastAsia="楷体" w:hAnsi="楷体"/>
                 <w:noProof/>
                 <w:webHidden/>
               </w:rPr>
@@ -962,22 +911,19 @@
             </w:r>
             <w:r>
               <w:rPr>
-                <w:rFonts w:ascii="楷体" w:eastAsia="楷体" w:hAnsi="楷体"/>
-                <w:noProof/>
-                <w:webHidden/>
-              </w:rPr>
-              <w:instrText xml:space="preserve"> PAGEREF _Toc458121570 \h </w:instrText>
-            </w:r>
-            <w:r>
-              <w:rPr>
-                <w:rFonts w:ascii="楷体" w:eastAsia="楷体" w:hAnsi="楷体"/>
-                <w:noProof/>
-                <w:webHidden/>
-              </w:rPr>
-            </w:r>
-            <w:r>
-              <w:rPr>
-                <w:rFonts w:ascii="楷体" w:eastAsia="楷体" w:hAnsi="楷体"/>
+                <w:noProof/>
+                <w:webHidden/>
+              </w:rPr>
+              <w:instrText xml:space="preserve"> PAGEREF _Toc458297812 \h </w:instrText>
+            </w:r>
+            <w:r>
+              <w:rPr>
+                <w:noProof/>
+                <w:webHidden/>
+              </w:rPr>
+            </w:r>
+            <w:r>
+              <w:rPr>
                 <w:noProof/>
                 <w:webHidden/>
               </w:rPr>
@@ -985,7 +931,6 @@
             </w:r>
             <w:r>
               <w:rPr>
-                <w:rFonts w:ascii="楷体" w:eastAsia="楷体" w:hAnsi="楷体"/>
                 <w:noProof/>
                 <w:webHidden/>
               </w:rPr>
@@ -993,7 +938,6 @@
             </w:r>
             <w:r>
               <w:rPr>
-                <w:rFonts w:ascii="楷体" w:eastAsia="楷体" w:hAnsi="楷体"/>
                 <w:noProof/>
                 <w:webHidden/>
               </w:rPr>
@@ -1004,16 +948,12 @@
         <w:p>
           <w:pPr>
             <w:pStyle w:val="TOC3"/>
-            <w:tabs>
-              <w:tab w:val="right" w:leader="dot" w:pos="8296"/>
-            </w:tabs>
             <w:rPr>
-              <w:rFonts w:ascii="楷体" w:eastAsia="楷体" w:hAnsi="楷体"/>
               <w:noProof/>
               <w:szCs w:val="22"/>
             </w:rPr>
           </w:pPr>
-          <w:hyperlink w:anchor="_Toc458121571" w:history="1">
+          <w:hyperlink w:anchor="_Toc458297813" w:history="1">
             <w:r>
               <w:rPr>
                 <w:rStyle w:val="Hyperlink"/>
@@ -1024,7 +964,6 @@
             </w:r>
             <w:r>
               <w:rPr>
-                <w:rFonts w:ascii="楷体" w:eastAsia="楷体" w:hAnsi="楷体"/>
                 <w:noProof/>
                 <w:webHidden/>
               </w:rPr>
@@ -1032,7 +971,6 @@
             </w:r>
             <w:r>
               <w:rPr>
-                <w:rFonts w:ascii="楷体" w:eastAsia="楷体" w:hAnsi="楷体"/>
                 <w:noProof/>
                 <w:webHidden/>
               </w:rPr>
@@ -1040,22 +978,19 @@
             </w:r>
             <w:r>
               <w:rPr>
-                <w:rFonts w:ascii="楷体" w:eastAsia="楷体" w:hAnsi="楷体"/>
-                <w:noProof/>
-                <w:webHidden/>
-              </w:rPr>
-              <w:instrText xml:space="preserve"> PAGEREF _Toc458121571 \h </w:instrText>
-            </w:r>
-            <w:r>
-              <w:rPr>
-                <w:rFonts w:ascii="楷体" w:eastAsia="楷体" w:hAnsi="楷体"/>
-                <w:noProof/>
-                <w:webHidden/>
-              </w:rPr>
-            </w:r>
-            <w:r>
-              <w:rPr>
-                <w:rFonts w:ascii="楷体" w:eastAsia="楷体" w:hAnsi="楷体"/>
+                <w:noProof/>
+                <w:webHidden/>
+              </w:rPr>
+              <w:instrText xml:space="preserve"> PAGEREF _Toc458297813 \h </w:instrText>
+            </w:r>
+            <w:r>
+              <w:rPr>
+                <w:noProof/>
+                <w:webHidden/>
+              </w:rPr>
+            </w:r>
+            <w:r>
+              <w:rPr>
                 <w:noProof/>
                 <w:webHidden/>
               </w:rPr>
@@ -1063,7 +998,6 @@
             </w:r>
             <w:r>
               <w:rPr>
-                <w:rFonts w:ascii="楷体" w:eastAsia="楷体" w:hAnsi="楷体"/>
                 <w:noProof/>
                 <w:webHidden/>
               </w:rPr>
@@ -1071,7 +1005,6 @@
             </w:r>
             <w:r>
               <w:rPr>
-                <w:rFonts w:ascii="楷体" w:eastAsia="楷体" w:hAnsi="楷体"/>
                 <w:noProof/>
                 <w:webHidden/>
               </w:rPr>
@@ -1082,16 +1015,12 @@
         <w:p>
           <w:pPr>
             <w:pStyle w:val="TOC3"/>
-            <w:tabs>
-              <w:tab w:val="right" w:leader="dot" w:pos="8296"/>
-            </w:tabs>
             <w:rPr>
-              <w:rFonts w:ascii="楷体" w:eastAsia="楷体" w:hAnsi="楷体"/>
               <w:noProof/>
               <w:szCs w:val="22"/>
             </w:rPr>
           </w:pPr>
-          <w:hyperlink w:anchor="_Toc458121572" w:history="1">
+          <w:hyperlink w:anchor="_Toc458297814" w:history="1">
             <w:r>
               <w:rPr>
                 <w:rStyle w:val="Hyperlink"/>
@@ -1102,7 +1031,6 @@
             </w:r>
             <w:r>
               <w:rPr>
-                <w:rFonts w:ascii="楷体" w:eastAsia="楷体" w:hAnsi="楷体"/>
                 <w:noProof/>
                 <w:webHidden/>
               </w:rPr>
@@ -1110,7 +1038,6 @@
             </w:r>
             <w:r>
               <w:rPr>
-                <w:rFonts w:ascii="楷体" w:eastAsia="楷体" w:hAnsi="楷体"/>
                 <w:noProof/>
                 <w:webHidden/>
               </w:rPr>
@@ -1118,22 +1045,19 @@
             </w:r>
             <w:r>
               <w:rPr>
-                <w:rFonts w:ascii="楷体" w:eastAsia="楷体" w:hAnsi="楷体"/>
-                <w:noProof/>
-                <w:webHidden/>
-              </w:rPr>
-              <w:instrText xml:space="preserve"> PAGEREF _Toc458121572 \h </w:instrText>
-            </w:r>
-            <w:r>
-              <w:rPr>
-                <w:rFonts w:ascii="楷体" w:eastAsia="楷体" w:hAnsi="楷体"/>
-                <w:noProof/>
-                <w:webHidden/>
-              </w:rPr>
-            </w:r>
-            <w:r>
-              <w:rPr>
-                <w:rFonts w:ascii="楷体" w:eastAsia="楷体" w:hAnsi="楷体"/>
+                <w:noProof/>
+                <w:webHidden/>
+              </w:rPr>
+              <w:instrText xml:space="preserve"> PAGEREF _Toc458297814 \h </w:instrText>
+            </w:r>
+            <w:r>
+              <w:rPr>
+                <w:noProof/>
+                <w:webHidden/>
+              </w:rPr>
+            </w:r>
+            <w:r>
+              <w:rPr>
                 <w:noProof/>
                 <w:webHidden/>
               </w:rPr>
@@ -1141,7 +1065,6 @@
             </w:r>
             <w:r>
               <w:rPr>
-                <w:rFonts w:ascii="楷体" w:eastAsia="楷体" w:hAnsi="楷体"/>
                 <w:noProof/>
                 <w:webHidden/>
               </w:rPr>
@@ -1149,7 +1072,6 @@
             </w:r>
             <w:r>
               <w:rPr>
-                <w:rFonts w:ascii="楷体" w:eastAsia="楷体" w:hAnsi="楷体"/>
                 <w:noProof/>
                 <w:webHidden/>
               </w:rPr>
@@ -1169,7 +1091,7 @@
               <w:szCs w:val="22"/>
             </w:rPr>
           </w:pPr>
-          <w:hyperlink w:anchor="_Toc458121573" w:history="1">
+          <w:hyperlink w:anchor="_Toc458297815" w:history="1">
             <w:r>
               <w:rPr>
                 <w:rStyle w:val="Hyperlink"/>
@@ -1200,7 +1122,7 @@
                 <w:noProof/>
                 <w:webHidden/>
               </w:rPr>
-              <w:instrText xml:space="preserve"> PAGEREF _Toc458121573 \h </w:instrText>
+              <w:instrText xml:space="preserve"> PAGEREF _Toc458297815 \h </w:instrText>
             </w:r>
             <w:r>
               <w:rPr>
@@ -1238,16 +1160,12 @@
         <w:p>
           <w:pPr>
             <w:pStyle w:val="TOC3"/>
-            <w:tabs>
-              <w:tab w:val="right" w:leader="dot" w:pos="8296"/>
-            </w:tabs>
             <w:rPr>
-              <w:rFonts w:ascii="楷体" w:eastAsia="楷体" w:hAnsi="楷体"/>
               <w:noProof/>
               <w:szCs w:val="22"/>
             </w:rPr>
           </w:pPr>
-          <w:hyperlink w:anchor="_Toc458121574" w:history="1">
+          <w:hyperlink w:anchor="_Toc458297816" w:history="1">
             <w:r>
               <w:rPr>
                 <w:rStyle w:val="Hyperlink"/>
@@ -1258,7 +1176,6 @@
             </w:r>
             <w:r>
               <w:rPr>
-                <w:rFonts w:ascii="楷体" w:eastAsia="楷体" w:hAnsi="楷体"/>
                 <w:noProof/>
                 <w:webHidden/>
               </w:rPr>
@@ -1266,7 +1183,6 @@
             </w:r>
             <w:r>
               <w:rPr>
-                <w:rFonts w:ascii="楷体" w:eastAsia="楷体" w:hAnsi="楷体"/>
                 <w:noProof/>
                 <w:webHidden/>
               </w:rPr>
@@ -1274,22 +1190,19 @@
             </w:r>
             <w:r>
               <w:rPr>
-                <w:rFonts w:ascii="楷体" w:eastAsia="楷体" w:hAnsi="楷体"/>
-                <w:noProof/>
-                <w:webHidden/>
-              </w:rPr>
-              <w:instrText xml:space="preserve"> PAGEREF _Toc458121574 \h </w:instrText>
-            </w:r>
-            <w:r>
-              <w:rPr>
-                <w:rFonts w:ascii="楷体" w:eastAsia="楷体" w:hAnsi="楷体"/>
-                <w:noProof/>
-                <w:webHidden/>
-              </w:rPr>
-            </w:r>
-            <w:r>
-              <w:rPr>
-                <w:rFonts w:ascii="楷体" w:eastAsia="楷体" w:hAnsi="楷体"/>
+                <w:noProof/>
+                <w:webHidden/>
+              </w:rPr>
+              <w:instrText xml:space="preserve"> PAGEREF _Toc458297816 \h </w:instrText>
+            </w:r>
+            <w:r>
+              <w:rPr>
+                <w:noProof/>
+                <w:webHidden/>
+              </w:rPr>
+            </w:r>
+            <w:r>
+              <w:rPr>
                 <w:noProof/>
                 <w:webHidden/>
               </w:rPr>
@@ -1297,7 +1210,6 @@
             </w:r>
             <w:r>
               <w:rPr>
-                <w:rFonts w:ascii="楷体" w:eastAsia="楷体" w:hAnsi="楷体"/>
                 <w:noProof/>
                 <w:webHidden/>
               </w:rPr>
@@ -1305,7 +1217,6 @@
             </w:r>
             <w:r>
               <w:rPr>
-                <w:rFonts w:ascii="楷体" w:eastAsia="楷体" w:hAnsi="楷体"/>
                 <w:noProof/>
                 <w:webHidden/>
               </w:rPr>
@@ -1316,16 +1227,12 @@
         <w:p>
           <w:pPr>
             <w:pStyle w:val="TOC3"/>
-            <w:tabs>
-              <w:tab w:val="right" w:leader="dot" w:pos="8296"/>
-            </w:tabs>
             <w:rPr>
-              <w:rFonts w:ascii="楷体" w:eastAsia="楷体" w:hAnsi="楷体"/>
               <w:noProof/>
               <w:szCs w:val="22"/>
             </w:rPr>
           </w:pPr>
-          <w:hyperlink w:anchor="_Toc458121575" w:history="1">
+          <w:hyperlink w:anchor="_Toc458297817" w:history="1">
             <w:r>
               <w:rPr>
                 <w:rStyle w:val="Hyperlink"/>
@@ -1336,7 +1243,6 @@
             </w:r>
             <w:r>
               <w:rPr>
-                <w:rFonts w:ascii="楷体" w:eastAsia="楷体" w:hAnsi="楷体"/>
                 <w:noProof/>
                 <w:webHidden/>
               </w:rPr>
@@ -1344,7 +1250,6 @@
             </w:r>
             <w:r>
               <w:rPr>
-                <w:rFonts w:ascii="楷体" w:eastAsia="楷体" w:hAnsi="楷体"/>
                 <w:noProof/>
                 <w:webHidden/>
               </w:rPr>
@@ -1352,22 +1257,19 @@
             </w:r>
             <w:r>
               <w:rPr>
-                <w:rFonts w:ascii="楷体" w:eastAsia="楷体" w:hAnsi="楷体"/>
-                <w:noProof/>
-                <w:webHidden/>
-              </w:rPr>
-              <w:instrText xml:space="preserve"> PAGEREF _Toc458121575 \h </w:instrText>
-            </w:r>
-            <w:r>
-              <w:rPr>
-                <w:rFonts w:ascii="楷体" w:eastAsia="楷体" w:hAnsi="楷体"/>
-                <w:noProof/>
-                <w:webHidden/>
-              </w:rPr>
-            </w:r>
-            <w:r>
-              <w:rPr>
-                <w:rFonts w:ascii="楷体" w:eastAsia="楷体" w:hAnsi="楷体"/>
+                <w:noProof/>
+                <w:webHidden/>
+              </w:rPr>
+              <w:instrText xml:space="preserve"> PAGEREF _Toc458297817 \h </w:instrText>
+            </w:r>
+            <w:r>
+              <w:rPr>
+                <w:noProof/>
+                <w:webHidden/>
+              </w:rPr>
+            </w:r>
+            <w:r>
+              <w:rPr>
                 <w:noProof/>
                 <w:webHidden/>
               </w:rPr>
@@ -1375,7 +1277,6 @@
             </w:r>
             <w:r>
               <w:rPr>
-                <w:rFonts w:ascii="楷体" w:eastAsia="楷体" w:hAnsi="楷体"/>
                 <w:noProof/>
                 <w:webHidden/>
               </w:rPr>
@@ -1383,7 +1284,6 @@
             </w:r>
             <w:r>
               <w:rPr>
-                <w:rFonts w:ascii="楷体" w:eastAsia="楷体" w:hAnsi="楷体"/>
                 <w:noProof/>
                 <w:webHidden/>
               </w:rPr>
@@ -1403,7 +1303,7 @@
               <w:szCs w:val="22"/>
             </w:rPr>
           </w:pPr>
-          <w:hyperlink w:anchor="_Toc458121576" w:history="1">
+          <w:hyperlink w:anchor="_Toc458297818" w:history="1">
             <w:r>
               <w:rPr>
                 <w:rStyle w:val="Hyperlink"/>
@@ -1434,7 +1334,7 @@
                 <w:noProof/>
                 <w:webHidden/>
               </w:rPr>
-              <w:instrText xml:space="preserve"> PAGEREF _Toc458121576 \h </w:instrText>
+              <w:instrText xml:space="preserve"> PAGEREF _Toc458297818 \h </w:instrText>
             </w:r>
             <w:r>
               <w:rPr>
@@ -1481,7 +1381,7 @@
               <w:szCs w:val="22"/>
             </w:rPr>
           </w:pPr>
-          <w:hyperlink w:anchor="_Toc458121577" w:history="1">
+          <w:hyperlink w:anchor="_Toc458297819" w:history="1">
             <w:r>
               <w:rPr>
                 <w:rStyle w:val="Hyperlink"/>
@@ -1512,7 +1412,7 @@
                 <w:noProof/>
                 <w:webHidden/>
               </w:rPr>
-              <w:instrText xml:space="preserve"> PAGEREF _Toc458121577 \h </w:instrText>
+              <w:instrText xml:space="preserve"> PAGEREF _Toc458297819 \h </w:instrText>
             </w:r>
             <w:r>
               <w:rPr>
@@ -1550,16 +1450,12 @@
         <w:p>
           <w:pPr>
             <w:pStyle w:val="TOC3"/>
-            <w:tabs>
-              <w:tab w:val="right" w:leader="dot" w:pos="8296"/>
-            </w:tabs>
             <w:rPr>
-              <w:rFonts w:ascii="楷体" w:eastAsia="楷体" w:hAnsi="楷体"/>
               <w:noProof/>
               <w:szCs w:val="22"/>
             </w:rPr>
           </w:pPr>
-          <w:hyperlink w:anchor="_Toc458121578" w:history="1">
+          <w:hyperlink w:anchor="_Toc458297820" w:history="1">
             <w:r>
               <w:rPr>
                 <w:rStyle w:val="Hyperlink"/>
@@ -1570,7 +1466,6 @@
             </w:r>
             <w:r>
               <w:rPr>
-                <w:rFonts w:ascii="楷体" w:eastAsia="楷体" w:hAnsi="楷体"/>
                 <w:noProof/>
                 <w:webHidden/>
               </w:rPr>
@@ -1578,7 +1473,6 @@
             </w:r>
             <w:r>
               <w:rPr>
-                <w:rFonts w:ascii="楷体" w:eastAsia="楷体" w:hAnsi="楷体"/>
                 <w:noProof/>
                 <w:webHidden/>
               </w:rPr>
@@ -1586,22 +1480,19 @@
             </w:r>
             <w:r>
               <w:rPr>
-                <w:rFonts w:ascii="楷体" w:eastAsia="楷体" w:hAnsi="楷体"/>
-                <w:noProof/>
-                <w:webHidden/>
-              </w:rPr>
-              <w:instrText xml:space="preserve"> PAGEREF _Toc458121578 \h </w:instrText>
-            </w:r>
-            <w:r>
-              <w:rPr>
-                <w:rFonts w:ascii="楷体" w:eastAsia="楷体" w:hAnsi="楷体"/>
-                <w:noProof/>
-                <w:webHidden/>
-              </w:rPr>
-            </w:r>
-            <w:r>
-              <w:rPr>
-                <w:rFonts w:ascii="楷体" w:eastAsia="楷体" w:hAnsi="楷体"/>
+                <w:noProof/>
+                <w:webHidden/>
+              </w:rPr>
+              <w:instrText xml:space="preserve"> PAGEREF _Toc458297820 \h </w:instrText>
+            </w:r>
+            <w:r>
+              <w:rPr>
+                <w:noProof/>
+                <w:webHidden/>
+              </w:rPr>
+            </w:r>
+            <w:r>
+              <w:rPr>
                 <w:noProof/>
                 <w:webHidden/>
               </w:rPr>
@@ -1609,7 +1500,6 @@
             </w:r>
             <w:r>
               <w:rPr>
-                <w:rFonts w:ascii="楷体" w:eastAsia="楷体" w:hAnsi="楷体"/>
                 <w:noProof/>
                 <w:webHidden/>
               </w:rPr>
@@ -1617,7 +1507,6 @@
             </w:r>
             <w:r>
               <w:rPr>
-                <w:rFonts w:ascii="楷体" w:eastAsia="楷体" w:hAnsi="楷体"/>
                 <w:noProof/>
                 <w:webHidden/>
               </w:rPr>
@@ -1628,16 +1517,12 @@
         <w:p>
           <w:pPr>
             <w:pStyle w:val="TOC3"/>
-            <w:tabs>
-              <w:tab w:val="right" w:leader="dot" w:pos="8296"/>
-            </w:tabs>
             <w:rPr>
-              <w:rFonts w:ascii="楷体" w:eastAsia="楷体" w:hAnsi="楷体"/>
               <w:noProof/>
               <w:szCs w:val="22"/>
             </w:rPr>
           </w:pPr>
-          <w:hyperlink w:anchor="_Toc458121579" w:history="1">
+          <w:hyperlink w:anchor="_Toc458297821" w:history="1">
             <w:r>
               <w:rPr>
                 <w:rStyle w:val="Hyperlink"/>
@@ -1648,7 +1533,6 @@
             </w:r>
             <w:r>
               <w:rPr>
-                <w:rFonts w:ascii="楷体" w:eastAsia="楷体" w:hAnsi="楷体"/>
                 <w:noProof/>
                 <w:webHidden/>
               </w:rPr>
@@ -1656,7 +1540,6 @@
             </w:r>
             <w:r>
               <w:rPr>
-                <w:rFonts w:ascii="楷体" w:eastAsia="楷体" w:hAnsi="楷体"/>
                 <w:noProof/>
                 <w:webHidden/>
               </w:rPr>
@@ -1664,22 +1547,19 @@
             </w:r>
             <w:r>
               <w:rPr>
-                <w:rFonts w:ascii="楷体" w:eastAsia="楷体" w:hAnsi="楷体"/>
-                <w:noProof/>
-                <w:webHidden/>
-              </w:rPr>
-              <w:instrText xml:space="preserve"> PAGEREF _Toc458121579 \h </w:instrText>
-            </w:r>
-            <w:r>
-              <w:rPr>
-                <w:rFonts w:ascii="楷体" w:eastAsia="楷体" w:hAnsi="楷体"/>
-                <w:noProof/>
-                <w:webHidden/>
-              </w:rPr>
-            </w:r>
-            <w:r>
-              <w:rPr>
-                <w:rFonts w:ascii="楷体" w:eastAsia="楷体" w:hAnsi="楷体"/>
+                <w:noProof/>
+                <w:webHidden/>
+              </w:rPr>
+              <w:instrText xml:space="preserve"> PAGEREF _Toc458297821 \h </w:instrText>
+            </w:r>
+            <w:r>
+              <w:rPr>
+                <w:noProof/>
+                <w:webHidden/>
+              </w:rPr>
+            </w:r>
+            <w:r>
+              <w:rPr>
                 <w:noProof/>
                 <w:webHidden/>
               </w:rPr>
@@ -1687,7 +1567,6 @@
             </w:r>
             <w:r>
               <w:rPr>
-                <w:rFonts w:ascii="楷体" w:eastAsia="楷体" w:hAnsi="楷体"/>
                 <w:noProof/>
                 <w:webHidden/>
               </w:rPr>
@@ -1695,7 +1574,73 @@
             </w:r>
             <w:r>
               <w:rPr>
-                <w:rFonts w:ascii="楷体" w:eastAsia="楷体" w:hAnsi="楷体"/>
+                <w:noProof/>
+                <w:webHidden/>
+              </w:rPr>
+              <w:fldChar w:fldCharType="end"/>
+            </w:r>
+          </w:hyperlink>
+        </w:p>
+        <w:p>
+          <w:pPr>
+            <w:pStyle w:val="TOC3"/>
+            <w:rPr>
+              <w:noProof/>
+              <w:szCs w:val="22"/>
+            </w:rPr>
+          </w:pPr>
+          <w:hyperlink w:anchor="_Toc458297822" w:history="1">
+            <w:r>
+              <w:rPr>
+                <w:rStyle w:val="Hyperlink"/>
+                <w:rFonts w:ascii="楷体" w:eastAsia="楷体" w:hAnsi="楷体"/>
+                <w:noProof/>
+              </w:rPr>
+              <w:t>1.5.3 网页弹出“会话已过期”对话框是怎么回事？有什么影响吗？</w:t>
+            </w:r>
+            <w:r>
+              <w:rPr>
+                <w:noProof/>
+                <w:webHidden/>
+              </w:rPr>
+              <w:tab/>
+            </w:r>
+            <w:r>
+              <w:rPr>
+                <w:noProof/>
+                <w:webHidden/>
+              </w:rPr>
+              <w:fldChar w:fldCharType="begin"/>
+            </w:r>
+            <w:r>
+              <w:rPr>
+                <w:noProof/>
+                <w:webHidden/>
+              </w:rPr>
+              <w:instrText xml:space="preserve"> PAGEREF _Toc458297822 \h </w:instrText>
+            </w:r>
+            <w:r>
+              <w:rPr>
+                <w:noProof/>
+                <w:webHidden/>
+              </w:rPr>
+            </w:r>
+            <w:r>
+              <w:rPr>
+                <w:noProof/>
+                <w:webHidden/>
+              </w:rPr>
+              <w:fldChar w:fldCharType="separate"/>
+            </w:r>
+            <w:r>
+              <w:rPr>
+                <w:noProof/>
+                <w:webHidden/>
+              </w:rPr>
+              <w:t>16</w:t>
+            </w:r>
+            <w:r>
+              <w:rPr>
                 <w:noProof/>
                 <w:webHidden/>
               </w:rPr>
@@ -1715,7 +1660,7 @@
               <w:szCs w:val="22"/>
             </w:rPr>
           </w:pPr>
-          <w:hyperlink w:anchor="_Toc458121580" w:history="1">
+          <w:hyperlink w:anchor="_Toc458297823" w:history="1">
             <w:r>
               <w:rPr>
                 <w:rStyle w:val="Hyperlink"/>
@@ -1746,7 +1691,7 @@
                 <w:noProof/>
                 <w:webHidden/>
               </w:rPr>
-              <w:instrText xml:space="preserve"> PAGEREF _Toc458121580 \h </w:instrText>
+              <w:instrText xml:space="preserve"> PAGEREF _Toc458297823 \h </w:instrText>
             </w:r>
             <w:r>
               <w:rPr>
@@ -1793,7 +1738,7 @@
               <w:szCs w:val="22"/>
             </w:rPr>
           </w:pPr>
-          <w:hyperlink w:anchor="_Toc458121581" w:history="1">
+          <w:hyperlink w:anchor="_Toc458297824" w:history="1">
             <w:r>
               <w:rPr>
                 <w:rStyle w:val="Hyperlink"/>
@@ -1824,7 +1769,7 @@
                 <w:noProof/>
                 <w:webHidden/>
               </w:rPr>
-              <w:instrText xml:space="preserve"> PAGEREF _Toc458121581 \h </w:instrText>
+              <w:instrText xml:space="preserve"> PAGEREF _Toc458297824 \h </w:instrText>
             </w:r>
             <w:r>
               <w:rPr>
@@ -1871,7 +1816,7 @@
               <w:szCs w:val="22"/>
             </w:rPr>
           </w:pPr>
-          <w:hyperlink w:anchor="_Toc458121582" w:history="1">
+          <w:hyperlink w:anchor="_Toc458297825" w:history="1">
             <w:r>
               <w:rPr>
                 <w:rStyle w:val="Hyperlink"/>
@@ -1902,7 +1847,7 @@
                 <w:noProof/>
                 <w:webHidden/>
               </w:rPr>
-              <w:instrText xml:space="preserve"> PAGEREF _Toc458121582 \h </w:instrText>
+              <w:instrText xml:space="preserve"> PAGEREF _Toc458297825 \h </w:instrText>
             </w:r>
             <w:r>
               <w:rPr>
@@ -1949,7 +1894,7 @@
               <w:szCs w:val="22"/>
             </w:rPr>
           </w:pPr>
-          <w:hyperlink w:anchor="_Toc458121583" w:history="1">
+          <w:hyperlink w:anchor="_Toc458297826" w:history="1">
             <w:r>
               <w:rPr>
                 <w:rStyle w:val="Hyperlink"/>
@@ -1980,7 +1925,7 @@
                 <w:noProof/>
                 <w:webHidden/>
               </w:rPr>
-              <w:instrText xml:space="preserve"> PAGEREF _Toc458121583 \h </w:instrText>
+              <w:instrText xml:space="preserve"> PAGEREF _Toc458297826 \h </w:instrText>
             </w:r>
             <w:r>
               <w:rPr>
@@ -2027,7 +1972,7 @@
               <w:szCs w:val="22"/>
             </w:rPr>
           </w:pPr>
-          <w:hyperlink w:anchor="_Toc458121584" w:history="1">
+          <w:hyperlink w:anchor="_Toc458297827" w:history="1">
             <w:r>
               <w:rPr>
                 <w:rStyle w:val="Hyperlink"/>
@@ -2058,7 +2003,7 @@
                 <w:noProof/>
                 <w:webHidden/>
               </w:rPr>
-              <w:instrText xml:space="preserve"> PAGEREF _Toc458121584 \h </w:instrText>
+              <w:instrText xml:space="preserve"> PAGEREF _Toc458297827 \h </w:instrText>
             </w:r>
             <w:r>
               <w:rPr>
@@ -2131,48 +2076,46 @@
           <w:rFonts w:ascii="楷体" w:eastAsia="楷体" w:hAnsi="楷体"/>
         </w:rPr>
       </w:pPr>
-      <w:bookmarkStart w:id="0" w:name="_GoBack"/>
-      <w:bookmarkEnd w:id="0"/>
-    </w:p>
-    <w:p>
-      <w:pPr>
-        <w:rPr>
-          <w:rFonts w:ascii="楷体" w:eastAsia="楷体" w:hAnsi="楷体"/>
-        </w:rPr>
-      </w:pPr>
-    </w:p>
-    <w:p>
-      <w:pPr>
-        <w:rPr>
-          <w:rFonts w:ascii="楷体" w:eastAsia="楷体" w:hAnsi="楷体"/>
-        </w:rPr>
-      </w:pPr>
-    </w:p>
-    <w:p>
-      <w:pPr>
-        <w:rPr>
-          <w:rFonts w:ascii="楷体" w:eastAsia="楷体" w:hAnsi="楷体"/>
-        </w:rPr>
-      </w:pPr>
-    </w:p>
-    <w:p>
-      <w:pPr>
-        <w:rPr>
-          <w:rFonts w:ascii="楷体" w:eastAsia="楷体" w:hAnsi="楷体"/>
-        </w:rPr>
-      </w:pPr>
-    </w:p>
-    <w:p>
-      <w:pPr>
-        <w:rPr>
-          <w:rFonts w:ascii="楷体" w:eastAsia="楷体" w:hAnsi="楷体"/>
-        </w:rPr>
-      </w:pPr>
-    </w:p>
-    <w:p>
-      <w:pPr>
-        <w:rPr>
-          <w:rFonts w:ascii="楷体" w:eastAsia="楷体" w:hAnsi="楷体" w:hint="eastAsia"/>
+    </w:p>
+    <w:p>
+      <w:pPr>
+        <w:rPr>
+          <w:rFonts w:ascii="楷体" w:eastAsia="楷体" w:hAnsi="楷体"/>
+        </w:rPr>
+      </w:pPr>
+    </w:p>
+    <w:p>
+      <w:pPr>
+        <w:rPr>
+          <w:rFonts w:ascii="楷体" w:eastAsia="楷体" w:hAnsi="楷体"/>
+        </w:rPr>
+      </w:pPr>
+    </w:p>
+    <w:p>
+      <w:pPr>
+        <w:rPr>
+          <w:rFonts w:ascii="楷体" w:eastAsia="楷体" w:hAnsi="楷体"/>
+        </w:rPr>
+      </w:pPr>
+    </w:p>
+    <w:p>
+      <w:pPr>
+        <w:rPr>
+          <w:rFonts w:ascii="楷体" w:eastAsia="楷体" w:hAnsi="楷体"/>
+        </w:rPr>
+      </w:pPr>
+    </w:p>
+    <w:p>
+      <w:pPr>
+        <w:rPr>
+          <w:rFonts w:ascii="楷体" w:eastAsia="楷体" w:hAnsi="楷体"/>
+        </w:rPr>
+      </w:pPr>
+    </w:p>
+    <w:p>
+      <w:pPr>
+        <w:rPr>
+          <w:rFonts w:ascii="楷体" w:eastAsia="楷体" w:hAnsi="楷体"/>
         </w:rPr>
       </w:pPr>
     </w:p>
@@ -2180,7 +2123,7 @@
       <w:pPr>
         <w:pStyle w:val="Heading1"/>
       </w:pPr>
-      <w:bookmarkStart w:id="1" w:name="_Toc458121563"/>
+      <w:bookmarkStart w:id="0" w:name="_Toc458297805"/>
       <w:r>
         <w:rPr>
           <w:rFonts w:hint="eastAsia"/>
@@ -2195,18 +2138,46 @@
         <w:tab/>
         <w:t>网页端使用说明</w:t>
       </w:r>
+      <w:bookmarkEnd w:id="0"/>
+    </w:p>
+    <w:p>
+      <w:pPr>
+        <w:pStyle w:val="Heading2"/>
+      </w:pPr>
+      <w:bookmarkStart w:id="1" w:name="_Toc458297806"/>
+      <w:r>
+        <w:rPr>
+          <w:rFonts w:hint="eastAsia"/>
+        </w:rPr>
+        <w:t>1.1</w:t>
+      </w:r>
+      <w:r>
+        <w:t xml:space="preserve"> </w:t>
+      </w:r>
+      <w:r>
+        <w:rPr>
+          <w:rFonts w:hint="eastAsia"/>
+        </w:rPr>
+        <w:t>账号</w:t>
+      </w:r>
+      <w:r>
+        <w:rPr>
+          <w:rFonts w:hint="eastAsia"/>
+        </w:rPr>
+        <w:t>管理</w:t>
+      </w:r>
       <w:bookmarkEnd w:id="1"/>
     </w:p>
     <w:p>
       <w:pPr>
-        <w:pStyle w:val="Heading2"/>
-      </w:pPr>
-      <w:bookmarkStart w:id="2" w:name="_Toc458121564"/>
-      <w:r>
-        <w:rPr>
-          <w:rFonts w:hint="eastAsia"/>
-        </w:rPr>
-        <w:t>1.1</w:t>
+        <w:pStyle w:val="Heading3"/>
+      </w:pPr>
+      <w:bookmarkStart w:id="2" w:name="_Toc458297807"/>
+      <w:r>
+        <w:rPr>
+          <w:rFonts w:hint="eastAsia"/>
+        </w:rPr>
+        <w:t>1.1.1</w:t>
       </w:r>
       <w:r>
         <w:t xml:space="preserve"> </w:t>
@@ -2215,40 +2186,9 @@
         <w:rPr>
           <w:rFonts w:hint="eastAsia"/>
         </w:rPr>
-        <w:t>账号</w:t>
-      </w:r>
-      <w:r>
-        <w:rPr>
-          <w:rFonts w:hint="eastAsia"/>
-        </w:rPr>
-        <w:t>管理</w:t>
+        <w:t>注册</w:t>
       </w:r>
       <w:bookmarkEnd w:id="2"/>
-    </w:p>
-    <w:p>
-      <w:pPr>
-        <w:pStyle w:val="Heading3"/>
-        <w:rPr>
-          <w:rFonts w:hint="eastAsia"/>
-        </w:rPr>
-      </w:pPr>
-      <w:bookmarkStart w:id="3" w:name="_Toc458121565"/>
-      <w:r>
-        <w:rPr>
-          <w:rFonts w:hint="eastAsia"/>
-        </w:rPr>
-        <w:t>1.1.1</w:t>
-      </w:r>
-      <w:r>
-        <w:t xml:space="preserve"> </w:t>
-      </w:r>
-      <w:r>
-        <w:rPr>
-          <w:rFonts w:hint="eastAsia"/>
-        </w:rPr>
-        <w:t>注册</w:t>
-      </w:r>
-      <w:bookmarkEnd w:id="3"/>
     </w:p>
     <w:p>
       <w:pPr>
@@ -2279,7 +2219,7 @@
       <w:pPr>
         <w:jc w:val="center"/>
         <w:rPr>
-          <w:rFonts w:ascii="楷体" w:eastAsia="楷体" w:hAnsi="楷体" w:cs="宋体" w:hint="eastAsia"/>
+          <w:rFonts w:ascii="楷体" w:eastAsia="楷体" w:hAnsi="楷体" w:cs="宋体"/>
           <w:sz w:val="32"/>
           <w:szCs w:val="32"/>
         </w:rPr>
@@ -2290,7 +2230,7 @@
           <w:noProof/>
         </w:rPr>
         <w:drawing>
-          <wp:inline distT="0" distB="0" distL="0" distR="0" wp14:anchorId="1C669537" wp14:editId="26771CF3">
+          <wp:inline distT="0" distB="0" distL="0" distR="0" wp14:anchorId="7CA175D3" wp14:editId="59322BD8">
             <wp:extent cx="5274310" cy="2670175"/>
             <wp:effectExtent l="0" t="0" r="2540" b="0"/>
             <wp:docPr id="2" name="Picture 2"/>
@@ -2355,7 +2295,7 @@
           <w:noProof/>
         </w:rPr>
         <w:drawing>
-          <wp:inline distT="0" distB="0" distL="0" distR="0" wp14:anchorId="429E5212" wp14:editId="4EBF546E">
+          <wp:inline distT="0" distB="0" distL="0" distR="0" wp14:anchorId="74C8D19C" wp14:editId="571E4D33">
             <wp:extent cx="5274310" cy="2671445"/>
             <wp:effectExtent l="0" t="0" r="2540" b="0"/>
             <wp:docPr id="6" name="Picture 6"/>
@@ -2410,53 +2350,62 @@
       <w:pPr>
         <w:ind w:firstLine="420"/>
         <w:rPr>
+          <w:rFonts w:ascii="楷体" w:eastAsia="楷体" w:hAnsi="楷体" w:cs="宋体"/>
+          <w:sz w:val="24"/>
+        </w:rPr>
+      </w:pPr>
+      <w:r>
+        <w:rPr>
           <w:rFonts w:ascii="楷体" w:eastAsia="楷体" w:hAnsi="楷体" w:cs="宋体" w:hint="eastAsia"/>
           <w:sz w:val="24"/>
         </w:rPr>
-      </w:pPr>
+        <w:t>（2）依次填写手机号，密码（6-20位），并重复输入密码。接着点击“获取验证码</w:t>
+      </w:r>
+      <w:r>
+        <w:rPr>
+          <w:rFonts w:ascii="楷体" w:eastAsia="楷体" w:hAnsi="楷体" w:cs="宋体"/>
+          <w:sz w:val="24"/>
+        </w:rPr>
+        <w:t>”</w:t>
+      </w:r>
       <w:r>
         <w:rPr>
           <w:rFonts w:ascii="楷体" w:eastAsia="楷体" w:hAnsi="楷体" w:cs="宋体" w:hint="eastAsia"/>
           <w:sz w:val="24"/>
         </w:rPr>
-        <w:t>（2）依次填写手机号，密码（6-20位），并重复输入密码。接着点击“获取验证码</w:t>
-      </w:r>
-      <w:r>
+        <w:t>按钮，</w:t>
+      </w:r>
+      <w:r>
+        <w:rPr>
+          <w:rFonts w:ascii="楷体" w:eastAsia="楷体" w:hAnsi="楷体" w:cs="宋体" w:hint="eastAsia"/>
+          <w:sz w:val="24"/>
+        </w:rPr>
+        <w:t>用户手机即可收到一条含有验证码的短信。收到短信后，将短信中的验证码填入“手机验证码”输入框，最后点击“注册”按钮即可完成注册。</w:t>
+      </w:r>
+      <w:r>
+        <w:rPr>
+          <w:rFonts w:ascii="楷体" w:eastAsia="楷体" w:hAnsi="楷体" w:cs="宋体" w:hint="eastAsia"/>
+          <w:sz w:val="24"/>
+        </w:rPr>
+        <w:lastRenderedPageBreak/>
+        <w:t>验证通过后，将自动</w:t>
+      </w:r>
+      <w:bookmarkStart w:id="3" w:name="_GoBack"/>
+      <w:bookmarkEnd w:id="3"/>
+      <w:r>
+        <w:rPr>
+          <w:rFonts w:ascii="楷体" w:eastAsia="楷体" w:hAnsi="楷体" w:cs="宋体" w:hint="eastAsia"/>
+          <w:sz w:val="24"/>
+        </w:rPr>
+        <w:t>登录新注册的账号。</w:t>
+      </w:r>
+    </w:p>
+    <w:p>
+      <w:pPr>
         <w:rPr>
           <w:rFonts w:ascii="楷体" w:eastAsia="楷体" w:hAnsi="楷体" w:cs="宋体"/>
           <w:sz w:val="24"/>
         </w:rPr>
-        <w:t>”</w:t>
-      </w:r>
-      <w:r>
-        <w:rPr>
-          <w:rFonts w:ascii="楷体" w:eastAsia="楷体" w:hAnsi="楷体" w:cs="宋体" w:hint="eastAsia"/>
-          <w:sz w:val="24"/>
-        </w:rPr>
-        <w:t>按钮，</w:t>
-      </w:r>
-      <w:r>
-        <w:rPr>
-          <w:rFonts w:ascii="楷体" w:eastAsia="楷体" w:hAnsi="楷体" w:cs="宋体" w:hint="eastAsia"/>
-          <w:sz w:val="24"/>
-        </w:rPr>
-        <w:t>用户手机即可收到一条含有验证码的短信。收到短信后，将短信中的验证码填入“手机验证码”输入框，最后点击“注册”按钮即可完成注册。</w:t>
-      </w:r>
-      <w:r>
-        <w:rPr>
-          <w:rFonts w:ascii="楷体" w:eastAsia="楷体" w:hAnsi="楷体" w:cs="宋体" w:hint="eastAsia"/>
-          <w:sz w:val="24"/>
-        </w:rPr>
-        <w:lastRenderedPageBreak/>
-        <w:t>验证通过后，将自动登录新注册的账号。</w:t>
-      </w:r>
-    </w:p>
-    <w:p>
-      <w:pPr>
-        <w:rPr>
-          <w:rFonts w:ascii="楷体" w:eastAsia="楷体" w:hAnsi="楷体" w:cs="宋体" w:hint="eastAsia"/>
-          <w:sz w:val="24"/>
-        </w:rPr>
       </w:pPr>
       <w:r>
         <w:rPr>
@@ -2464,7 +2413,7 @@
           <w:noProof/>
         </w:rPr>
         <w:drawing>
-          <wp:inline distT="0" distB="0" distL="0" distR="0" wp14:anchorId="1D16DC46" wp14:editId="110D3AE1">
+          <wp:inline distT="0" distB="0" distL="0" distR="0" wp14:anchorId="40847D5C" wp14:editId="35CA187A">
             <wp:extent cx="5274310" cy="3369945"/>
             <wp:effectExtent l="0" t="0" r="2540" b="1905"/>
             <wp:docPr id="9" name="Picture 9"/>
@@ -2513,7 +2462,7 @@
           <w:noProof/>
         </w:rPr>
         <w:drawing>
-          <wp:inline distT="0" distB="0" distL="0" distR="0" wp14:anchorId="43988E39" wp14:editId="4E94FB4B">
+          <wp:inline distT="0" distB="0" distL="0" distR="0" wp14:anchorId="2519C2EF" wp14:editId="685810A8">
             <wp:extent cx="5274310" cy="3369945"/>
             <wp:effectExtent l="0" t="0" r="2540" b="1905"/>
             <wp:docPr id="8" name="Picture 8"/>
@@ -2561,7 +2510,7 @@
       <w:pPr>
         <w:pStyle w:val="Heading3"/>
       </w:pPr>
-      <w:bookmarkStart w:id="4" w:name="_Toc458121566"/>
+      <w:bookmarkStart w:id="4" w:name="_Toc458297808"/>
       <w:r>
         <w:rPr>
           <w:rFonts w:hint="eastAsia"/>
@@ -2627,7 +2576,7 @@
         </w:rPr>
         <w:lastRenderedPageBreak/>
         <w:drawing>
-          <wp:inline distT="0" distB="0" distL="0" distR="0" wp14:anchorId="44795D3D" wp14:editId="7EFAC3B3">
+          <wp:inline distT="0" distB="0" distL="0" distR="0" wp14:anchorId="1583E1F6" wp14:editId="7F80678A">
             <wp:extent cx="5274310" cy="3369945"/>
             <wp:effectExtent l="0" t="0" r="2540" b="1905"/>
             <wp:docPr id="10" name="Picture 10"/>
@@ -2675,7 +2624,7 @@
       <w:pPr>
         <w:pStyle w:val="Heading3"/>
       </w:pPr>
-      <w:bookmarkStart w:id="5" w:name="_Toc458121567"/>
+      <w:bookmarkStart w:id="5" w:name="_Toc458297809"/>
       <w:r>
         <w:rPr>
           <w:rFonts w:hint="eastAsia"/>
@@ -2728,7 +2677,7 @@
           <w:noProof/>
         </w:rPr>
         <w:drawing>
-          <wp:inline distT="0" distB="0" distL="0" distR="0" wp14:anchorId="7532A25C" wp14:editId="328B98D6">
+          <wp:inline distT="0" distB="0" distL="0" distR="0" wp14:anchorId="7C111CC7" wp14:editId="378A040A">
             <wp:extent cx="5274310" cy="3369945"/>
             <wp:effectExtent l="0" t="0" r="2540" b="1905"/>
             <wp:docPr id="11" name="Picture 11"/>
@@ -2811,7 +2760,7 @@
     <w:p>
       <w:pPr>
         <w:rPr>
-          <w:rFonts w:ascii="楷体" w:eastAsia="楷体" w:hAnsi="楷体" w:cs="宋体" w:hint="eastAsia"/>
+          <w:rFonts w:ascii="楷体" w:eastAsia="楷体" w:hAnsi="楷体" w:cs="宋体"/>
           <w:sz w:val="24"/>
         </w:rPr>
       </w:pPr>
@@ -2863,7 +2812,7 @@
     <w:p>
       <w:pPr>
         <w:rPr>
-          <w:rFonts w:ascii="楷体" w:eastAsia="楷体" w:hAnsi="楷体" w:hint="eastAsia"/>
+          <w:rFonts w:ascii="楷体" w:eastAsia="楷体" w:hAnsi="楷体"/>
           <w:sz w:val="24"/>
         </w:rPr>
       </w:pPr>
@@ -2873,7 +2822,7 @@
           <w:noProof/>
         </w:rPr>
         <w:drawing>
-          <wp:inline distT="0" distB="0" distL="0" distR="0" wp14:anchorId="3073157F" wp14:editId="4A0C751D">
+          <wp:inline distT="0" distB="0" distL="0" distR="0" wp14:anchorId="44C9D650" wp14:editId="0E2F9D5F">
             <wp:extent cx="5274310" cy="3369945"/>
             <wp:effectExtent l="0" t="0" r="2540" b="1905"/>
             <wp:docPr id="12" name="Picture 12"/>
@@ -2922,7 +2871,7 @@
           <w:noProof/>
         </w:rPr>
         <w:drawing>
-          <wp:inline distT="0" distB="0" distL="0" distR="0" wp14:anchorId="5AF5BA6B" wp14:editId="1FFD6F64">
+          <wp:inline distT="0" distB="0" distL="0" distR="0" wp14:anchorId="53B504FA" wp14:editId="628CBEE3">
             <wp:extent cx="5274310" cy="3369945"/>
             <wp:effectExtent l="0" t="0" r="2540" b="1905"/>
             <wp:docPr id="13" name="Picture 13"/>
@@ -2979,7 +2928,7 @@
           <w:noProof/>
         </w:rPr>
         <w:drawing>
-          <wp:inline distT="0" distB="0" distL="0" distR="0" wp14:anchorId="58A724F8" wp14:editId="1F422F8A">
+          <wp:inline distT="0" distB="0" distL="0" distR="0" wp14:anchorId="4C840306" wp14:editId="7F74E0FB">
             <wp:extent cx="253497" cy="246646"/>
             <wp:effectExtent l="0" t="0" r="0" b="1270"/>
             <wp:docPr id="14" name="Picture 14"/>
@@ -3042,7 +2991,7 @@
       <w:pPr>
         <w:pStyle w:val="Heading2"/>
       </w:pPr>
-      <w:bookmarkStart w:id="6" w:name="_Toc458121568"/>
+      <w:bookmarkStart w:id="6" w:name="_Toc458297810"/>
       <w:r>
         <w:rPr>
           <w:rFonts w:hint="eastAsia"/>
@@ -3064,7 +3013,7 @@
       <w:pPr>
         <w:pStyle w:val="Heading3"/>
       </w:pPr>
-      <w:bookmarkStart w:id="7" w:name="_Toc458121569"/>
+      <w:bookmarkStart w:id="7" w:name="_Toc458297811"/>
       <w:r>
         <w:rPr>
           <w:rFonts w:hint="eastAsia"/>
@@ -3129,7 +3078,7 @@
           <w:noProof/>
         </w:rPr>
         <w:drawing>
-          <wp:inline distT="0" distB="0" distL="0" distR="0" wp14:anchorId="492674C2" wp14:editId="635A1615">
+          <wp:inline distT="0" distB="0" distL="0" distR="0" wp14:anchorId="41E7FB4A" wp14:editId="7BA01454">
             <wp:extent cx="226337" cy="248971"/>
             <wp:effectExtent l="0" t="0" r="2540" b="0"/>
             <wp:docPr id="15" name="Picture 15"/>
@@ -3184,7 +3133,7 @@
           <w:noProof/>
         </w:rPr>
         <w:drawing>
-          <wp:inline distT="0" distB="0" distL="0" distR="0" wp14:anchorId="120E1B25" wp14:editId="4234030E">
+          <wp:inline distT="0" distB="0" distL="0" distR="0" wp14:anchorId="4738E189" wp14:editId="6C312AE5">
             <wp:extent cx="262255" cy="239395"/>
             <wp:effectExtent l="0" t="0" r="4445" b="8255"/>
             <wp:docPr id="16" name="Picture 16"/>
@@ -3243,15 +3192,15 @@
     <w:p>
       <w:pPr>
         <w:rPr>
+          <w:rFonts w:ascii="楷体" w:eastAsia="楷体" w:hAnsi="楷体"/>
+          <w:sz w:val="24"/>
+        </w:rPr>
+      </w:pPr>
+      <w:r>
+        <w:rPr>
           <w:rFonts w:ascii="楷体" w:eastAsia="楷体" w:hAnsi="楷体" w:hint="eastAsia"/>
           <w:sz w:val="24"/>
         </w:rPr>
-      </w:pPr>
-      <w:r>
-        <w:rPr>
-          <w:rFonts w:ascii="楷体" w:eastAsia="楷体" w:hAnsi="楷体" w:hint="eastAsia"/>
-          <w:sz w:val="24"/>
-        </w:rPr>
         <w:t>点击</w:t>
       </w:r>
       <w:r>
@@ -3260,7 +3209,7 @@
           <w:noProof/>
         </w:rPr>
         <w:drawing>
-          <wp:inline distT="0" distB="0" distL="0" distR="0" wp14:anchorId="6065F4CB" wp14:editId="426CFF3D">
+          <wp:inline distT="0" distB="0" distL="0" distR="0" wp14:anchorId="35478323" wp14:editId="137E9794">
             <wp:extent cx="289711" cy="258559"/>
             <wp:effectExtent l="0" t="0" r="0" b="8255"/>
             <wp:docPr id="20" name="Picture 20"/>
@@ -3306,7 +3255,7 @@
     <w:p>
       <w:pPr>
         <w:rPr>
-          <w:rFonts w:ascii="楷体" w:eastAsia="楷体" w:hAnsi="楷体" w:hint="eastAsia"/>
+          <w:rFonts w:ascii="楷体" w:eastAsia="楷体" w:hAnsi="楷体"/>
           <w:sz w:val="24"/>
         </w:rPr>
       </w:pPr>
@@ -3316,7 +3265,7 @@
           <w:noProof/>
         </w:rPr>
         <w:drawing>
-          <wp:inline distT="0" distB="0" distL="0" distR="0" wp14:anchorId="6A88ABC9" wp14:editId="18333C0D">
+          <wp:inline distT="0" distB="0" distL="0" distR="0" wp14:anchorId="7A89D5A4" wp14:editId="14D5DC5B">
             <wp:extent cx="5274310" cy="884555"/>
             <wp:effectExtent l="0" t="0" r="2540" b="0"/>
             <wp:docPr id="17" name="Picture 17"/>
@@ -3355,7 +3304,7 @@
     <w:p>
       <w:pPr>
         <w:rPr>
-          <w:rFonts w:ascii="楷体" w:eastAsia="楷体" w:hAnsi="楷体" w:hint="eastAsia"/>
+          <w:rFonts w:ascii="楷体" w:eastAsia="楷体" w:hAnsi="楷体"/>
           <w:sz w:val="24"/>
         </w:rPr>
       </w:pPr>
@@ -3365,7 +3314,7 @@
           <w:noProof/>
         </w:rPr>
         <w:drawing>
-          <wp:inline distT="0" distB="0" distL="0" distR="0" wp14:anchorId="00938622" wp14:editId="368D7DCD">
+          <wp:inline distT="0" distB="0" distL="0" distR="0" wp14:anchorId="6B735890" wp14:editId="43196D6B">
             <wp:extent cx="5274310" cy="3369945"/>
             <wp:effectExtent l="0" t="0" r="2540" b="1905"/>
             <wp:docPr id="18" name="Picture 18"/>
@@ -3415,7 +3364,7 @@
         </w:rPr>
         <w:lastRenderedPageBreak/>
         <w:drawing>
-          <wp:inline distT="0" distB="0" distL="0" distR="0" wp14:anchorId="6D1FE4D5" wp14:editId="7B9AAFFE">
+          <wp:inline distT="0" distB="0" distL="0" distR="0" wp14:anchorId="41878B4C" wp14:editId="07F7ABE5">
             <wp:extent cx="5274310" cy="1093470"/>
             <wp:effectExtent l="0" t="0" r="2540" b="0"/>
             <wp:docPr id="19" name="Picture 19"/>
@@ -3454,37 +3403,37 @@
     <w:p>
       <w:pPr>
         <w:rPr>
+          <w:rFonts w:ascii="楷体" w:eastAsia="楷体" w:hAnsi="楷体"/>
+          <w:sz w:val="24"/>
+        </w:rPr>
+      </w:pPr>
+    </w:p>
+    <w:p>
+      <w:pPr>
+        <w:rPr>
+          <w:rFonts w:ascii="楷体" w:eastAsia="楷体" w:hAnsi="楷体"/>
+          <w:sz w:val="24"/>
+        </w:rPr>
+      </w:pPr>
+      <w:r>
+        <w:rPr>
+          <w:rFonts w:ascii="楷体" w:eastAsia="楷体" w:hAnsi="楷体"/>
+          <w:sz w:val="28"/>
+        </w:rPr>
+        <w:tab/>
+      </w:r>
+      <w:r>
+        <w:rPr>
           <w:rFonts w:ascii="楷体" w:eastAsia="楷体" w:hAnsi="楷体" w:hint="eastAsia"/>
           <w:sz w:val="24"/>
         </w:rPr>
-      </w:pPr>
-    </w:p>
-    <w:p>
-      <w:pPr>
-        <w:rPr>
-          <w:rFonts w:ascii="楷体" w:eastAsia="楷体" w:hAnsi="楷体"/>
-          <w:sz w:val="24"/>
-        </w:rPr>
-      </w:pPr>
-      <w:r>
-        <w:rPr>
-          <w:rFonts w:ascii="楷体" w:eastAsia="楷体" w:hAnsi="楷体"/>
-          <w:sz w:val="28"/>
-        </w:rPr>
-        <w:tab/>
+        <w:t>（2）</w:t>
       </w:r>
       <w:r>
         <w:rPr>
           <w:rFonts w:ascii="楷体" w:eastAsia="楷体" w:hAnsi="楷体" w:hint="eastAsia"/>
           <w:sz w:val="24"/>
         </w:rPr>
-        <w:t>（2）</w:t>
-      </w:r>
-      <w:r>
-        <w:rPr>
-          <w:rFonts w:ascii="楷体" w:eastAsia="楷体" w:hAnsi="楷体" w:hint="eastAsia"/>
-          <w:sz w:val="24"/>
-        </w:rPr>
         <w:t>搜索到路线后点击票数旁边的</w:t>
       </w:r>
       <w:r>
@@ -3493,7 +3442,7 @@
           <w:noProof/>
         </w:rPr>
         <w:drawing>
-          <wp:inline distT="0" distB="0" distL="0" distR="0" wp14:anchorId="785EA3C6" wp14:editId="61BDD08C">
+          <wp:inline distT="0" distB="0" distL="0" distR="0" wp14:anchorId="438A1608" wp14:editId="237C0055">
             <wp:extent cx="492875" cy="199176"/>
             <wp:effectExtent l="0" t="0" r="2540" b="0"/>
             <wp:docPr id="21" name="Picture 21"/>
@@ -3539,7 +3488,7 @@
     <w:p>
       <w:pPr>
         <w:rPr>
-          <w:rFonts w:ascii="楷体" w:eastAsia="楷体" w:hAnsi="楷体" w:hint="eastAsia"/>
+          <w:rFonts w:ascii="楷体" w:eastAsia="楷体" w:hAnsi="楷体"/>
           <w:sz w:val="24"/>
         </w:rPr>
       </w:pPr>
@@ -3549,7 +3498,7 @@
           <w:noProof/>
         </w:rPr>
         <w:drawing>
-          <wp:inline distT="0" distB="0" distL="0" distR="0" wp14:anchorId="49F6812C" wp14:editId="10C6478F">
+          <wp:inline distT="0" distB="0" distL="0" distR="0" wp14:anchorId="67258508" wp14:editId="256D810A">
             <wp:extent cx="5274310" cy="1473200"/>
             <wp:effectExtent l="0" t="0" r="2540" b="0"/>
             <wp:docPr id="22" name="Picture 22"/>
@@ -3588,7 +3537,7 @@
     <w:p>
       <w:pPr>
         <w:rPr>
-          <w:rFonts w:ascii="楷体" w:eastAsia="楷体" w:hAnsi="楷体" w:hint="eastAsia"/>
+          <w:rFonts w:ascii="楷体" w:eastAsia="楷体" w:hAnsi="楷体"/>
           <w:sz w:val="24"/>
         </w:rPr>
       </w:pPr>
@@ -3646,7 +3595,7 @@
     <w:p>
       <w:pPr>
         <w:rPr>
-          <w:rFonts w:ascii="楷体" w:eastAsia="楷体" w:hAnsi="楷体" w:hint="eastAsia"/>
+          <w:rFonts w:ascii="楷体" w:eastAsia="楷体" w:hAnsi="楷体"/>
           <w:sz w:val="24"/>
         </w:rPr>
       </w:pPr>
@@ -3656,7 +3605,7 @@
           <w:noProof/>
         </w:rPr>
         <w:drawing>
-          <wp:inline distT="0" distB="0" distL="0" distR="0" wp14:anchorId="21B3F2DF" wp14:editId="0F791827">
+          <wp:inline distT="0" distB="0" distL="0" distR="0" wp14:anchorId="74FC1D25" wp14:editId="06F6FD58">
             <wp:extent cx="5274310" cy="1784985"/>
             <wp:effectExtent l="0" t="0" r="2540" b="5715"/>
             <wp:docPr id="23" name="Picture 23"/>
@@ -3715,22 +3664,22 @@
     <w:p>
       <w:pPr>
         <w:rPr>
+          <w:rFonts w:ascii="楷体" w:eastAsia="楷体" w:hAnsi="楷体"/>
+          <w:sz w:val="24"/>
+        </w:rPr>
+      </w:pPr>
+      <w:r>
+        <w:rPr>
+          <w:rFonts w:ascii="楷体" w:eastAsia="楷体" w:hAnsi="楷体"/>
+          <w:sz w:val="24"/>
+        </w:rPr>
+        <w:tab/>
+      </w:r>
+      <w:r>
+        <w:rPr>
           <w:rFonts w:ascii="楷体" w:eastAsia="楷体" w:hAnsi="楷体" w:hint="eastAsia"/>
           <w:sz w:val="24"/>
         </w:rPr>
-      </w:pPr>
-      <w:r>
-        <w:rPr>
-          <w:rFonts w:ascii="楷体" w:eastAsia="楷体" w:hAnsi="楷体"/>
-          <w:sz w:val="24"/>
-        </w:rPr>
-        <w:tab/>
-      </w:r>
-      <w:r>
-        <w:rPr>
-          <w:rFonts w:ascii="楷体" w:eastAsia="楷体" w:hAnsi="楷体" w:hint="eastAsia"/>
-          <w:sz w:val="24"/>
-        </w:rPr>
         <w:t>用户提交过的订单会显示在历史记录中（最多保存3条历史记录）。用户也可直接从购票页面中的“历史路线记录”一栏中直接选择路线，提交订单。</w:t>
       </w:r>
     </w:p>
@@ -3746,7 +3695,7 @@
       <w:pPr>
         <w:pStyle w:val="Heading3"/>
       </w:pPr>
-      <w:bookmarkStart w:id="8" w:name="_Toc458121570"/>
+      <w:bookmarkStart w:id="8" w:name="_Toc458297812"/>
       <w:r>
         <w:rPr>
           <w:rFonts w:hint="eastAsia"/>
@@ -3844,7 +3793,7 @@
     <w:p>
       <w:pPr>
         <w:rPr>
-          <w:rFonts w:ascii="楷体" w:eastAsia="楷体" w:hAnsi="楷体" w:hint="eastAsia"/>
+          <w:rFonts w:ascii="楷体" w:eastAsia="楷体" w:hAnsi="楷体"/>
           <w:sz w:val="24"/>
         </w:rPr>
       </w:pPr>
@@ -3883,7 +3832,7 @@
           <w:noProof/>
         </w:rPr>
         <w:drawing>
-          <wp:inline distT="0" distB="0" distL="0" distR="0" wp14:anchorId="33A03A0E" wp14:editId="24DFF32B">
+          <wp:inline distT="0" distB="0" distL="0" distR="0" wp14:anchorId="4C61D7D5" wp14:editId="60A1EF6D">
             <wp:extent cx="5274310" cy="3369945"/>
             <wp:effectExtent l="0" t="0" r="2540" b="1905"/>
             <wp:docPr id="24" name="Picture 24"/>
@@ -3991,7 +3940,7 @@
     <w:p>
       <w:pPr>
         <w:rPr>
-          <w:rFonts w:ascii="楷体" w:eastAsia="楷体" w:hAnsi="楷体" w:hint="eastAsia"/>
+          <w:rFonts w:ascii="楷体" w:eastAsia="楷体" w:hAnsi="楷体"/>
           <w:sz w:val="24"/>
         </w:rPr>
       </w:pPr>
@@ -4001,7 +3950,7 @@
           <w:noProof/>
         </w:rPr>
         <w:drawing>
-          <wp:inline distT="0" distB="0" distL="0" distR="0" wp14:anchorId="3E80886C" wp14:editId="63FE5BDE">
+          <wp:inline distT="0" distB="0" distL="0" distR="0" wp14:anchorId="3F6B1BC3" wp14:editId="0B14E8A7">
             <wp:extent cx="5274310" cy="739775"/>
             <wp:effectExtent l="0" t="0" r="2540" b="3175"/>
             <wp:docPr id="25" name="Picture 25"/>
@@ -4051,7 +4000,7 @@
         </w:rPr>
         <w:lastRenderedPageBreak/>
         <w:drawing>
-          <wp:inline distT="0" distB="0" distL="0" distR="0" wp14:anchorId="30173C2D" wp14:editId="066C4CBD">
+          <wp:inline distT="0" distB="0" distL="0" distR="0" wp14:anchorId="3C2DF5DB" wp14:editId="4A3DAC53">
             <wp:extent cx="5274310" cy="3369945"/>
             <wp:effectExtent l="0" t="0" r="2540" b="1905"/>
             <wp:docPr id="26" name="Picture 26"/>
@@ -4091,7 +4040,7 @@
       <w:pPr>
         <w:pStyle w:val="Heading3"/>
       </w:pPr>
-      <w:bookmarkStart w:id="9" w:name="_Toc458121571"/>
+      <w:bookmarkStart w:id="9" w:name="_Toc458297813"/>
       <w:r>
         <w:rPr>
           <w:rFonts w:hint="eastAsia"/>
@@ -4154,7 +4103,7 @@
     <w:p>
       <w:pPr>
         <w:rPr>
-          <w:rFonts w:ascii="楷体" w:eastAsia="楷体" w:hAnsi="楷体" w:hint="eastAsia"/>
+          <w:rFonts w:ascii="楷体" w:eastAsia="楷体" w:hAnsi="楷体"/>
           <w:sz w:val="28"/>
         </w:rPr>
       </w:pPr>
@@ -4164,7 +4113,7 @@
           <w:noProof/>
         </w:rPr>
         <w:drawing>
-          <wp:inline distT="0" distB="0" distL="0" distR="0" wp14:anchorId="03C89F98" wp14:editId="429F2EC9">
+          <wp:inline distT="0" distB="0" distL="0" distR="0" wp14:anchorId="3B08B6DB" wp14:editId="585BCD11">
             <wp:extent cx="5274310" cy="3369945"/>
             <wp:effectExtent l="0" t="0" r="2540" b="1905"/>
             <wp:docPr id="28" name="Picture 28"/>
@@ -4214,7 +4163,7 @@
         </w:rPr>
         <w:lastRenderedPageBreak/>
         <w:drawing>
-          <wp:inline distT="0" distB="0" distL="0" distR="0" wp14:anchorId="6FD2A112" wp14:editId="7E7A1763">
+          <wp:inline distT="0" distB="0" distL="0" distR="0" wp14:anchorId="54D6F963" wp14:editId="562A409A">
             <wp:extent cx="5274310" cy="3369945"/>
             <wp:effectExtent l="0" t="0" r="2540" b="1905"/>
             <wp:docPr id="29" name="Picture 29"/>
@@ -4311,7 +4260,7 @@
           <w:noProof/>
         </w:rPr>
         <w:drawing>
-          <wp:inline distT="0" distB="0" distL="0" distR="0" wp14:anchorId="2CE027E1" wp14:editId="2E66A068">
+          <wp:inline distT="0" distB="0" distL="0" distR="0" wp14:anchorId="2DFD3488" wp14:editId="65D4FE0D">
             <wp:extent cx="5274310" cy="739775"/>
             <wp:effectExtent l="0" t="0" r="2540" b="3175"/>
             <wp:docPr id="30" name="Picture 30"/>
@@ -4361,7 +4310,7 @@
         </w:rPr>
         <w:lastRenderedPageBreak/>
         <w:drawing>
-          <wp:inline distT="0" distB="0" distL="0" distR="0" wp14:anchorId="32247C11" wp14:editId="3CB85A30">
+          <wp:inline distT="0" distB="0" distL="0" distR="0" wp14:anchorId="37231EDA" wp14:editId="59635AC6">
             <wp:extent cx="5274310" cy="3369945"/>
             <wp:effectExtent l="0" t="0" r="2540" b="1905"/>
             <wp:docPr id="31" name="Picture 31"/>
@@ -4409,7 +4358,7 @@
       <w:pPr>
         <w:pStyle w:val="Heading3"/>
       </w:pPr>
-      <w:bookmarkStart w:id="10" w:name="_Toc458121572"/>
+      <w:bookmarkStart w:id="10" w:name="_Toc458297814"/>
       <w:r>
         <w:rPr>
           <w:rFonts w:hint="eastAsia"/>
@@ -4430,50 +4379,50 @@
     <w:p>
       <w:pPr>
         <w:rPr>
+          <w:rFonts w:ascii="楷体" w:eastAsia="楷体" w:hAnsi="楷体"/>
+          <w:sz w:val="24"/>
+        </w:rPr>
+      </w:pPr>
+      <w:r>
+        <w:rPr>
+          <w:rFonts w:ascii="楷体" w:eastAsia="楷体" w:hAnsi="楷体"/>
+          <w:sz w:val="24"/>
+        </w:rPr>
+        <w:tab/>
+      </w:r>
+      <w:r>
+        <w:rPr>
           <w:rFonts w:ascii="楷体" w:eastAsia="楷体" w:hAnsi="楷体" w:hint="eastAsia"/>
           <w:sz w:val="24"/>
         </w:rPr>
-      </w:pPr>
-      <w:r>
-        <w:rPr>
-          <w:rFonts w:ascii="楷体" w:eastAsia="楷体" w:hAnsi="楷体"/>
-          <w:sz w:val="24"/>
-        </w:rPr>
-        <w:tab/>
+        <w:t>进入个人中心，随后进入“订单记录 -&gt; 历史订单”页面，选择日期区间，即可查看指定期间内的所有状态的订单</w:t>
       </w:r>
       <w:r>
         <w:rPr>
           <w:rFonts w:ascii="楷体" w:eastAsia="楷体" w:hAnsi="楷体" w:hint="eastAsia"/>
           <w:sz w:val="24"/>
         </w:rPr>
-        <w:t>进入个人中心，随后进入“订单记录 -&gt; 历史订单”页面，选择日期区间，即可查看指定期间内的所有状态的订单</w:t>
+        <w:t>，用户也可选择只显示其中某些状态的订单</w:t>
       </w:r>
       <w:r>
         <w:rPr>
           <w:rFonts w:ascii="楷体" w:eastAsia="楷体" w:hAnsi="楷体" w:hint="eastAsia"/>
           <w:sz w:val="24"/>
         </w:rPr>
-        <w:t>，用户也可选择只显示其中某些状态的订单</w:t>
+        <w:t>。用户在该界面</w:t>
       </w:r>
       <w:r>
         <w:rPr>
           <w:rFonts w:ascii="楷体" w:eastAsia="楷体" w:hAnsi="楷体" w:hint="eastAsia"/>
           <w:sz w:val="24"/>
         </w:rPr>
-        <w:t>。用户在该界面</w:t>
-      </w:r>
-      <w:r>
-        <w:rPr>
-          <w:rFonts w:ascii="楷体" w:eastAsia="楷体" w:hAnsi="楷体" w:hint="eastAsia"/>
-          <w:sz w:val="24"/>
-        </w:rPr>
         <w:t>同样可以支付/取消订单，也可以查看取票二维码，以及退票。</w:t>
       </w:r>
     </w:p>
     <w:p>
       <w:pPr>
         <w:rPr>
-          <w:rFonts w:ascii="楷体" w:eastAsia="楷体" w:hAnsi="楷体" w:hint="eastAsia"/>
+          <w:rFonts w:ascii="楷体" w:eastAsia="楷体" w:hAnsi="楷体"/>
           <w:sz w:val="24"/>
         </w:rPr>
       </w:pPr>
@@ -4483,7 +4432,7 @@
           <w:noProof/>
         </w:rPr>
         <w:drawing>
-          <wp:inline distT="0" distB="0" distL="0" distR="0" wp14:anchorId="0768BE41" wp14:editId="58577CC8">
+          <wp:inline distT="0" distB="0" distL="0" distR="0" wp14:anchorId="539E4601" wp14:editId="79F079AA">
             <wp:extent cx="5274310" cy="739775"/>
             <wp:effectExtent l="0" t="0" r="2540" b="3175"/>
             <wp:docPr id="54" name="Picture 54"/>
@@ -4522,7 +4471,7 @@
     <w:p>
       <w:pPr>
         <w:rPr>
-          <w:rFonts w:ascii="楷体" w:eastAsia="楷体" w:hAnsi="楷体" w:hint="eastAsia"/>
+          <w:rFonts w:ascii="楷体" w:eastAsia="楷体" w:hAnsi="楷体"/>
           <w:sz w:val="24"/>
         </w:rPr>
       </w:pPr>
@@ -4533,7 +4482,7 @@
         </w:rPr>
         <w:lastRenderedPageBreak/>
         <w:drawing>
-          <wp:inline distT="0" distB="0" distL="0" distR="0" wp14:anchorId="2F5AF533" wp14:editId="4F7D789F">
+          <wp:inline distT="0" distB="0" distL="0" distR="0" wp14:anchorId="19785EC7" wp14:editId="39D8C10D">
             <wp:extent cx="5274310" cy="3369945"/>
             <wp:effectExtent l="0" t="0" r="2540" b="1905"/>
             <wp:docPr id="55" name="Picture 55"/>
@@ -4573,7 +4522,7 @@
       <w:pPr>
         <w:pStyle w:val="Heading2"/>
       </w:pPr>
-      <w:bookmarkStart w:id="11" w:name="_Toc458121573"/>
+      <w:bookmarkStart w:id="11" w:name="_Toc458297815"/>
       <w:r>
         <w:rPr>
           <w:rFonts w:hint="eastAsia"/>
@@ -4595,7 +4544,7 @@
       <w:pPr>
         <w:pStyle w:val="Heading3"/>
       </w:pPr>
-      <w:bookmarkStart w:id="12" w:name="_Toc458121574"/>
+      <w:bookmarkStart w:id="12" w:name="_Toc458297816"/>
       <w:r>
         <w:rPr>
           <w:rFonts w:hint="eastAsia"/>
@@ -4659,7 +4608,7 @@
           <w:noProof/>
         </w:rPr>
         <w:drawing>
-          <wp:inline distT="0" distB="0" distL="0" distR="0" wp14:anchorId="1B895676" wp14:editId="7EC6B984">
+          <wp:inline distT="0" distB="0" distL="0" distR="0" wp14:anchorId="4B72D182" wp14:editId="0EDC5480">
             <wp:extent cx="276449" cy="267077"/>
             <wp:effectExtent l="0" t="0" r="0" b="0"/>
             <wp:docPr id="32" name="Picture 32"/>
@@ -4707,7 +4656,7 @@
           <w:noProof/>
         </w:rPr>
         <w:drawing>
-          <wp:inline distT="0" distB="0" distL="0" distR="0" wp14:anchorId="28C7F630" wp14:editId="1A3C6562">
+          <wp:inline distT="0" distB="0" distL="0" distR="0" wp14:anchorId="35A27809" wp14:editId="34E3BA53">
             <wp:extent cx="253497" cy="239148"/>
             <wp:effectExtent l="0" t="0" r="0" b="8890"/>
             <wp:docPr id="33" name="Picture 33"/>
@@ -4755,7 +4704,7 @@
           <w:noProof/>
         </w:rPr>
         <w:drawing>
-          <wp:inline distT="0" distB="0" distL="0" distR="0" wp14:anchorId="1A0A2131" wp14:editId="11A81E4F">
+          <wp:inline distT="0" distB="0" distL="0" distR="0" wp14:anchorId="1F6FDFD1" wp14:editId="21EA0A5A">
             <wp:extent cx="276449" cy="267077"/>
             <wp:effectExtent l="0" t="0" r="0" b="0"/>
             <wp:docPr id="34" name="Picture 34"/>
@@ -4803,7 +4752,7 @@
           <w:noProof/>
         </w:rPr>
         <w:drawing>
-          <wp:inline distT="0" distB="0" distL="0" distR="0" wp14:anchorId="799F7771" wp14:editId="75B61379">
+          <wp:inline distT="0" distB="0" distL="0" distR="0" wp14:anchorId="2A9BE5BB" wp14:editId="39C8F1E7">
             <wp:extent cx="253497" cy="239148"/>
             <wp:effectExtent l="0" t="0" r="0" b="8890"/>
             <wp:docPr id="35" name="Picture 35"/>
@@ -4859,7 +4808,7 @@
           <w:noProof/>
         </w:rPr>
         <w:drawing>
-          <wp:inline distT="0" distB="0" distL="0" distR="0" wp14:anchorId="6515F8AC" wp14:editId="16F1D819">
+          <wp:inline distT="0" distB="0" distL="0" distR="0" wp14:anchorId="6CF502E2" wp14:editId="0E7C7B63">
             <wp:extent cx="5274310" cy="825500"/>
             <wp:effectExtent l="0" t="0" r="2540" b="0"/>
             <wp:docPr id="36" name="Picture 36"/>
@@ -4961,7 +4910,7 @@
     <w:p>
       <w:pPr>
         <w:rPr>
-          <w:rFonts w:ascii="楷体" w:eastAsia="楷体" w:hAnsi="楷体" w:hint="eastAsia"/>
+          <w:rFonts w:ascii="楷体" w:eastAsia="楷体" w:hAnsi="楷体"/>
           <w:sz w:val="24"/>
         </w:rPr>
       </w:pPr>
@@ -4972,7 +4921,7 @@
         </w:rPr>
         <w:lastRenderedPageBreak/>
         <w:drawing>
-          <wp:inline distT="0" distB="0" distL="0" distR="0" wp14:anchorId="56FBE2FD" wp14:editId="183FEEB0">
+          <wp:inline distT="0" distB="0" distL="0" distR="0" wp14:anchorId="58962C00" wp14:editId="1422EE32">
             <wp:extent cx="5274310" cy="739775"/>
             <wp:effectExtent l="0" t="0" r="2540" b="3175"/>
             <wp:docPr id="38" name="Picture 38"/>
@@ -5021,7 +4970,7 @@
           <w:noProof/>
         </w:rPr>
         <w:drawing>
-          <wp:inline distT="0" distB="0" distL="0" distR="0" wp14:anchorId="67B48331" wp14:editId="1319E3EB">
+          <wp:inline distT="0" distB="0" distL="0" distR="0" wp14:anchorId="1B18A0C0" wp14:editId="1ADB9C27">
             <wp:extent cx="5274310" cy="3369945"/>
             <wp:effectExtent l="0" t="0" r="2540" b="1905"/>
             <wp:docPr id="37" name="Picture 37"/>
@@ -5091,7 +5040,7 @@
           <w:noProof/>
         </w:rPr>
         <w:drawing>
-          <wp:inline distT="0" distB="0" distL="0" distR="0" wp14:anchorId="63495E2C" wp14:editId="10AEB9D8">
+          <wp:inline distT="0" distB="0" distL="0" distR="0" wp14:anchorId="760232B2" wp14:editId="4D5FCF26">
             <wp:extent cx="280657" cy="248970"/>
             <wp:effectExtent l="0" t="0" r="5715" b="0"/>
             <wp:docPr id="39" name="Picture 39"/>
@@ -5139,7 +5088,7 @@
           <w:noProof/>
         </w:rPr>
         <w:drawing>
-          <wp:inline distT="0" distB="0" distL="0" distR="0" wp14:anchorId="1A1C509D" wp14:editId="4B4D52E7">
+          <wp:inline distT="0" distB="0" distL="0" distR="0" wp14:anchorId="6F9AC1A3" wp14:editId="1F038C71">
             <wp:extent cx="320625" cy="298764"/>
             <wp:effectExtent l="0" t="0" r="3810" b="6350"/>
             <wp:docPr id="40" name="Picture 40"/>
@@ -5185,91 +5134,72 @@
     <w:p>
       <w:pPr>
         <w:rPr>
+          <w:rFonts w:ascii="楷体" w:eastAsia="楷体" w:hAnsi="楷体"/>
+          <w:sz w:val="24"/>
+        </w:rPr>
+      </w:pPr>
+    </w:p>
+    <w:p>
+      <w:pPr>
+        <w:pStyle w:val="Heading3"/>
+      </w:pPr>
+      <w:bookmarkStart w:id="13" w:name="_Toc458297817"/>
+      <w:r>
+        <w:rPr>
+          <w:rFonts w:hint="eastAsia"/>
+        </w:rPr>
+        <w:t>1.3.2</w:t>
+      </w:r>
+      <w:r>
+        <w:t xml:space="preserve"> </w:t>
+      </w:r>
+      <w:r>
+        <w:rPr>
+          <w:rFonts w:hint="eastAsia"/>
+        </w:rPr>
+        <w:t>常用路线</w:t>
+      </w:r>
+      <w:bookmarkEnd w:id="13"/>
+    </w:p>
+    <w:p>
+      <w:pPr>
+        <w:pStyle w:val="Heading4"/>
+      </w:pPr>
+      <w:r>
+        <w:rPr>
+          <w:rFonts w:hint="eastAsia"/>
+        </w:rPr>
+        <w:t>1.3.2.1</w:t>
+      </w:r>
+      <w:r>
+        <w:t xml:space="preserve"> </w:t>
+      </w:r>
+      <w:r>
+        <w:rPr>
+          <w:rFonts w:hint="eastAsia"/>
+        </w:rPr>
+        <w:t>从购票页面添加/删除常用路线</w:t>
+      </w:r>
+    </w:p>
+    <w:p>
+      <w:pPr>
+        <w:rPr>
+          <w:rFonts w:ascii="楷体" w:eastAsia="楷体" w:hAnsi="楷体"/>
+          <w:sz w:val="24"/>
+        </w:rPr>
+      </w:pPr>
+      <w:r>
+        <w:rPr>
+          <w:rFonts w:ascii="楷体" w:eastAsia="楷体" w:hAnsi="楷体"/>
+        </w:rPr>
+        <w:tab/>
+      </w:r>
+      <w:r>
+        <w:rPr>
           <w:rFonts w:ascii="楷体" w:eastAsia="楷体" w:hAnsi="楷体" w:hint="eastAsia"/>
           <w:sz w:val="24"/>
         </w:rPr>
-      </w:pPr>
-    </w:p>
-    <w:p>
-      <w:pPr>
-        <w:pStyle w:val="Heading3"/>
-      </w:pPr>
-      <w:bookmarkStart w:id="13" w:name="_Toc458121575"/>
-      <w:r>
-        <w:rPr>
-          <w:rFonts w:hint="eastAsia"/>
-        </w:rPr>
-        <w:t>1.3.2</w:t>
-      </w:r>
-      <w:r>
-        <w:t xml:space="preserve"> </w:t>
-      </w:r>
-      <w:r>
-        <w:rPr>
-          <w:rFonts w:hint="eastAsia"/>
-        </w:rPr>
-        <w:t>常用路线</w:t>
-      </w:r>
-      <w:bookmarkEnd w:id="13"/>
-    </w:p>
-    <w:p>
-      <w:pPr>
-        <w:pStyle w:val="Heading4"/>
-      </w:pPr>
-      <w:r>
-        <w:rPr>
-          <w:rFonts w:hint="eastAsia"/>
-        </w:rPr>
-        <w:t>1.3.2</w:t>
-      </w:r>
-      <w:r>
-        <w:rPr>
-          <w:rFonts w:hint="eastAsia"/>
-        </w:rPr>
-        <w:t>.1</w:t>
-      </w:r>
-      <w:r>
-        <w:t xml:space="preserve"> </w:t>
-      </w:r>
-      <w:r>
-        <w:rPr>
-          <w:rFonts w:hint="eastAsia"/>
-        </w:rPr>
-        <w:t>从购票页面添加/</w:t>
-      </w:r>
-      <w:r>
-        <w:rPr>
-          <w:rFonts w:hint="eastAsia"/>
-        </w:rPr>
-        <w:t>删除常用路线</w:t>
-      </w:r>
-    </w:p>
-    <w:p>
-      <w:pPr>
-        <w:rPr>
-          <w:rFonts w:ascii="楷体" w:eastAsia="楷体" w:hAnsi="楷体"/>
-          <w:sz w:val="24"/>
-        </w:rPr>
-      </w:pPr>
-      <w:r>
-        <w:rPr>
-          <w:rFonts w:ascii="楷体" w:eastAsia="楷体" w:hAnsi="楷体"/>
-        </w:rPr>
-        <w:tab/>
-      </w:r>
-      <w:r>
-        <w:rPr>
-          <w:rFonts w:ascii="楷体" w:eastAsia="楷体" w:hAnsi="楷体" w:hint="eastAsia"/>
-          <w:sz w:val="24"/>
-        </w:rPr>
-        <w:t>在用户提交订单前，</w:t>
-      </w:r>
-      <w:r>
-        <w:rPr>
-          <w:rFonts w:ascii="楷体" w:eastAsia="楷体" w:hAnsi="楷体" w:hint="eastAsia"/>
-          <w:sz w:val="24"/>
-        </w:rPr>
-        <w:t>点击“添加到常用路线”按钮可添加常用路线，或点击“移除此常用路线”移除常用路线。</w:t>
+        <w:t>在用户提交订单前，点击“添加到常用路线”按钮可添加常用路线，或点击“移除此常用路线”移除常用路线。</w:t>
       </w:r>
     </w:p>
     <w:p>
@@ -5285,7 +5215,7 @@
           <w:noProof/>
         </w:rPr>
         <w:drawing>
-          <wp:inline distT="0" distB="0" distL="0" distR="0" wp14:anchorId="707246C6" wp14:editId="6B12187B">
+          <wp:inline distT="0" distB="0" distL="0" distR="0" wp14:anchorId="662F9933" wp14:editId="4B1524AD">
             <wp:extent cx="5274310" cy="814070"/>
             <wp:effectExtent l="0" t="0" r="2540" b="5080"/>
             <wp:docPr id="50" name="Picture 50"/>
@@ -5324,7 +5254,7 @@
     <w:p>
       <w:pPr>
         <w:rPr>
-          <w:rFonts w:ascii="楷体" w:eastAsia="楷体" w:hAnsi="楷体" w:hint="eastAsia"/>
+          <w:rFonts w:ascii="楷体" w:eastAsia="楷体" w:hAnsi="楷体"/>
           <w:sz w:val="24"/>
         </w:rPr>
       </w:pPr>
@@ -5334,7 +5264,7 @@
           <w:noProof/>
         </w:rPr>
         <w:drawing>
-          <wp:inline distT="0" distB="0" distL="0" distR="0" wp14:anchorId="30421EF2" wp14:editId="73A9F1EB">
+          <wp:inline distT="0" distB="0" distL="0" distR="0" wp14:anchorId="052CD0F3" wp14:editId="2358B46C">
             <wp:extent cx="5274310" cy="810260"/>
             <wp:effectExtent l="0" t="0" r="2540" b="8890"/>
             <wp:docPr id="53" name="Picture 53"/>
@@ -5379,13 +5309,7 @@
           <w:rFonts w:hint="eastAsia"/>
         </w:rPr>
         <w:lastRenderedPageBreak/>
-        <w:t>1.3.2</w:t>
-      </w:r>
-      <w:r>
-        <w:rPr>
-          <w:rFonts w:hint="eastAsia"/>
-        </w:rPr>
-        <w:t>.2</w:t>
+        <w:t>1.3.2.2</w:t>
       </w:r>
       <w:r>
         <w:t xml:space="preserve"> </w:t>
@@ -5394,13 +5318,7 @@
         <w:rPr>
           <w:rFonts w:hint="eastAsia"/>
         </w:rPr>
-        <w:t>从个人中心添加/删除</w:t>
-      </w:r>
-      <w:r>
-        <w:rPr>
-          <w:rFonts w:hint="eastAsia"/>
-        </w:rPr>
-        <w:t>常用路线</w:t>
+        <w:t>从个人中心添加/删除常用路线</w:t>
       </w:r>
     </w:p>
     <w:p>
@@ -5422,27 +5340,13 @@
           <w:rFonts w:ascii="楷体" w:eastAsia="楷体" w:hAnsi="楷体" w:hint="eastAsia"/>
           <w:sz w:val="24"/>
         </w:rPr>
-        <w:t>进入个人中心，随后进入“购票常用设置 -&gt; 常用</w:t>
-      </w:r>
-      <w:r>
-        <w:rPr>
-          <w:rFonts w:ascii="楷体" w:eastAsia="楷体" w:hAnsi="楷体" w:hint="eastAsia"/>
-          <w:sz w:val="24"/>
-        </w:rPr>
-        <w:t>路线</w:t>
-      </w:r>
-      <w:r>
-        <w:rPr>
-          <w:rFonts w:ascii="楷体" w:eastAsia="楷体" w:hAnsi="楷体" w:hint="eastAsia"/>
-          <w:sz w:val="24"/>
-        </w:rPr>
-        <w:t>”页面。</w:t>
-      </w:r>
-    </w:p>
-    <w:p>
-      <w:pPr>
-        <w:rPr>
-          <w:rFonts w:ascii="楷体" w:eastAsia="楷体" w:hAnsi="楷体" w:hint="eastAsia"/>
+        <w:t>进入个人中心，随后进入“购票常用设置 -&gt; 常用路线”页面。</w:t>
+      </w:r>
+    </w:p>
+    <w:p>
+      <w:pPr>
+        <w:rPr>
+          <w:rFonts w:ascii="楷体" w:eastAsia="楷体" w:hAnsi="楷体"/>
           <w:sz w:val="24"/>
         </w:rPr>
       </w:pPr>
@@ -5452,7 +5356,7 @@
           <w:noProof/>
         </w:rPr>
         <w:drawing>
-          <wp:inline distT="0" distB="0" distL="0" distR="0" wp14:anchorId="59B2B390" wp14:editId="379F8A6F">
+          <wp:inline distT="0" distB="0" distL="0" distR="0" wp14:anchorId="1D0E6B47" wp14:editId="4D3646AD">
             <wp:extent cx="5274310" cy="739775"/>
             <wp:effectExtent l="0" t="0" r="2540" b="3175"/>
             <wp:docPr id="46" name="Picture 46"/>
@@ -5501,7 +5405,7 @@
           <w:noProof/>
         </w:rPr>
         <w:drawing>
-          <wp:inline distT="0" distB="0" distL="0" distR="0" wp14:anchorId="7E8E861C" wp14:editId="3CBBCC72">
+          <wp:inline distT="0" distB="0" distL="0" distR="0" wp14:anchorId="36424A6B" wp14:editId="282DB01B">
             <wp:extent cx="5274310" cy="3369945"/>
             <wp:effectExtent l="0" t="0" r="2540" b="1905"/>
             <wp:docPr id="52" name="Picture 52"/>
@@ -5564,7 +5468,7 @@
           <w:noProof/>
         </w:rPr>
         <w:drawing>
-          <wp:inline distT="0" distB="0" distL="0" distR="0" wp14:anchorId="0B9EF707" wp14:editId="6C777133">
+          <wp:inline distT="0" distB="0" distL="0" distR="0" wp14:anchorId="7BC9CF5A" wp14:editId="08249DD8">
             <wp:extent cx="280657" cy="248970"/>
             <wp:effectExtent l="0" t="0" r="5715" b="0"/>
             <wp:docPr id="48" name="Picture 48"/>
@@ -5626,7 +5530,7 @@
           <w:noProof/>
         </w:rPr>
         <w:drawing>
-          <wp:inline distT="0" distB="0" distL="0" distR="0" wp14:anchorId="3D3EB16E" wp14:editId="2929A533">
+          <wp:inline distT="0" distB="0" distL="0" distR="0" wp14:anchorId="7FC81B8A" wp14:editId="3AD5868D">
             <wp:extent cx="320625" cy="298764"/>
             <wp:effectExtent l="0" t="0" r="3810" b="6350"/>
             <wp:docPr id="49" name="Picture 49"/>
@@ -5702,7 +5606,7 @@
       <w:pPr>
         <w:pStyle w:val="Heading2"/>
       </w:pPr>
-      <w:bookmarkStart w:id="14" w:name="_Toc458121576"/>
+      <w:bookmarkStart w:id="14" w:name="_Toc458297818"/>
       <w:r>
         <w:rPr>
           <w:rFonts w:hint="eastAsia"/>
@@ -5745,7 +5649,7 @@
     <w:p>
       <w:pPr>
         <w:rPr>
-          <w:rFonts w:ascii="楷体" w:eastAsia="楷体" w:hAnsi="楷体" w:hint="eastAsia"/>
+          <w:rFonts w:ascii="楷体" w:eastAsia="楷体" w:hAnsi="楷体"/>
           <w:sz w:val="24"/>
         </w:rPr>
       </w:pPr>
@@ -5755,7 +5659,7 @@
           <w:noProof/>
         </w:rPr>
         <w:drawing>
-          <wp:inline distT="0" distB="0" distL="0" distR="0" wp14:anchorId="3DB36002" wp14:editId="2576F556">
+          <wp:inline distT="0" distB="0" distL="0" distR="0" wp14:anchorId="2C97AE29" wp14:editId="520113B0">
             <wp:extent cx="5274310" cy="278130"/>
             <wp:effectExtent l="0" t="0" r="2540" b="7620"/>
             <wp:docPr id="56" name="Picture 56"/>
@@ -5805,7 +5709,7 @@
         </w:rPr>
         <w:lastRenderedPageBreak/>
         <w:drawing>
-          <wp:inline distT="0" distB="0" distL="0" distR="0" wp14:anchorId="5FAE9817" wp14:editId="480D9EDE">
+          <wp:inline distT="0" distB="0" distL="0" distR="0" wp14:anchorId="0E5D3B01" wp14:editId="29AD56B4">
             <wp:extent cx="5274310" cy="3369945"/>
             <wp:effectExtent l="0" t="0" r="2540" b="1905"/>
             <wp:docPr id="57" name="Picture 57"/>
@@ -5845,7 +5749,7 @@
       <w:pPr>
         <w:pStyle w:val="Heading2"/>
       </w:pPr>
-      <w:bookmarkStart w:id="15" w:name="_Toc458121577"/>
+      <w:bookmarkStart w:id="15" w:name="_Toc458297819"/>
       <w:r>
         <w:rPr>
           <w:rFonts w:hint="eastAsia"/>
@@ -5867,7 +5771,7 @@
       <w:pPr>
         <w:pStyle w:val="Heading3"/>
       </w:pPr>
-      <w:bookmarkStart w:id="16" w:name="_Toc458121578"/>
+      <w:bookmarkStart w:id="16" w:name="_Toc458297820"/>
       <w:r>
         <w:rPr>
           <w:rFonts w:hint="eastAsia"/>
@@ -5939,7 +5843,7 @@
       <w:pPr>
         <w:pStyle w:val="Heading3"/>
       </w:pPr>
-      <w:bookmarkStart w:id="17" w:name="_Toc458121579"/>
+      <w:bookmarkStart w:id="17" w:name="_Toc458297821"/>
       <w:r>
         <w:rPr>
           <w:rFonts w:hint="eastAsia"/>
@@ -5960,36 +5864,408 @@
     <w:p>
       <w:pPr>
         <w:rPr>
+          <w:rFonts w:ascii="楷体" w:eastAsia="楷体" w:hAnsi="楷体"/>
+          <w:sz w:val="24"/>
+        </w:rPr>
+      </w:pPr>
+      <w:r>
+        <w:rPr>
+          <w:rFonts w:ascii="楷体" w:eastAsia="楷体" w:hAnsi="楷体"/>
+          <w:sz w:val="24"/>
+        </w:rPr>
+        <w:tab/>
+      </w:r>
+      <w:r>
+        <w:rPr>
           <w:rFonts w:ascii="楷体" w:eastAsia="楷体" w:hAnsi="楷体" w:hint="eastAsia"/>
           <w:sz w:val="24"/>
         </w:rPr>
-      </w:pPr>
-      <w:r>
-        <w:rPr>
-          <w:rFonts w:ascii="楷体" w:eastAsia="楷体" w:hAnsi="楷体"/>
-          <w:sz w:val="24"/>
+        <w:t>有红色的感叹号表示该站点有特别的告示信息，请用户注意</w:t>
+      </w:r>
+      <w:r>
+        <w:rPr>
+          <w:rFonts w:ascii="楷体" w:eastAsia="楷体" w:hAnsi="楷体" w:hint="eastAsia"/>
+          <w:sz w:val="24"/>
+        </w:rPr>
+        <w:t>。点击感叹号可查看告示信息</w:t>
+      </w:r>
+      <w:r>
+        <w:rPr>
+          <w:rFonts w:ascii="楷体" w:eastAsia="楷体" w:hAnsi="楷体" w:hint="eastAsia"/>
+          <w:sz w:val="24"/>
+        </w:rPr>
+        <w:t>。</w:t>
+      </w:r>
+    </w:p>
+    <w:p>
+      <w:pPr>
+        <w:rPr>
+          <w:rFonts w:ascii="楷体" w:eastAsia="楷体" w:hAnsi="楷体"/>
+        </w:rPr>
+      </w:pPr>
+      <w:r>
+        <w:rPr>
+          <w:rFonts w:ascii="楷体" w:eastAsia="楷体" w:hAnsi="楷体"/>
         </w:rPr>
         <w:tab/>
       </w:r>
+    </w:p>
+    <w:p>
+      <w:pPr>
+        <w:rPr>
+          <w:rFonts w:ascii="楷体" w:eastAsia="楷体" w:hAnsi="楷体"/>
+        </w:rPr>
+      </w:pPr>
+    </w:p>
+    <w:p>
+      <w:pPr>
+        <w:pStyle w:val="Heading3"/>
+      </w:pPr>
+      <w:bookmarkStart w:id="18" w:name="_Toc458297822"/>
+      <w:r>
+        <w:rPr>
+          <w:rFonts w:hint="eastAsia"/>
+        </w:rPr>
+        <w:t>1.5.3</w:t>
+      </w:r>
+      <w:r>
+        <w:t xml:space="preserve"> </w:t>
+      </w:r>
+      <w:r>
+        <w:rPr>
+          <w:rFonts w:hint="eastAsia"/>
+        </w:rPr>
+        <w:t>网页弹出“会话已过期”对话框是怎么回事？有什么影响吗？</w:t>
+      </w:r>
+      <w:bookmarkEnd w:id="18"/>
+    </w:p>
+    <w:p>
+      <w:pPr>
+        <w:rPr>
+          <w:rFonts w:ascii="楷体" w:eastAsia="楷体" w:hAnsi="楷体"/>
+          <w:sz w:val="24"/>
+        </w:rPr>
+      </w:pPr>
+      <w:r>
+        <w:rPr>
+          <w:rFonts w:ascii="楷体" w:eastAsia="楷体" w:hAnsi="楷体"/>
+        </w:rPr>
+        <w:tab/>
+      </w:r>
       <w:r>
         <w:rPr>
           <w:rFonts w:ascii="楷体" w:eastAsia="楷体" w:hAnsi="楷体" w:hint="eastAsia"/>
           <w:sz w:val="24"/>
         </w:rPr>
-        <w:t>有红色的感叹号表示该站点有特别的告示信息，请用户注意</w:t>
+        <w:t>出于安全考虑，当用户太长时间（超过30分钟）未与服务器交互时，服务器会自动断开与用户的会话，之后用户再与服务器进行交互的时候可能就会收到此</w:t>
       </w:r>
       <w:r>
         <w:rPr>
           <w:rFonts w:ascii="楷体" w:eastAsia="楷体" w:hAnsi="楷体" w:hint="eastAsia"/>
           <w:sz w:val="24"/>
         </w:rPr>
-        <w:t>。点击感叹号可查看告示信息</w:t>
+        <w:lastRenderedPageBreak/>
+        <w:t>错误提示。</w:t>
+      </w:r>
+    </w:p>
+    <w:p>
+      <w:pPr>
+        <w:rPr>
+          <w:rFonts w:ascii="楷体" w:eastAsia="楷体" w:hAnsi="楷体"/>
+          <w:sz w:val="24"/>
+        </w:rPr>
+      </w:pPr>
+      <w:r>
+        <w:rPr>
+          <w:rFonts w:ascii="楷体" w:eastAsia="楷体" w:hAnsi="楷体"/>
+          <w:sz w:val="24"/>
+        </w:rPr>
+        <w:tab/>
       </w:r>
       <w:r>
         <w:rPr>
           <w:rFonts w:ascii="楷体" w:eastAsia="楷体" w:hAnsi="楷体" w:hint="eastAsia"/>
           <w:sz w:val="24"/>
         </w:rPr>
+        <w:t>还有另一种情况，就是用户的账号在没有注销的情况下在别处的网页端被登录，此时该处的用户账号将被强制注销（会话也会被断开），之后用户再与服务器进行交互的时候也可能会收到此错误提示。</w:t>
+      </w:r>
+    </w:p>
+    <w:p>
+      <w:pPr>
+        <w:rPr>
+          <w:rFonts w:ascii="楷体" w:eastAsia="楷体" w:hAnsi="楷体"/>
+          <w:sz w:val="24"/>
+        </w:rPr>
+      </w:pPr>
+      <w:r>
+        <w:rPr>
+          <w:rFonts w:ascii="楷体" w:eastAsia="楷体" w:hAnsi="楷体"/>
+          <w:sz w:val="24"/>
+        </w:rPr>
+        <w:tab/>
+      </w:r>
+      <w:r>
+        <w:rPr>
+          <w:rFonts w:ascii="楷体" w:eastAsia="楷体" w:hAnsi="楷体" w:hint="eastAsia"/>
+          <w:sz w:val="24"/>
+        </w:rPr>
+        <w:t>无论用户有没有收到此错误提示，若会话被服务器断开，用户都需要重新登录。</w:t>
+      </w:r>
+    </w:p>
+    <w:p>
+      <w:pPr>
+        <w:rPr>
+          <w:rFonts w:ascii="楷体" w:eastAsia="楷体" w:hAnsi="楷体"/>
+          <w:sz w:val="24"/>
+        </w:rPr>
+      </w:pPr>
+      <w:r>
+        <w:rPr>
+          <w:rFonts w:ascii="楷体" w:eastAsia="楷体" w:hAnsi="楷体"/>
+          <w:sz w:val="24"/>
+        </w:rPr>
+        <w:tab/>
+      </w:r>
+      <w:r>
+        <w:rPr>
+          <w:rFonts w:ascii="楷体" w:eastAsia="楷体" w:hAnsi="楷体" w:hint="eastAsia"/>
+          <w:sz w:val="24"/>
+        </w:rPr>
+        <w:t>所以，请用户注意，请勿长时间挂着网页不用，使用完毕后务必记得注销账号。</w:t>
+      </w:r>
+    </w:p>
+    <w:p>
+      <w:pPr>
+        <w:rPr>
+          <w:rFonts w:ascii="楷体" w:eastAsia="楷体" w:hAnsi="楷体"/>
+        </w:rPr>
+      </w:pPr>
+    </w:p>
+    <w:p>
+      <w:pPr>
+        <w:pStyle w:val="Heading1"/>
+      </w:pPr>
+      <w:bookmarkStart w:id="19" w:name="_Toc458297823"/>
+      <w:r>
+        <w:rPr>
+          <w:rFonts w:hint="eastAsia"/>
+        </w:rPr>
+        <w:t>2</w:t>
+      </w:r>
+      <w:r>
+        <w:t xml:space="preserve"> </w:t>
+      </w:r>
+      <w:r>
+        <w:rPr>
+          <w:rFonts w:hint="eastAsia"/>
+        </w:rPr>
+        <w:t>安卓手机客户端使用说明</w:t>
+      </w:r>
+      <w:bookmarkEnd w:id="19"/>
+    </w:p>
+    <w:p>
+      <w:pPr>
+        <w:pStyle w:val="Heading1"/>
+      </w:pPr>
+      <w:bookmarkStart w:id="20" w:name="_Toc458297824"/>
+      <w:r>
+        <w:rPr>
+          <w:rFonts w:hint="eastAsia"/>
+        </w:rPr>
+        <w:t>3</w:t>
+      </w:r>
+      <w:r>
+        <w:t xml:space="preserve"> </w:t>
+      </w:r>
+      <w:r>
+        <w:rPr>
+          <w:rFonts w:hint="eastAsia"/>
+        </w:rPr>
+        <w:t>FAQ</w:t>
+      </w:r>
+      <w:bookmarkEnd w:id="20"/>
+    </w:p>
+    <w:p>
+      <w:pPr>
+        <w:pStyle w:val="Heading2"/>
+      </w:pPr>
+      <w:bookmarkStart w:id="21" w:name="_Toc458297825"/>
+      <w:r>
+        <w:rPr>
+          <w:rFonts w:hint="eastAsia"/>
+        </w:rPr>
+        <w:t>3.1</w:t>
+      </w:r>
+      <w:r>
+        <w:t xml:space="preserve"> </w:t>
+      </w:r>
+      <w:r>
+        <w:rPr>
+          <w:rFonts w:hint="eastAsia"/>
+        </w:rPr>
+        <w:t>订单支付有时间限制吗？</w:t>
+      </w:r>
+      <w:bookmarkEnd w:id="21"/>
+    </w:p>
+    <w:p>
+      <w:pPr>
+        <w:rPr>
+          <w:rFonts w:ascii="楷体" w:eastAsia="楷体" w:hAnsi="楷体"/>
+          <w:sz w:val="24"/>
+        </w:rPr>
+      </w:pPr>
+      <w:r>
+        <w:rPr>
+          <w:rFonts w:ascii="楷体" w:eastAsia="楷体" w:hAnsi="楷体"/>
+        </w:rPr>
+        <w:tab/>
+      </w:r>
+      <w:r>
+        <w:rPr>
+          <w:rFonts w:ascii="楷体" w:eastAsia="楷体" w:hAnsi="楷体" w:hint="eastAsia"/>
+          <w:sz w:val="24"/>
+        </w:rPr>
+        <w:t>有，用户提交订单后必须要在60分钟内（并不晚于次日0：00）支付订单，否则订单自动取消。</w:t>
+      </w:r>
+    </w:p>
+    <w:p>
+      <w:pPr>
+        <w:rPr>
+          <w:rFonts w:ascii="楷体" w:eastAsia="楷体" w:hAnsi="楷体"/>
+          <w:sz w:val="24"/>
+        </w:rPr>
+      </w:pPr>
+    </w:p>
+    <w:p>
+      <w:pPr>
+        <w:pStyle w:val="Heading2"/>
+      </w:pPr>
+      <w:bookmarkStart w:id="22" w:name="_Toc458297826"/>
+      <w:r>
+        <w:rPr>
+          <w:rFonts w:hint="eastAsia"/>
+        </w:rPr>
+        <w:t>3.2</w:t>
+      </w:r>
+      <w:r>
+        <w:t xml:space="preserve"> </w:t>
+      </w:r>
+      <w:r>
+        <w:rPr>
+          <w:rFonts w:hint="eastAsia"/>
+        </w:rPr>
+        <w:t>可以预先购买次日的票吗？</w:t>
+      </w:r>
+      <w:bookmarkEnd w:id="22"/>
+    </w:p>
+    <w:p>
+      <w:pPr>
+        <w:rPr>
+          <w:rFonts w:ascii="楷体" w:eastAsia="楷体" w:hAnsi="楷体"/>
+        </w:rPr>
+      </w:pPr>
+      <w:r>
+        <w:rPr>
+          <w:rFonts w:ascii="楷体" w:eastAsia="楷体" w:hAnsi="楷体"/>
+        </w:rPr>
+        <w:tab/>
+      </w:r>
+      <w:r>
+        <w:rPr>
+          <w:rFonts w:ascii="楷体" w:eastAsia="楷体" w:hAnsi="楷体" w:hint="eastAsia"/>
+          <w:sz w:val="24"/>
+        </w:rPr>
+        <w:t>不可以，只能当日购票，当日取票。当日未取出的票将于次日0：00统一做自动退票处理。</w:t>
+      </w:r>
+      <w:r>
+        <w:rPr>
+          <w:rFonts w:ascii="楷体" w:eastAsia="楷体" w:hAnsi="楷体" w:hint="eastAsia"/>
+        </w:rPr>
+        <w:t>，</w:t>
+      </w:r>
+    </w:p>
+    <w:p>
+      <w:pPr>
+        <w:rPr>
+          <w:rFonts w:ascii="楷体" w:eastAsia="楷体" w:hAnsi="楷体"/>
+        </w:rPr>
+      </w:pPr>
+    </w:p>
+    <w:p>
+      <w:pPr>
+        <w:pStyle w:val="Heading2"/>
+      </w:pPr>
+      <w:bookmarkStart w:id="23" w:name="_Toc458297827"/>
+      <w:r>
+        <w:rPr>
+          <w:rFonts w:hint="eastAsia"/>
+        </w:rPr>
+        <w:t>3.3</w:t>
+      </w:r>
+      <w:r>
+        <w:t xml:space="preserve"> </w:t>
+      </w:r>
+      <w:r>
+        <w:rPr>
+          <w:rFonts w:hint="eastAsia"/>
+        </w:rPr>
+        <w:t>手机验证码的有效期多长？</w:t>
+      </w:r>
+      <w:r>
+        <w:rPr>
+          <w:rFonts w:hint="eastAsia"/>
+        </w:rPr>
+        <w:t>多久可以再次获取验证码？</w:t>
+      </w:r>
+      <w:bookmarkEnd w:id="23"/>
+    </w:p>
+    <w:p>
+      <w:pPr>
+        <w:rPr>
+          <w:rFonts w:ascii="楷体" w:eastAsia="楷体" w:hAnsi="楷体"/>
+          <w:sz w:val="24"/>
+        </w:rPr>
+      </w:pPr>
+      <w:r>
+        <w:rPr>
+          <w:rFonts w:ascii="楷体" w:eastAsia="楷体" w:hAnsi="楷体"/>
+        </w:rPr>
+        <w:tab/>
+      </w:r>
+      <w:r>
+        <w:rPr>
+          <w:rFonts w:ascii="楷体" w:eastAsia="楷体" w:hAnsi="楷体" w:hint="eastAsia"/>
+          <w:sz w:val="24"/>
+        </w:rPr>
+        <w:t>用户每次获取到的验证码有效期为30分钟，并且只能使用一次，验证码输入正确且验证通过后，验证码就会立即失效。还要注意的是，用户收到验证码后，如果输错3次验证码，验证码也会立即失效。</w:t>
+      </w:r>
+    </w:p>
+    <w:p>
+      <w:pPr>
+        <w:rPr>
+          <w:rFonts w:ascii="楷体" w:eastAsia="楷体" w:hAnsi="楷体"/>
+          <w:sz w:val="24"/>
+        </w:rPr>
+      </w:pPr>
+      <w:r>
+        <w:rPr>
+          <w:rFonts w:ascii="楷体" w:eastAsia="楷体" w:hAnsi="楷体"/>
+          <w:sz w:val="24"/>
+        </w:rPr>
+        <w:tab/>
+      </w:r>
+      <w:r>
+        <w:rPr>
+          <w:rFonts w:ascii="楷体" w:eastAsia="楷体" w:hAnsi="楷体" w:hint="eastAsia"/>
+          <w:sz w:val="24"/>
+        </w:rPr>
+        <w:t>用户每次成功获取验证码后需间隔至少60秒才能再次获取验证码</w:t>
+      </w:r>
+      <w:r>
+        <w:rPr>
+          <w:rFonts w:ascii="楷体" w:eastAsia="楷体" w:hAnsi="楷体" w:hint="eastAsia"/>
+          <w:sz w:val="24"/>
+        </w:rPr>
         <w:t>。</w:t>
       </w:r>
     </w:p>
@@ -5999,289 +6275,6 @@
           <w:rFonts w:ascii="楷体" w:eastAsia="楷体" w:hAnsi="楷体"/>
         </w:rPr>
       </w:pPr>
-      <w:r>
-        <w:rPr>
-          <w:rFonts w:ascii="楷体" w:eastAsia="楷体" w:hAnsi="楷体"/>
-        </w:rPr>
-        <w:tab/>
-      </w:r>
-    </w:p>
-    <w:p>
-      <w:pPr>
-        <w:rPr>
-          <w:rFonts w:ascii="楷体" w:eastAsia="楷体" w:hAnsi="楷体"/>
-        </w:rPr>
-      </w:pPr>
-    </w:p>
-    <w:p>
-      <w:pPr>
-        <w:rPr>
-          <w:rFonts w:ascii="楷体" w:eastAsia="楷体" w:hAnsi="楷体"/>
-        </w:rPr>
-      </w:pPr>
-    </w:p>
-    <w:p>
-      <w:pPr>
-        <w:rPr>
-          <w:rFonts w:ascii="楷体" w:eastAsia="楷体" w:hAnsi="楷体"/>
-        </w:rPr>
-      </w:pPr>
-    </w:p>
-    <w:p>
-      <w:pPr>
-        <w:rPr>
-          <w:rFonts w:ascii="楷体" w:eastAsia="楷体" w:hAnsi="楷体"/>
-        </w:rPr>
-      </w:pPr>
-    </w:p>
-    <w:p>
-      <w:pPr>
-        <w:rPr>
-          <w:rFonts w:ascii="楷体" w:eastAsia="楷体" w:hAnsi="楷体"/>
-        </w:rPr>
-      </w:pPr>
-    </w:p>
-    <w:p>
-      <w:pPr>
-        <w:rPr>
-          <w:rFonts w:ascii="楷体" w:eastAsia="楷体" w:hAnsi="楷体"/>
-        </w:rPr>
-      </w:pPr>
-    </w:p>
-    <w:p>
-      <w:pPr>
-        <w:rPr>
-          <w:rFonts w:ascii="楷体" w:eastAsia="楷体" w:hAnsi="楷体" w:hint="eastAsia"/>
-        </w:rPr>
-      </w:pPr>
-    </w:p>
-    <w:p>
-      <w:pPr>
-        <w:pStyle w:val="Heading1"/>
-      </w:pPr>
-      <w:bookmarkStart w:id="18" w:name="_Toc458121580"/>
-      <w:r>
-        <w:rPr>
-          <w:rFonts w:hint="eastAsia"/>
-        </w:rPr>
-        <w:lastRenderedPageBreak/>
-        <w:t>2</w:t>
-      </w:r>
-      <w:r>
-        <w:t xml:space="preserve"> </w:t>
-      </w:r>
-      <w:r>
-        <w:rPr>
-          <w:rFonts w:hint="eastAsia"/>
-        </w:rPr>
-        <w:t>安卓手机客户端使用说明</w:t>
-      </w:r>
-      <w:bookmarkEnd w:id="18"/>
-    </w:p>
-    <w:p>
-      <w:pPr>
-        <w:pStyle w:val="Heading1"/>
-      </w:pPr>
-      <w:bookmarkStart w:id="19" w:name="_Toc458121581"/>
-      <w:r>
-        <w:rPr>
-          <w:rFonts w:hint="eastAsia"/>
-        </w:rPr>
-        <w:t>3</w:t>
-      </w:r>
-      <w:r>
-        <w:t xml:space="preserve"> </w:t>
-      </w:r>
-      <w:r>
-        <w:rPr>
-          <w:rFonts w:hint="eastAsia"/>
-        </w:rPr>
-        <w:t>FAQ</w:t>
-      </w:r>
-      <w:bookmarkEnd w:id="19"/>
-    </w:p>
-    <w:p>
-      <w:pPr>
-        <w:pStyle w:val="Heading2"/>
-      </w:pPr>
-      <w:bookmarkStart w:id="20" w:name="_Toc458121582"/>
-      <w:r>
-        <w:rPr>
-          <w:rFonts w:hint="eastAsia"/>
-        </w:rPr>
-        <w:t>3.1</w:t>
-      </w:r>
-      <w:r>
-        <w:t xml:space="preserve"> </w:t>
-      </w:r>
-      <w:r>
-        <w:rPr>
-          <w:rFonts w:hint="eastAsia"/>
-        </w:rPr>
-        <w:t>订单支付有时间限制吗？</w:t>
-      </w:r>
-      <w:bookmarkEnd w:id="20"/>
-    </w:p>
-    <w:p>
-      <w:pPr>
-        <w:rPr>
-          <w:rFonts w:ascii="楷体" w:eastAsia="楷体" w:hAnsi="楷体"/>
-          <w:sz w:val="24"/>
-        </w:rPr>
-      </w:pPr>
-      <w:r>
-        <w:rPr>
-          <w:rFonts w:ascii="楷体" w:eastAsia="楷体" w:hAnsi="楷体"/>
-        </w:rPr>
-        <w:tab/>
-      </w:r>
-      <w:r>
-        <w:rPr>
-          <w:rFonts w:ascii="楷体" w:eastAsia="楷体" w:hAnsi="楷体" w:hint="eastAsia"/>
-          <w:sz w:val="24"/>
-        </w:rPr>
-        <w:t>有，用户提交订单后必须要在60分钟内（并不晚于次日0：00）支付订单，否则订单自动取消。</w:t>
-      </w:r>
-    </w:p>
-    <w:p>
-      <w:pPr>
-        <w:rPr>
-          <w:rFonts w:ascii="楷体" w:eastAsia="楷体" w:hAnsi="楷体"/>
-          <w:sz w:val="24"/>
-        </w:rPr>
-      </w:pPr>
-    </w:p>
-    <w:p>
-      <w:pPr>
-        <w:pStyle w:val="Heading2"/>
-      </w:pPr>
-      <w:bookmarkStart w:id="21" w:name="_Toc458121583"/>
-      <w:r>
-        <w:rPr>
-          <w:rFonts w:hint="eastAsia"/>
-        </w:rPr>
-        <w:t>3.2</w:t>
-      </w:r>
-      <w:r>
-        <w:t xml:space="preserve"> </w:t>
-      </w:r>
-      <w:r>
-        <w:rPr>
-          <w:rFonts w:hint="eastAsia"/>
-        </w:rPr>
-        <w:t>可以预先购买次日的票吗？</w:t>
-      </w:r>
-      <w:bookmarkEnd w:id="21"/>
-    </w:p>
-    <w:p>
-      <w:pPr>
-        <w:rPr>
-          <w:rFonts w:ascii="楷体" w:eastAsia="楷体" w:hAnsi="楷体"/>
-        </w:rPr>
-      </w:pPr>
-      <w:r>
-        <w:rPr>
-          <w:rFonts w:ascii="楷体" w:eastAsia="楷体" w:hAnsi="楷体"/>
-        </w:rPr>
-        <w:tab/>
-      </w:r>
-      <w:r>
-        <w:rPr>
-          <w:rFonts w:ascii="楷体" w:eastAsia="楷体" w:hAnsi="楷体" w:hint="eastAsia"/>
-          <w:sz w:val="24"/>
-        </w:rPr>
-        <w:t>不可以，只能当日购票，当日取票。当日未取出的票将于次日0：00统一做自动退票处理。</w:t>
-      </w:r>
-      <w:r>
-        <w:rPr>
-          <w:rFonts w:ascii="楷体" w:eastAsia="楷体" w:hAnsi="楷体" w:hint="eastAsia"/>
-        </w:rPr>
-        <w:t>，</w:t>
-      </w:r>
-    </w:p>
-    <w:p>
-      <w:pPr>
-        <w:rPr>
-          <w:rFonts w:ascii="楷体" w:eastAsia="楷体" w:hAnsi="楷体"/>
-        </w:rPr>
-      </w:pPr>
-    </w:p>
-    <w:p>
-      <w:pPr>
-        <w:pStyle w:val="Heading2"/>
-      </w:pPr>
-      <w:bookmarkStart w:id="22" w:name="_Toc458121584"/>
-      <w:r>
-        <w:rPr>
-          <w:rFonts w:hint="eastAsia"/>
-        </w:rPr>
-        <w:t>3.3</w:t>
-      </w:r>
-      <w:r>
-        <w:t xml:space="preserve"> </w:t>
-      </w:r>
-      <w:r>
-        <w:rPr>
-          <w:rFonts w:hint="eastAsia"/>
-        </w:rPr>
-        <w:t>手机验证码的有效期多长？</w:t>
-      </w:r>
-      <w:r>
-        <w:rPr>
-          <w:rFonts w:hint="eastAsia"/>
-        </w:rPr>
-        <w:t>多久可以再次获取验证码？</w:t>
-      </w:r>
-      <w:bookmarkEnd w:id="22"/>
-    </w:p>
-    <w:p>
-      <w:pPr>
-        <w:rPr>
-          <w:rFonts w:ascii="楷体" w:eastAsia="楷体" w:hAnsi="楷体"/>
-          <w:sz w:val="24"/>
-        </w:rPr>
-      </w:pPr>
-      <w:r>
-        <w:rPr>
-          <w:rFonts w:ascii="楷体" w:eastAsia="楷体" w:hAnsi="楷体"/>
-        </w:rPr>
-        <w:tab/>
-      </w:r>
-      <w:r>
-        <w:rPr>
-          <w:rFonts w:ascii="楷体" w:eastAsia="楷体" w:hAnsi="楷体" w:hint="eastAsia"/>
-          <w:sz w:val="24"/>
-        </w:rPr>
-        <w:t>用户每次获取到的验证码有效期为30分钟，并且只能使用一次，验证码输入正确且验证通过后，验证码就会立即失效。还要注意的是，用户收到验证码后，如果输错3次验证码，验证码也会立即失效。</w:t>
-      </w:r>
-    </w:p>
-    <w:p>
-      <w:pPr>
-        <w:rPr>
-          <w:rFonts w:ascii="楷体" w:eastAsia="楷体" w:hAnsi="楷体" w:hint="eastAsia"/>
-        </w:rPr>
-      </w:pPr>
-      <w:r>
-        <w:rPr>
-          <w:rFonts w:ascii="楷体" w:eastAsia="楷体" w:hAnsi="楷体"/>
-          <w:sz w:val="24"/>
-        </w:rPr>
-        <w:tab/>
-      </w:r>
-      <w:r>
-        <w:rPr>
-          <w:rFonts w:ascii="楷体" w:eastAsia="楷体" w:hAnsi="楷体" w:hint="eastAsia"/>
-          <w:sz w:val="24"/>
-        </w:rPr>
-        <w:t>用户每次成功获取验证码后需间隔至少60秒才能再次获取验证码</w:t>
-      </w:r>
-      <w:r>
-        <w:rPr>
-          <w:rFonts w:ascii="楷体" w:eastAsia="楷体" w:hAnsi="楷体" w:hint="eastAsia"/>
-          <w:sz w:val="24"/>
-        </w:rPr>
-        <w:t>。</w:t>
-      </w:r>
     </w:p>
     <w:sectPr>
       <w:headerReference w:type="default" r:id="rId44"/>
@@ -6295,7 +6288,7 @@
 </file>
 
 <file path=word/endnotes.xml><?xml version="1.0" encoding="utf-8"?>
-<w:endnotes xmlns:wpc="http://schemas.microsoft.com/office/word/2010/wordprocessingCanvas" xmlns:cx="http://schemas.microsoft.com/office/drawing/2014/chartex" xmlns:cx1="http://schemas.microsoft.com/office/drawing/2015/9/8/chartex" xmlns:cx2="http://schemas.microsoft.com/office/drawing/2015/10/21/chartex" xmlns:mc="http://schemas.openxmlformats.org/markup-compatibility/2006" xmlns:o="urn:schemas-microsoft-com:office:office" xmlns:r="http://schemas.openxmlformats.org/officeDocument/2006/relationships" xmlns:m="http://schemas.openxmlformats.org/officeDocument/2006/math" xmlns:v="urn:schemas-microsoft-com:vml" xmlns:wp14="http://schemas.microsoft.com/office/word/2010/wordprocessingDrawing" xmlns:wp="http://schemas.openxmlformats.org/drawingml/2006/wordprocessingDrawing" xmlns:w10="urn:schemas-microsoft-com:office:word" xmlns:w="http://schemas.openxmlformats.org/wordprocessingml/2006/main" xmlns:w14="http://schemas.microsoft.com/office/word/2010/wordml" xmlns:w15="http://schemas.microsoft.com/office/word/2012/wordml" xmlns:w16se="http://schemas.microsoft.com/office/word/2015/wordml/symex" xmlns:wpg="http://schemas.microsoft.com/office/word/2010/wordprocessingGroup" xmlns:wpi="http://schemas.microsoft.com/office/word/2010/wordprocessingInk" xmlns:wne="http://schemas.microsoft.com/office/word/2006/wordml" xmlns:wps="http://schemas.microsoft.com/office/word/2010/wordprocessingShape" mc:Ignorable="w14 w15 w16se wp14">
+<w:endnotes xmlns:wpc="http://schemas.microsoft.com/office/word/2010/wordprocessingCanvas" xmlns:cx="http://schemas.microsoft.com/office/drawing/2014/chartex" xmlns:mc="http://schemas.openxmlformats.org/markup-compatibility/2006" xmlns:o="urn:schemas-microsoft-com:office:office" xmlns:r="http://schemas.openxmlformats.org/officeDocument/2006/relationships" xmlns:m="http://schemas.openxmlformats.org/officeDocument/2006/math" xmlns:v="urn:schemas-microsoft-com:vml" xmlns:wp14="http://schemas.microsoft.com/office/word/2010/wordprocessingDrawing" xmlns:wp="http://schemas.openxmlformats.org/drawingml/2006/wordprocessingDrawing" xmlns:w10="urn:schemas-microsoft-com:office:word" xmlns:w="http://schemas.openxmlformats.org/wordprocessingml/2006/main" xmlns:w14="http://schemas.microsoft.com/office/word/2010/wordml" xmlns:w15="http://schemas.microsoft.com/office/word/2012/wordml" xmlns:w16se="http://schemas.microsoft.com/office/word/2015/wordml/symex" xmlns:wpg="http://schemas.microsoft.com/office/word/2010/wordprocessingGroup" xmlns:wpi="http://schemas.microsoft.com/office/word/2010/wordprocessingInk" xmlns:wne="http://schemas.microsoft.com/office/word/2006/wordml" xmlns:wps="http://schemas.microsoft.com/office/word/2010/wordprocessingShape" mc:Ignorable="w14 w15 w16se wp14">
   <w:endnote w:type="separator" w:id="-1">
     <w:p>
       <w:r>
@@ -6314,7 +6307,7 @@
 </file>
 
 <file path=word/footnotes.xml><?xml version="1.0" encoding="utf-8"?>
-<w:footnotes xmlns:wpc="http://schemas.microsoft.com/office/word/2010/wordprocessingCanvas" xmlns:cx="http://schemas.microsoft.com/office/drawing/2014/chartex" xmlns:cx1="http://schemas.microsoft.com/office/drawing/2015/9/8/chartex" xmlns:cx2="http://schemas.microsoft.com/office/drawing/2015/10/21/chartex" xmlns:mc="http://schemas.openxmlformats.org/markup-compatibility/2006" xmlns:o="urn:schemas-microsoft-com:office:office" xmlns:r="http://schemas.openxmlformats.org/officeDocument/2006/relationships" xmlns:m="http://schemas.openxmlformats.org/officeDocument/2006/math" xmlns:v="urn:schemas-microsoft-com:vml" xmlns:wp14="http://schemas.microsoft.com/office/word/2010/wordprocessingDrawing" xmlns:wp="http://schemas.openxmlformats.org/drawingml/2006/wordprocessingDrawing" xmlns:w10="urn:schemas-microsoft-com:office:word" xmlns:w="http://schemas.openxmlformats.org/wordprocessingml/2006/main" xmlns:w14="http://schemas.microsoft.com/office/word/2010/wordml" xmlns:w15="http://schemas.microsoft.com/office/word/2012/wordml" xmlns:w16se="http://schemas.microsoft.com/office/word/2015/wordml/symex" xmlns:wpg="http://schemas.microsoft.com/office/word/2010/wordprocessingGroup" xmlns:wpi="http://schemas.microsoft.com/office/word/2010/wordprocessingInk" xmlns:wne="http://schemas.microsoft.com/office/word/2006/wordml" xmlns:wps="http://schemas.microsoft.com/office/word/2010/wordprocessingShape" mc:Ignorable="w14 w15 w16se wp14">
+<w:footnotes xmlns:wpc="http://schemas.microsoft.com/office/word/2010/wordprocessingCanvas" xmlns:cx="http://schemas.microsoft.com/office/drawing/2014/chartex" xmlns:mc="http://schemas.openxmlformats.org/markup-compatibility/2006" xmlns:o="urn:schemas-microsoft-com:office:office" xmlns:r="http://schemas.openxmlformats.org/officeDocument/2006/relationships" xmlns:m="http://schemas.openxmlformats.org/officeDocument/2006/math" xmlns:v="urn:schemas-microsoft-com:vml" xmlns:wp14="http://schemas.microsoft.com/office/word/2010/wordprocessingDrawing" xmlns:wp="http://schemas.openxmlformats.org/drawingml/2006/wordprocessingDrawing" xmlns:w10="urn:schemas-microsoft-com:office:word" xmlns:w="http://schemas.openxmlformats.org/wordprocessingml/2006/main" xmlns:w14="http://schemas.microsoft.com/office/word/2010/wordml" xmlns:w15="http://schemas.microsoft.com/office/word/2012/wordml" xmlns:w16se="http://schemas.microsoft.com/office/word/2015/wordml/symex" xmlns:wpg="http://schemas.microsoft.com/office/word/2010/wordprocessingGroup" xmlns:wpi="http://schemas.microsoft.com/office/word/2010/wordprocessingInk" xmlns:wne="http://schemas.microsoft.com/office/word/2006/wordml" xmlns:wps="http://schemas.microsoft.com/office/word/2010/wordprocessingShape" mc:Ignorable="w14 w15 w16se wp14">
   <w:footnote w:type="separator" w:id="-1">
     <w:p>
       <w:r>
@@ -6333,7 +6326,7 @@
 </file>
 
 <file path=word/header1.xml><?xml version="1.0" encoding="utf-8"?>
-<w:hdr xmlns:wpc="http://schemas.microsoft.com/office/word/2010/wordprocessingCanvas" xmlns:cx="http://schemas.microsoft.com/office/drawing/2014/chartex" xmlns:cx1="http://schemas.microsoft.com/office/drawing/2015/9/8/chartex" xmlns:cx2="http://schemas.microsoft.com/office/drawing/2015/10/21/chartex" xmlns:mc="http://schemas.openxmlformats.org/markup-compatibility/2006" xmlns:o="urn:schemas-microsoft-com:office:office" xmlns:r="http://schemas.openxmlformats.org/officeDocument/2006/relationships" xmlns:m="http://schemas.openxmlformats.org/officeDocument/2006/math" xmlns:v="urn:schemas-microsoft-com:vml" xmlns:wp14="http://schemas.microsoft.com/office/word/2010/wordprocessingDrawing" xmlns:wp="http://schemas.openxmlformats.org/drawingml/2006/wordprocessingDrawing" xmlns:w10="urn:schemas-microsoft-com:office:word" xmlns:w="http://schemas.openxmlformats.org/wordprocessingml/2006/main" xmlns:w14="http://schemas.microsoft.com/office/word/2010/wordml" xmlns:w15="http://schemas.microsoft.com/office/word/2012/wordml" xmlns:w16se="http://schemas.microsoft.com/office/word/2015/wordml/symex" xmlns:wpg="http://schemas.microsoft.com/office/word/2010/wordprocessingGroup" xmlns:wpi="http://schemas.microsoft.com/office/word/2010/wordprocessingInk" xmlns:wne="http://schemas.microsoft.com/office/word/2006/wordml" xmlns:wps="http://schemas.microsoft.com/office/word/2010/wordprocessingShape" mc:Ignorable="w14 w15 w16se wp14">
+<w:hdr xmlns:wpc="http://schemas.microsoft.com/office/word/2010/wordprocessingCanvas" xmlns:cx="http://schemas.microsoft.com/office/drawing/2014/chartex" xmlns:mc="http://schemas.openxmlformats.org/markup-compatibility/2006" xmlns:o="urn:schemas-microsoft-com:office:office" xmlns:r="http://schemas.openxmlformats.org/officeDocument/2006/relationships" xmlns:m="http://schemas.openxmlformats.org/officeDocument/2006/math" xmlns:v="urn:schemas-microsoft-com:vml" xmlns:wp14="http://schemas.microsoft.com/office/word/2010/wordprocessingDrawing" xmlns:wp="http://schemas.openxmlformats.org/drawingml/2006/wordprocessingDrawing" xmlns:w10="urn:schemas-microsoft-com:office:word" xmlns:w="http://schemas.openxmlformats.org/wordprocessingml/2006/main" xmlns:w14="http://schemas.microsoft.com/office/word/2010/wordml" xmlns:w15="http://schemas.microsoft.com/office/word/2012/wordml" xmlns:w16se="http://schemas.microsoft.com/office/word/2015/wordml/symex" xmlns:wpg="http://schemas.microsoft.com/office/word/2010/wordprocessingGroup" xmlns:wpi="http://schemas.microsoft.com/office/word/2010/wordprocessingInk" xmlns:wne="http://schemas.microsoft.com/office/word/2006/wordml" xmlns:wps="http://schemas.microsoft.com/office/word/2010/wordprocessingShape" mc:Ignorable="w14 w15 w16se wp14">
   <w:p>
     <w:pPr>
       <w:pStyle w:val="Header"/>
@@ -6342,7 +6335,19 @@
       <w:rPr>
         <w:rFonts w:ascii="楷体" w:eastAsia="楷体" w:hAnsi="楷体" w:hint="eastAsia"/>
       </w:rPr>
-      <w:t>地铁自助取票系统</w:t>
+      <w:t>地铁</w:t>
+    </w:r>
+    <w:r>
+      <w:rPr>
+        <w:rFonts w:ascii="楷体" w:eastAsia="楷体" w:hAnsi="楷体" w:hint="eastAsia"/>
+      </w:rPr>
+      <w:t>网络</w:t>
+    </w:r>
+    <w:r>
+      <w:rPr>
+        <w:rFonts w:ascii="楷体" w:eastAsia="楷体" w:hAnsi="楷体" w:hint="eastAsia"/>
+      </w:rPr>
+      <w:t>自助取票系统</w:t>
     </w:r>
     <w:r>
       <w:rPr>
@@ -6375,7 +6380,7 @@
       <w:rPr>
         <w:noProof/>
       </w:rPr>
-      <w:t>1</w:t>
+      <w:t>4</w:t>
     </w:r>
     <w:r>
       <w:rPr>
@@ -6401,7 +6406,7 @@
     </w:rPrDefault>
     <w:pPrDefault/>
   </w:docDefaults>
-  <w:latentStyles w:defLockedState="0" w:defUIPriority="99" w:defSemiHidden="0" w:defUnhideWhenUsed="0" w:defQFormat="0" w:count="372">
+  <w:latentStyles w:defLockedState="0" w:defUIPriority="99" w:defSemiHidden="0" w:defUnhideWhenUsed="0" w:defQFormat="0" w:count="371">
     <w:lsdException w:name="Normal" w:uiPriority="0" w:qFormat="1"/>
     <w:lsdException w:name="heading 1" w:uiPriority="9" w:qFormat="1"/>
     <w:lsdException w:name="heading 2" w:semiHidden="1" w:uiPriority="9" w:unhideWhenUsed="1" w:qFormat="1"/>
@@ -6773,7 +6778,6 @@
     <w:lsdException w:name="List Table 5 Dark Accent 6" w:uiPriority="50"/>
     <w:lsdException w:name="List Table 6 Colorful Accent 6" w:uiPriority="51"/>
     <w:lsdException w:name="List Table 7 Colorful Accent 6" w:uiPriority="52"/>
-    <w:lsdException w:name="Mention" w:semiHidden="1" w:unhideWhenUsed="1"/>
   </w:latentStyles>
   <w:style w:type="paragraph" w:default="1" w:styleId="Normal">
     <w:name w:val="Normal"/>
@@ -6795,7 +6799,7 @@
     <w:autoRedefine/>
     <w:uiPriority w:val="9"/>
     <w:qFormat/>
-    <w:rsid w:val="00433A18"/>
+    <w:rsid w:val="00983D71"/>
     <w:pPr>
       <w:keepNext/>
       <w:keepLines/>
@@ -6804,6 +6808,7 @@
     </w:pPr>
     <w:rPr>
       <w:rFonts w:ascii="楷体" w:eastAsia="楷体" w:hAnsi="楷体" w:cs="楷体"/>
+      <w:b/>
       <w:bCs/>
       <w:kern w:val="44"/>
       <w:sz w:val="44"/>
@@ -6902,6 +6907,7 @@
   <w:style w:type="character" w:default="1" w:styleId="DefaultParagraphFont">
     <w:name w:val="Default Paragraph Font"/>
     <w:uiPriority w:val="1"/>
+    <w:semiHidden/>
     <w:unhideWhenUsed/>
   </w:style>
   <w:style w:type="table" w:default="1" w:styleId="TableNormal">
@@ -6958,9 +6964,10 @@
     <w:basedOn w:val="DefaultParagraphFont"/>
     <w:link w:val="Heading1"/>
     <w:uiPriority w:val="9"/>
-    <w:rsid w:val="00433A18"/>
+    <w:rsid w:val="00983D71"/>
     <w:rPr>
       <w:rFonts w:ascii="楷体" w:eastAsia="楷体" w:hAnsi="楷体" w:cs="楷体"/>
+      <w:b/>
       <w:bCs/>
       <w:kern w:val="44"/>
       <w:sz w:val="44"/>
@@ -7136,8 +7143,11 @@
     <w:autoRedefine/>
     <w:uiPriority w:val="39"/>
     <w:unhideWhenUsed/>
-    <w:rsid w:val="00E17AB5"/>
+    <w:rsid w:val="00D13922"/>
     <w:pPr>
+      <w:tabs>
+        <w:tab w:val="right" w:leader="dot" w:pos="8296"/>
+      </w:tabs>
       <w:ind w:leftChars="400" w:left="840"/>
     </w:pPr>
   </w:style>
@@ -7153,574 +7163,6 @@
     </w:rPr>
   </w:style>
 </w:styles>
-</file>
-
-<file path=word/glossary/document.xml><?xml version="1.0" encoding="utf-8"?>
-<w:glossaryDocument xmlns:wpc="http://schemas.microsoft.com/office/word/2010/wordprocessingCanvas" xmlns:cx="http://schemas.microsoft.com/office/drawing/2014/chartex" xmlns:cx1="http://schemas.microsoft.com/office/drawing/2015/9/8/chartex" xmlns:cx2="http://schemas.microsoft.com/office/drawing/2015/10/21/chartex" xmlns:mc="http://schemas.openxmlformats.org/markup-compatibility/2006" xmlns:o="urn:schemas-microsoft-com:office:office" xmlns:r="http://schemas.openxmlformats.org/officeDocument/2006/relationships" xmlns:m="http://schemas.openxmlformats.org/officeDocument/2006/math" xmlns:v="urn:schemas-microsoft-com:vml" xmlns:wp14="http://schemas.microsoft.com/office/word/2010/wordprocessingDrawing" xmlns:wp="http://schemas.openxmlformats.org/drawingml/2006/wordprocessingDrawing" xmlns:w10="urn:schemas-microsoft-com:office:word" xmlns:w="http://schemas.openxmlformats.org/wordprocessingml/2006/main" xmlns:w14="http://schemas.microsoft.com/office/word/2010/wordml" xmlns:w15="http://schemas.microsoft.com/office/word/2012/wordml" xmlns:w16se="http://schemas.microsoft.com/office/word/2015/wordml/symex" xmlns:wpg="http://schemas.microsoft.com/office/word/2010/wordprocessingGroup" xmlns:wpi="http://schemas.microsoft.com/office/word/2010/wordprocessingInk" xmlns:wne="http://schemas.microsoft.com/office/word/2006/wordml" xmlns:wps="http://schemas.microsoft.com/office/word/2010/wordprocessingShape" mc:Ignorable="w14 w15 w16se wp14"/>
-</file>
-
-<file path=word/glossary/fontTable.xml><?xml version="1.0" encoding="utf-8"?>
-<w:fonts xmlns:mc="http://schemas.openxmlformats.org/markup-compatibility/2006" xmlns:r="http://schemas.openxmlformats.org/officeDocument/2006/relationships" xmlns:w="http://schemas.openxmlformats.org/wordprocessingml/2006/main" xmlns:w14="http://schemas.microsoft.com/office/word/2010/wordml" xmlns:w15="http://schemas.microsoft.com/office/word/2012/wordml" xmlns:w16se="http://schemas.microsoft.com/office/word/2015/wordml/symex" mc:Ignorable="w14 w15 w16se">
-  <w:font w:name="等线">
-    <w:altName w:val="DengXian"/>
-    <w:panose1 w:val="02010600030101010101"/>
-    <w:charset w:val="86"/>
-    <w:family w:val="auto"/>
-    <w:pitch w:val="variable"/>
-    <w:sig w:usb0="A00002BF" w:usb1="38CF7CFA" w:usb2="00000016" w:usb3="00000000" w:csb0="0004000F" w:csb1="00000000"/>
-  </w:font>
-  <w:font w:name="Times New Roman">
-    <w:panose1 w:val="02020603050405020304"/>
-    <w:charset w:val="00"/>
-    <w:family w:val="roman"/>
-    <w:pitch w:val="variable"/>
-    <w:sig w:usb0="E0002AFF" w:usb1="C0007843" w:usb2="00000009" w:usb3="00000000" w:csb0="000001FF" w:csb1="00000000"/>
-  </w:font>
-  <w:font w:name="楷体">
-    <w:panose1 w:val="02010609060101010101"/>
-    <w:charset w:val="86"/>
-    <w:family w:val="modern"/>
-    <w:pitch w:val="fixed"/>
-    <w:sig w:usb0="800002BF" w:usb1="38CF7CFA" w:usb2="00000016" w:usb3="00000000" w:csb0="00040001" w:csb1="00000000"/>
-  </w:font>
-  <w:font w:name="Calibri">
-    <w:panose1 w:val="020F0502020204030204"/>
-    <w:charset w:val="00"/>
-    <w:family w:val="swiss"/>
-    <w:pitch w:val="variable"/>
-    <w:sig w:usb0="E0002AFF" w:usb1="4000ACFF" w:usb2="00000001" w:usb3="00000000" w:csb0="000001FF" w:csb1="00000000"/>
-  </w:font>
-  <w:font w:name="等线 Light">
-    <w:panose1 w:val="02010600030101010101"/>
-    <w:charset w:val="86"/>
-    <w:family w:val="auto"/>
-    <w:pitch w:val="variable"/>
-    <w:sig w:usb0="A00002BF" w:usb1="38CF7CFA" w:usb2="00000016" w:usb3="00000000" w:csb0="0004000F" w:csb1="00000000"/>
-  </w:font>
-  <w:font w:name="宋体">
-    <w:altName w:val="SimSun"/>
-    <w:panose1 w:val="02010600030101010101"/>
-    <w:charset w:val="86"/>
-    <w:family w:val="auto"/>
-    <w:pitch w:val="variable"/>
-    <w:sig w:usb0="00000003" w:usb1="288F0000" w:usb2="00000016" w:usb3="00000000" w:csb0="00040001" w:csb1="00000000"/>
-  </w:font>
-</w:fonts>
-</file>
-
-<file path=word/glossary/settings.xml><?xml version="1.0" encoding="utf-8"?>
-<w:settings xmlns:mc="http://schemas.openxmlformats.org/markup-compatibility/2006" xmlns:o="urn:schemas-microsoft-com:office:office" xmlns:r="http://schemas.openxmlformats.org/officeDocument/2006/relationships" xmlns:m="http://schemas.openxmlformats.org/officeDocument/2006/math" xmlns:v="urn:schemas-microsoft-com:vml" xmlns:w10="urn:schemas-microsoft-com:office:word" xmlns:w="http://schemas.openxmlformats.org/wordprocessingml/2006/main" xmlns:w14="http://schemas.microsoft.com/office/word/2010/wordml" xmlns:w15="http://schemas.microsoft.com/office/word/2012/wordml" xmlns:w16se="http://schemas.microsoft.com/office/word/2015/wordml/symex" xmlns:sl="http://schemas.openxmlformats.org/schemaLibrary/2006/main" mc:Ignorable="w14 w15 w16se">
-  <w:view w:val="normal"/>
-  <w:bordersDoNotSurroundHeader/>
-  <w:bordersDoNotSurroundFooter/>
-  <w:defaultTabStop w:val="420"/>
-  <w:drawingGridVerticalSpacing w:val="156"/>
-  <w:displayHorizontalDrawingGridEvery w:val="0"/>
-  <w:displayVerticalDrawingGridEvery w:val="2"/>
-  <w:characterSpacingControl w:val="compressPunctuation"/>
-  <w:compat>
-    <w:spaceForUL/>
-    <w:balanceSingleByteDoubleByteWidth/>
-    <w:doNotLeaveBackslashAlone/>
-    <w:ulTrailSpace/>
-    <w:doNotExpandShiftReturn/>
-    <w:adjustLineHeightInTable/>
-    <w:useFELayout/>
-    <w:compatSetting w:name="compatibilityMode" w:uri="http://schemas.microsoft.com/office/word" w:val="15"/>
-    <w:compatSetting w:name="overrideTableStyleFontSizeAndJustification" w:uri="http://schemas.microsoft.com/office/word" w:val="1"/>
-    <w:compatSetting w:name="enableOpenTypeFeatures" w:uri="http://schemas.microsoft.com/office/word" w:val="1"/>
-    <w:compatSetting w:name="doNotFlipMirrorIndents" w:uri="http://schemas.microsoft.com/office/word" w:val="1"/>
-    <w:compatSetting w:name="differentiateMultirowTableHeaders" w:uri="http://schemas.microsoft.com/office/word" w:val="1"/>
-  </w:compat>
-  <w:rsids>
-    <w:rsidRoot w:val="005E3E63"/>
-    <w:rsid w:val="005E3E63"/>
-    <w:rsid w:val="00D139CC"/>
-  </w:rsids>
-  <m:mathPr>
-    <m:mathFont m:val="Cambria Math"/>
-    <m:brkBin m:val="before"/>
-    <m:brkBinSub m:val="--"/>
-    <m:smallFrac m:val="0"/>
-    <m:dispDef/>
-    <m:lMargin m:val="0"/>
-    <m:rMargin m:val="0"/>
-    <m:defJc m:val="centerGroup"/>
-    <m:wrapIndent m:val="1440"/>
-    <m:intLim m:val="subSup"/>
-    <m:naryLim m:val="undOvr"/>
-  </m:mathPr>
-  <w:themeFontLang w:val="en-US" w:eastAsia="zh-CN"/>
-  <w:clrSchemeMapping w:bg1="light1" w:t1="dark1" w:bg2="light2" w:t2="dark2" w:accent1="accent1" w:accent2="accent2" w:accent3="accent3" w:accent4="accent4" w:accent5="accent5" w:accent6="accent6" w:hyperlink="hyperlink" w:followedHyperlink="followedHyperlink"/>
-  <w:decimalSymbol w:val="."/>
-  <w:listSeparator w:val=","/>
-  <w15:chartTrackingRefBased/>
-</w:settings>
-</file>
-
-<file path=word/glossary/styles.xml><?xml version="1.0" encoding="utf-8"?>
-<w:styles xmlns:mc="http://schemas.openxmlformats.org/markup-compatibility/2006" xmlns:r="http://schemas.openxmlformats.org/officeDocument/2006/relationships" xmlns:w="http://schemas.openxmlformats.org/wordprocessingml/2006/main" xmlns:w14="http://schemas.microsoft.com/office/word/2010/wordml" xmlns:w15="http://schemas.microsoft.com/office/word/2012/wordml" xmlns:w16se="http://schemas.microsoft.com/office/word/2015/wordml/symex" mc:Ignorable="w14 w15 w16se">
-  <w:docDefaults>
-    <w:rPrDefault>
-      <w:rPr>
-        <w:rFonts w:asciiTheme="minorHAnsi" w:eastAsiaTheme="minorEastAsia" w:hAnsiTheme="minorHAnsi" w:cstheme="minorBidi"/>
-        <w:kern w:val="2"/>
-        <w:sz w:val="21"/>
-        <w:szCs w:val="22"/>
-        <w:lang w:val="en-US" w:eastAsia="zh-CN" w:bidi="ar-SA"/>
-      </w:rPr>
-    </w:rPrDefault>
-    <w:pPrDefault/>
-  </w:docDefaults>
-  <w:latentStyles w:defLockedState="0" w:defUIPriority="99" w:defSemiHidden="0" w:defUnhideWhenUsed="0" w:defQFormat="0" w:count="372">
-    <w:lsdException w:name="Normal" w:uiPriority="0" w:qFormat="1"/>
-    <w:lsdException w:name="heading 1" w:uiPriority="9" w:qFormat="1"/>
-    <w:lsdException w:name="heading 2" w:semiHidden="1" w:uiPriority="9" w:unhideWhenUsed="1" w:qFormat="1"/>
-    <w:lsdException w:name="heading 3" w:semiHidden="1" w:uiPriority="9" w:unhideWhenUsed="1" w:qFormat="1"/>
-    <w:lsdException w:name="heading 4" w:semiHidden="1" w:uiPriority="9" w:unhideWhenUsed="1" w:qFormat="1"/>
-    <w:lsdException w:name="heading 5" w:semiHidden="1" w:uiPriority="9" w:unhideWhenUsed="1" w:qFormat="1"/>
-    <w:lsdException w:name="heading 6" w:semiHidden="1" w:uiPriority="9" w:unhideWhenUsed="1" w:qFormat="1"/>
-    <w:lsdException w:name="heading 7" w:semiHidden="1" w:uiPriority="9" w:unhideWhenUsed="1" w:qFormat="1"/>
-    <w:lsdException w:name="heading 8" w:semiHidden="1" w:uiPriority="9" w:unhideWhenUsed="1" w:qFormat="1"/>
-    <w:lsdException w:name="heading 9" w:semiHidden="1" w:uiPriority="9" w:unhideWhenUsed="1" w:qFormat="1"/>
-    <w:lsdException w:name="index 1" w:semiHidden="1" w:unhideWhenUsed="1"/>
-    <w:lsdException w:name="index 2" w:semiHidden="1" w:unhideWhenUsed="1"/>
-    <w:lsdException w:name="index 3" w:semiHidden="1" w:unhideWhenUsed="1"/>
-    <w:lsdException w:name="index 4" w:semiHidden="1" w:unhideWhenUsed="1"/>
-    <w:lsdException w:name="index 5" w:semiHidden="1" w:unhideWhenUsed="1"/>
-    <w:lsdException w:name="index 6" w:semiHidden="1" w:unhideWhenUsed="1"/>
-    <w:lsdException w:name="index 7" w:semiHidden="1" w:unhideWhenUsed="1"/>
-    <w:lsdException w:name="index 8" w:semiHidden="1" w:unhideWhenUsed="1"/>
-    <w:lsdException w:name="index 9" w:semiHidden="1" w:unhideWhenUsed="1"/>
-    <w:lsdException w:name="toc 1" w:semiHidden="1" w:uiPriority="39" w:unhideWhenUsed="1"/>
-    <w:lsdException w:name="toc 2" w:semiHidden="1" w:uiPriority="39" w:unhideWhenUsed="1"/>
-    <w:lsdException w:name="toc 3" w:semiHidden="1" w:uiPriority="39" w:unhideWhenUsed="1"/>
-    <w:lsdException w:name="toc 4" w:semiHidden="1" w:uiPriority="39" w:unhideWhenUsed="1"/>
-    <w:lsdException w:name="toc 5" w:semiHidden="1" w:uiPriority="39" w:unhideWhenUsed="1"/>
-    <w:lsdException w:name="toc 6" w:semiHidden="1" w:uiPriority="39" w:unhideWhenUsed="1"/>
-    <w:lsdException w:name="toc 7" w:semiHidden="1" w:uiPriority="39" w:unhideWhenUsed="1"/>
-    <w:lsdException w:name="toc 8" w:semiHidden="1" w:uiPriority="39" w:unhideWhenUsed="1"/>
-    <w:lsdException w:name="toc 9" w:semiHidden="1" w:uiPriority="39" w:unhideWhenUsed="1"/>
-    <w:lsdException w:name="Normal Indent" w:semiHidden="1" w:unhideWhenUsed="1"/>
-    <w:lsdException w:name="footnote text" w:semiHidden="1" w:unhideWhenUsed="1"/>
-    <w:lsdException w:name="annotation text" w:semiHidden="1" w:unhideWhenUsed="1"/>
-    <w:lsdException w:name="header" w:semiHidden="1" w:unhideWhenUsed="1"/>
-    <w:lsdException w:name="footer" w:semiHidden="1" w:unhideWhenUsed="1"/>
-    <w:lsdException w:name="index heading" w:semiHidden="1" w:unhideWhenUsed="1"/>
-    <w:lsdException w:name="caption" w:semiHidden="1" w:uiPriority="35" w:unhideWhenUsed="1" w:qFormat="1"/>
-    <w:lsdException w:name="table of figures" w:semiHidden="1" w:unhideWhenUsed="1"/>
-    <w:lsdException w:name="envelope address" w:semiHidden="1" w:unhideWhenUsed="1"/>
-    <w:lsdException w:name="envelope return" w:semiHidden="1" w:unhideWhenUsed="1"/>
-    <w:lsdException w:name="footnote reference" w:semiHidden="1" w:unhideWhenUsed="1"/>
-    <w:lsdException w:name="annotation reference" w:semiHidden="1" w:unhideWhenUsed="1"/>
-    <w:lsdException w:name="line number" w:semiHidden="1" w:unhideWhenUsed="1"/>
-    <w:lsdException w:name="page number" w:semiHidden="1" w:unhideWhenUsed="1"/>
-    <w:lsdException w:name="endnote reference" w:semiHidden="1" w:unhideWhenUsed="1"/>
-    <w:lsdException w:name="endnote text" w:semiHidden="1" w:unhideWhenUsed="1"/>
-    <w:lsdException w:name="table of authorities" w:semiHidden="1" w:unhideWhenUsed="1"/>
-    <w:lsdException w:name="macro" w:semiHidden="1" w:unhideWhenUsed="1"/>
-    <w:lsdException w:name="toa heading" w:semiHidden="1" w:unhideWhenUsed="1"/>
-    <w:lsdException w:name="List" w:semiHidden="1" w:unhideWhenUsed="1"/>
-    <w:lsdException w:name="List Bullet" w:semiHidden="1" w:unhideWhenUsed="1"/>
-    <w:lsdException w:name="List Number" w:semiHidden="1" w:unhideWhenUsed="1"/>
-    <w:lsdException w:name="List 2" w:semiHidden="1" w:unhideWhenUsed="1"/>
-    <w:lsdException w:name="List 3" w:semiHidden="1" w:unhideWhenUsed="1"/>
-    <w:lsdException w:name="List 4" w:semiHidden="1" w:unhideWhenUsed="1"/>
-    <w:lsdException w:name="List 5" w:semiHidden="1" w:unhideWhenUsed="1"/>
-    <w:lsdException w:name="List Bullet 2" w:semiHidden="1" w:unhideWhenUsed="1"/>
-    <w:lsdException w:name="List Bullet 3" w:semiHidden="1" w:unhideWhenUsed="1"/>
-    <w:lsdException w:name="List Bullet 4" w:semiHidden="1" w:unhideWhenUsed="1"/>
-    <w:lsdException w:name="List Bullet 5" w:semiHidden="1" w:unhideWhenUsed="1"/>
-    <w:lsdException w:name="List Number 2" w:semiHidden="1" w:unhideWhenUsed="1"/>
-    <w:lsdException w:name="List Number 3" w:semiHidden="1" w:unhideWhenUsed="1"/>
-    <w:lsdException w:name="List Number 4" w:semiHidden="1" w:unhideWhenUsed="1"/>
-    <w:lsdException w:name="List Number 5" w:semiHidden="1" w:unhideWhenUsed="1"/>
-    <w:lsdException w:name="Title" w:uiPriority="10" w:qFormat="1"/>
-    <w:lsdException w:name="Closing" w:semiHidden="1" w:unhideWhenUsed="1"/>
-    <w:lsdException w:name="Signature" w:semiHidden="1" w:unhideWhenUsed="1"/>
-    <w:lsdException w:name="Default Paragraph Font" w:semiHidden="1" w:uiPriority="1" w:unhideWhenUsed="1"/>
-    <w:lsdException w:name="Body Text" w:semiHidden="1" w:unhideWhenUsed="1"/>
-    <w:lsdException w:name="Body Text Indent" w:semiHidden="1" w:unhideWhenUsed="1"/>
-    <w:lsdException w:name="List Continue" w:semiHidden="1" w:unhideWhenUsed="1"/>
-    <w:lsdException w:name="List Continue 2" w:semiHidden="1" w:unhideWhenUsed="1"/>
-    <w:lsdException w:name="List Continue 3" w:semiHidden="1" w:unhideWhenUsed="1"/>
-    <w:lsdException w:name="List Continue 4" w:semiHidden="1" w:unhideWhenUsed="1"/>
-    <w:lsdException w:name="List Continue 5" w:semiHidden="1" w:unhideWhenUsed="1"/>
-    <w:lsdException w:name="Message Header" w:semiHidden="1" w:unhideWhenUsed="1"/>
-    <w:lsdException w:name="Subtitle" w:uiPriority="11" w:qFormat="1"/>
-    <w:lsdException w:name="Salutation" w:semiHidden="1" w:unhideWhenUsed="1"/>
-    <w:lsdException w:name="Date" w:semiHidden="1" w:unhideWhenUsed="1"/>
-    <w:lsdException w:name="Body Text First Indent" w:semiHidden="1" w:unhideWhenUsed="1"/>
-    <w:lsdException w:name="Body Text First Indent 2" w:semiHidden="1" w:unhideWhenUsed="1"/>
-    <w:lsdException w:name="Note Heading" w:semiHidden="1" w:unhideWhenUsed="1"/>
-    <w:lsdException w:name="Body Text 2" w:semiHidden="1" w:unhideWhenUsed="1"/>
-    <w:lsdException w:name="Body Text 3" w:semiHidden="1" w:unhideWhenUsed="1"/>
-    <w:lsdException w:name="Body Text Indent 2" w:semiHidden="1" w:unhideWhenUsed="1"/>
-    <w:lsdException w:name="Body Text Indent 3" w:semiHidden="1" w:unhideWhenUsed="1"/>
-    <w:lsdException w:name="Block Text" w:semiHidden="1" w:unhideWhenUsed="1"/>
-    <w:lsdException w:name="Hyperlink" w:semiHidden="1" w:unhideWhenUsed="1"/>
-    <w:lsdException w:name="FollowedHyperlink" w:semiHidden="1" w:unhideWhenUsed="1"/>
-    <w:lsdException w:name="Strong" w:uiPriority="22" w:qFormat="1"/>
-    <w:lsdException w:name="Emphasis" w:uiPriority="20" w:qFormat="1"/>
-    <w:lsdException w:name="Document Map" w:semiHidden="1" w:unhideWhenUsed="1"/>
-    <w:lsdException w:name="Plain Text" w:semiHidden="1" w:unhideWhenUsed="1"/>
-    <w:lsdException w:name="E-mail Signature" w:semiHidden="1" w:unhideWhenUsed="1"/>
-    <w:lsdException w:name="HTML Top of Form" w:semiHidden="1" w:unhideWhenUsed="1"/>
-    <w:lsdException w:name="HTML Bottom of Form" w:semiHidden="1" w:unhideWhenUsed="1"/>
-    <w:lsdException w:name="Normal (Web)" w:semiHidden="1" w:unhideWhenUsed="1"/>
-    <w:lsdException w:name="HTML Acronym" w:semiHidden="1" w:unhideWhenUsed="1"/>
-    <w:lsdException w:name="HTML Address" w:semiHidden="1" w:unhideWhenUsed="1"/>
-    <w:lsdException w:name="HTML Cite" w:semiHidden="1" w:unhideWhenUsed="1"/>
-    <w:lsdException w:name="HTML Code" w:semiHidden="1" w:unhideWhenUsed="1"/>
-    <w:lsdException w:name="HTML Definition" w:semiHidden="1" w:unhideWhenUsed="1"/>
-    <w:lsdException w:name="HTML Keyboard" w:semiHidden="1" w:unhideWhenUsed="1"/>
-    <w:lsdException w:name="HTML Preformatted" w:semiHidden="1" w:unhideWhenUsed="1"/>
-    <w:lsdException w:name="HTML Sample" w:semiHidden="1" w:unhideWhenUsed="1"/>
-    <w:lsdException w:name="HTML Typewriter" w:semiHidden="1" w:unhideWhenUsed="1"/>
-    <w:lsdException w:name="HTML Variable" w:semiHidden="1" w:unhideWhenUsed="1"/>
-    <w:lsdException w:name="Normal Table" w:semiHidden="1" w:unhideWhenUsed="1"/>
-    <w:lsdException w:name="annotation subject" w:semiHidden="1" w:unhideWhenUsed="1"/>
-    <w:lsdException w:name="No List" w:semiHidden="1" w:unhideWhenUsed="1"/>
-    <w:lsdException w:name="Outline List 1" w:semiHidden="1" w:unhideWhenUsed="1"/>
-    <w:lsdException w:name="Outline List 2" w:semiHidden="1" w:unhideWhenUsed="1"/>
-    <w:lsdException w:name="Outline List 3" w:semiHidden="1" w:unhideWhenUsed="1"/>
-    <w:lsdException w:name="Table Simple 1" w:semiHidden="1" w:unhideWhenUsed="1"/>
-    <w:lsdException w:name="Table Simple 2" w:semiHidden="1" w:unhideWhenUsed="1"/>
-    <w:lsdException w:name="Table Simple 3" w:semiHidden="1" w:unhideWhenUsed="1"/>
-    <w:lsdException w:name="Table Classic 1" w:semiHidden="1" w:unhideWhenUsed="1"/>
-    <w:lsdException w:name="Table Classic 2" w:semiHidden="1" w:unhideWhenUsed="1"/>
-    <w:lsdException w:name="Table Classic 3" w:semiHidden="1" w:unhideWhenUsed="1"/>
-    <w:lsdException w:name="Table Classic 4" w:semiHidden="1" w:unhideWhenUsed="1"/>
-    <w:lsdException w:name="Table Colorful 1" w:semiHidden="1" w:unhideWhenUsed="1"/>
-    <w:lsdException w:name="Table Colorful 2" w:semiHidden="1" w:unhideWhenUsed="1"/>
-    <w:lsdException w:name="Table Colorful 3" w:semiHidden="1" w:unhideWhenUsed="1"/>
-    <w:lsdException w:name="Table Columns 1" w:semiHidden="1" w:unhideWhenUsed="1"/>
-    <w:lsdException w:name="Table Columns 2" w:semiHidden="1" w:unhideWhenUsed="1"/>
-    <w:lsdException w:name="Table Columns 3" w:semiHidden="1" w:unhideWhenUsed="1"/>
-    <w:lsdException w:name="Table Columns 4" w:semiHidden="1" w:unhideWhenUsed="1"/>
-    <w:lsdException w:name="Table Columns 5" w:semiHidden="1" w:unhideWhenUsed="1"/>
-    <w:lsdException w:name="Table Grid 1" w:semiHidden="1" w:unhideWhenUsed="1"/>
-    <w:lsdException w:name="Table Grid 2" w:semiHidden="1" w:unhideWhenUsed="1"/>
-    <w:lsdException w:name="Table Grid 3" w:semiHidden="1" w:unhideWhenUsed="1"/>
-    <w:lsdException w:name="Table Grid 4" w:semiHidden="1" w:unhideWhenUsed="1"/>
-    <w:lsdException w:name="Table Grid 5" w:semiHidden="1" w:unhideWhenUsed="1"/>
-    <w:lsdException w:name="Table Grid 6" w:semiHidden="1" w:unhideWhenUsed="1"/>
-    <w:lsdException w:name="Table Grid 7" w:semiHidden="1" w:unhideWhenUsed="1"/>
-    <w:lsdException w:name="Table Grid 8" w:semiHidden="1" w:unhideWhenUsed="1"/>
-    <w:lsdException w:name="Table List 1" w:semiHidden="1" w:unhideWhenUsed="1"/>
-    <w:lsdException w:name="Table List 2" w:semiHidden="1" w:unhideWhenUsed="1"/>
-    <w:lsdException w:name="Table List 3" w:semiHidden="1" w:unhideWhenUsed="1"/>
-    <w:lsdException w:name="Table List 4" w:semiHidden="1" w:unhideWhenUsed="1"/>
-    <w:lsdException w:name="Table List 5" w:semiHidden="1" w:unhideWhenUsed="1"/>
-    <w:lsdException w:name="Table List 6" w:semiHidden="1" w:unhideWhenUsed="1"/>
-    <w:lsdException w:name="Table List 7" w:semiHidden="1" w:unhideWhenUsed="1"/>
-    <w:lsdException w:name="Table List 8" w:semiHidden="1" w:unhideWhenUsed="1"/>
-    <w:lsdException w:name="Table 3D effects 1" w:semiHidden="1" w:unhideWhenUsed="1"/>
-    <w:lsdException w:name="Table 3D effects 2" w:semiHidden="1" w:unhideWhenUsed="1"/>
-    <w:lsdException w:name="Table 3D effects 3" w:semiHidden="1" w:unhideWhenUsed="1"/>
-    <w:lsdException w:name="Table Contemporary" w:semiHidden="1" w:unhideWhenUsed="1"/>
-    <w:lsdException w:name="Table Elegant" w:semiHidden="1" w:unhideWhenUsed="1"/>
-    <w:lsdException w:name="Table Professional" w:semiHidden="1" w:unhideWhenUsed="1"/>
-    <w:lsdException w:name="Table Subtle 1" w:semiHidden="1" w:unhideWhenUsed="1"/>
-    <w:lsdException w:name="Table Subtle 2" w:semiHidden="1" w:unhideWhenUsed="1"/>
-    <w:lsdException w:name="Table Web 1" w:semiHidden="1" w:unhideWhenUsed="1"/>
-    <w:lsdException w:name="Table Web 2" w:semiHidden="1" w:unhideWhenUsed="1"/>
-    <w:lsdException w:name="Table Web 3" w:semiHidden="1" w:unhideWhenUsed="1"/>
-    <w:lsdException w:name="Balloon Text" w:semiHidden="1" w:unhideWhenUsed="1"/>
-    <w:lsdException w:name="Table Grid" w:uiPriority="39"/>
-    <w:lsdException w:name="Table Theme" w:semiHidden="1" w:unhideWhenUsed="1"/>
-    <w:lsdException w:name="Placeholder Text" w:semiHidden="1"/>
-    <w:lsdException w:name="No Spacing" w:uiPriority="1" w:qFormat="1"/>
-    <w:lsdException w:name="Light Shading" w:uiPriority="60"/>
-    <w:lsdException w:name="Light List" w:uiPriority="61"/>
-    <w:lsdException w:name="Light Grid" w:uiPriority="62"/>
-    <w:lsdException w:name="Medium Shading 1" w:uiPriority="63"/>
-    <w:lsdException w:name="Medium Shading 2" w:uiPriority="64"/>
-    <w:lsdException w:name="Medium List 1" w:uiPriority="65"/>
-    <w:lsdException w:name="Medium List 2" w:uiPriority="66"/>
-    <w:lsdException w:name="Medium Grid 1" w:uiPriority="67"/>
-    <w:lsdException w:name="Medium Grid 2" w:uiPriority="68"/>
-    <w:lsdException w:name="Medium Grid 3" w:uiPriority="69"/>
-    <w:lsdException w:name="Dark List" w:uiPriority="70"/>
-    <w:lsdException w:name="Colorful Shading" w:uiPriority="71"/>
-    <w:lsdException w:name="Colorful List" w:uiPriority="72"/>
-    <w:lsdException w:name="Colorful Grid" w:uiPriority="73"/>
-    <w:lsdException w:name="Light Shading Accent 1" w:uiPriority="60"/>
-    <w:lsdException w:name="Light List Accent 1" w:uiPriority="61"/>
-    <w:lsdException w:name="Light Grid Accent 1" w:uiPriority="62"/>
-    <w:lsdException w:name="Medium Shading 1 Accent 1" w:uiPriority="63"/>
-    <w:lsdException w:name="Medium Shading 2 Accent 1" w:uiPriority="64"/>
-    <w:lsdException w:name="Medium List 1 Accent 1" w:uiPriority="65"/>
-    <w:lsdException w:name="Revision" w:semiHidden="1"/>
-    <w:lsdException w:name="List Paragraph" w:uiPriority="34" w:qFormat="1"/>
-    <w:lsdException w:name="Quote" w:uiPriority="29" w:qFormat="1"/>
-    <w:lsdException w:name="Intense Quote" w:uiPriority="30" w:qFormat="1"/>
-    <w:lsdException w:name="Medium List 2 Accent 1" w:uiPriority="66"/>
-    <w:lsdException w:name="Medium Grid 1 Accent 1" w:uiPriority="67"/>
-    <w:lsdException w:name="Medium Grid 2 Accent 1" w:uiPriority="68"/>
-    <w:lsdException w:name="Medium Grid 3 Accent 1" w:uiPriority="69"/>
-    <w:lsdException w:name="Dark List Accent 1" w:uiPriority="70"/>
-    <w:lsdException w:name="Colorful Shading Accent 1" w:uiPriority="71"/>
-    <w:lsdException w:name="Colorful List Accent 1" w:uiPriority="72"/>
-    <w:lsdException w:name="Colorful Grid Accent 1" w:uiPriority="73"/>
-    <w:lsdException w:name="Light Shading Accent 2" w:uiPriority="60"/>
-    <w:lsdException w:name="Light List Accent 2" w:uiPriority="61"/>
-    <w:lsdException w:name="Light Grid Accent 2" w:uiPriority="62"/>
-    <w:lsdException w:name="Medium Shading 1 Accent 2" w:uiPriority="63"/>
-    <w:lsdException w:name="Medium Shading 2 Accent 2" w:uiPriority="64"/>
-    <w:lsdException w:name="Medium List 1 Accent 2" w:uiPriority="65"/>
-    <w:lsdException w:name="Medium List 2 Accent 2" w:uiPriority="66"/>
-    <w:lsdException w:name="Medium Grid 1 Accent 2" w:uiPriority="67"/>
-    <w:lsdException w:name="Medium Grid 2 Accent 2" w:uiPriority="68"/>
-    <w:lsdException w:name="Medium Grid 3 Accent 2" w:uiPriority="69"/>
-    <w:lsdException w:name="Dark List Accent 2" w:uiPriority="70"/>
-    <w:lsdException w:name="Colorful Shading Accent 2" w:uiPriority="71"/>
-    <w:lsdException w:name="Colorful List Accent 2" w:uiPriority="72"/>
-    <w:lsdException w:name="Colorful Grid Accent 2" w:uiPriority="73"/>
-    <w:lsdException w:name="Light Shading Accent 3" w:uiPriority="60"/>
-    <w:lsdException w:name="Light List Accent 3" w:uiPriority="61"/>
-    <w:lsdException w:name="Light Grid Accent 3" w:uiPriority="62"/>
-    <w:lsdException w:name="Medium Shading 1 Accent 3" w:uiPriority="63"/>
-    <w:lsdException w:name="Medium Shading 2 Accent 3" w:uiPriority="64"/>
-    <w:lsdException w:name="Medium List 1 Accent 3" w:uiPriority="65"/>
-    <w:lsdException w:name="Medium List 2 Accent 3" w:uiPriority="66"/>
-    <w:lsdException w:name="Medium Grid 1 Accent 3" w:uiPriority="67"/>
-    <w:lsdException w:name="Medium Grid 2 Accent 3" w:uiPriority="68"/>
-    <w:lsdException w:name="Medium Grid 3 Accent 3" w:uiPriority="69"/>
-    <w:lsdException w:name="Dark List Accent 3" w:uiPriority="70"/>
-    <w:lsdException w:name="Colorful Shading Accent 3" w:uiPriority="71"/>
-    <w:lsdException w:name="Colorful List Accent 3" w:uiPriority="72"/>
-    <w:lsdException w:name="Colorful Grid Accent 3" w:uiPriority="73"/>
-    <w:lsdException w:name="Light Shading Accent 4" w:uiPriority="60"/>
-    <w:lsdException w:name="Light List Accent 4" w:uiPriority="61"/>
-    <w:lsdException w:name="Light Grid Accent 4" w:uiPriority="62"/>
-    <w:lsdException w:name="Medium Shading 1 Accent 4" w:uiPriority="63"/>
-    <w:lsdException w:name="Medium Shading 2 Accent 4" w:uiPriority="64"/>
-    <w:lsdException w:name="Medium List 1 Accent 4" w:uiPriority="65"/>
-    <w:lsdException w:name="Medium List 2 Accent 4" w:uiPriority="66"/>
-    <w:lsdException w:name="Medium Grid 1 Accent 4" w:uiPriority="67"/>
-    <w:lsdException w:name="Medium Grid 2 Accent 4" w:uiPriority="68"/>
-    <w:lsdException w:name="Medium Grid 3 Accent 4" w:uiPriority="69"/>
-    <w:lsdException w:name="Dark List Accent 4" w:uiPriority="70"/>
-    <w:lsdException w:name="Colorful Shading Accent 4" w:uiPriority="71"/>
-    <w:lsdException w:name="Colorful List Accent 4" w:uiPriority="72"/>
-    <w:lsdException w:name="Colorful Grid Accent 4" w:uiPriority="73"/>
-    <w:lsdException w:name="Light Shading Accent 5" w:uiPriority="60"/>
-    <w:lsdException w:name="Light List Accent 5" w:uiPriority="61"/>
-    <w:lsdException w:name="Light Grid Accent 5" w:uiPriority="62"/>
-    <w:lsdException w:name="Medium Shading 1 Accent 5" w:uiPriority="63"/>
-    <w:lsdException w:name="Medium Shading 2 Accent 5" w:uiPriority="64"/>
-    <w:lsdException w:name="Medium List 1 Accent 5" w:uiPriority="65"/>
-    <w:lsdException w:name="Medium List 2 Accent 5" w:uiPriority="66"/>
-    <w:lsdException w:name="Medium Grid 1 Accent 5" w:uiPriority="67"/>
-    <w:lsdException w:name="Medium Grid 2 Accent 5" w:uiPriority="68"/>
-    <w:lsdException w:name="Medium Grid 3 Accent 5" w:uiPriority="69"/>
-    <w:lsdException w:name="Dark List Accent 5" w:uiPriority="70"/>
-    <w:lsdException w:name="Colorful Shading Accent 5" w:uiPriority="71"/>
-    <w:lsdException w:name="Colorful List Accent 5" w:uiPriority="72"/>
-    <w:lsdException w:name="Colorful Grid Accent 5" w:uiPriority="73"/>
-    <w:lsdException w:name="Light Shading Accent 6" w:uiPriority="60"/>
-    <w:lsdException w:name="Light List Accent 6" w:uiPriority="61"/>
-    <w:lsdException w:name="Light Grid Accent 6" w:uiPriority="62"/>
-    <w:lsdException w:name="Medium Shading 1 Accent 6" w:uiPriority="63"/>
-    <w:lsdException w:name="Medium Shading 2 Accent 6" w:uiPriority="64"/>
-    <w:lsdException w:name="Medium List 1 Accent 6" w:uiPriority="65"/>
-    <w:lsdException w:name="Medium List 2 Accent 6" w:uiPriority="66"/>
-    <w:lsdException w:name="Medium Grid 1 Accent 6" w:uiPriority="67"/>
-    <w:lsdException w:name="Medium Grid 2 Accent 6" w:uiPriority="68"/>
-    <w:lsdException w:name="Medium Grid 3 Accent 6" w:uiPriority="69"/>
-    <w:lsdException w:name="Dark List Accent 6" w:uiPriority="70"/>
-    <w:lsdException w:name="Colorful Shading Accent 6" w:uiPriority="71"/>
-    <w:lsdException w:name="Colorful List Accent 6" w:uiPriority="72"/>
-    <w:lsdException w:name="Colorful Grid Accent 6" w:uiPriority="73"/>
-    <w:lsdException w:name="Subtle Emphasis" w:uiPriority="19" w:qFormat="1"/>
-    <w:lsdException w:name="Intense Emphasis" w:uiPriority="21" w:qFormat="1"/>
-    <w:lsdException w:name="Subtle Reference" w:uiPriority="31" w:qFormat="1"/>
-    <w:lsdException w:name="Intense Reference" w:uiPriority="32" w:qFormat="1"/>
-    <w:lsdException w:name="Book Title" w:uiPriority="33" w:qFormat="1"/>
-    <w:lsdException w:name="Bibliography" w:semiHidden="1" w:uiPriority="37" w:unhideWhenUsed="1"/>
-    <w:lsdException w:name="TOC Heading" w:semiHidden="1" w:uiPriority="39" w:unhideWhenUsed="1" w:qFormat="1"/>
-    <w:lsdException w:name="Plain Table 1" w:uiPriority="41"/>
-    <w:lsdException w:name="Plain Table 2" w:uiPriority="42"/>
-    <w:lsdException w:name="Plain Table 3" w:uiPriority="43"/>
-    <w:lsdException w:name="Plain Table 4" w:uiPriority="44"/>
-    <w:lsdException w:name="Plain Table 5" w:uiPriority="45"/>
-    <w:lsdException w:name="Grid Table Light" w:uiPriority="40"/>
-    <w:lsdException w:name="Grid Table 1 Light" w:uiPriority="46"/>
-    <w:lsdException w:name="Grid Table 2" w:uiPriority="47"/>
-    <w:lsdException w:name="Grid Table 3" w:uiPriority="48"/>
-    <w:lsdException w:name="Grid Table 4" w:uiPriority="49"/>
-    <w:lsdException w:name="Grid Table 5 Dark" w:uiPriority="50"/>
-    <w:lsdException w:name="Grid Table 6 Colorful" w:uiPriority="51"/>
-    <w:lsdException w:name="Grid Table 7 Colorful" w:uiPriority="52"/>
-    <w:lsdException w:name="Grid Table 1 Light Accent 1" w:uiPriority="46"/>
-    <w:lsdException w:name="Grid Table 2 Accent 1" w:uiPriority="47"/>
-    <w:lsdException w:name="Grid Table 3 Accent 1" w:uiPriority="48"/>
-    <w:lsdException w:name="Grid Table 4 Accent 1" w:uiPriority="49"/>
-    <w:lsdException w:name="Grid Table 5 Dark Accent 1" w:uiPriority="50"/>
-    <w:lsdException w:name="Grid Table 6 Colorful Accent 1" w:uiPriority="51"/>
-    <w:lsdException w:name="Grid Table 7 Colorful Accent 1" w:uiPriority="52"/>
-    <w:lsdException w:name="Grid Table 1 Light Accent 2" w:uiPriority="46"/>
-    <w:lsdException w:name="Grid Table 2 Accent 2" w:uiPriority="47"/>
-    <w:lsdException w:name="Grid Table 3 Accent 2" w:uiPriority="48"/>
-    <w:lsdException w:name="Grid Table 4 Accent 2" w:uiPriority="49"/>
-    <w:lsdException w:name="Grid Table 5 Dark Accent 2" w:uiPriority="50"/>
-    <w:lsdException w:name="Grid Table 6 Colorful Accent 2" w:uiPriority="51"/>
-    <w:lsdException w:name="Grid Table 7 Colorful Accent 2" w:uiPriority="52"/>
-    <w:lsdException w:name="Grid Table 1 Light Accent 3" w:uiPriority="46"/>
-    <w:lsdException w:name="Grid Table 2 Accent 3" w:uiPriority="47"/>
-    <w:lsdException w:name="Grid Table 3 Accent 3" w:uiPriority="48"/>
-    <w:lsdException w:name="Grid Table 4 Accent 3" w:uiPriority="49"/>
-    <w:lsdException w:name="Grid Table 5 Dark Accent 3" w:uiPriority="50"/>
-    <w:lsdException w:name="Grid Table 6 Colorful Accent 3" w:uiPriority="51"/>
-    <w:lsdException w:name="Grid Table 7 Colorful Accent 3" w:uiPriority="52"/>
-    <w:lsdException w:name="Grid Table 1 Light Accent 4" w:uiPriority="46"/>
-    <w:lsdException w:name="Grid Table 2 Accent 4" w:uiPriority="47"/>
-    <w:lsdException w:name="Grid Table 3 Accent 4" w:uiPriority="48"/>
-    <w:lsdException w:name="Grid Table 4 Accent 4" w:uiPriority="49"/>
-    <w:lsdException w:name="Grid Table 5 Dark Accent 4" w:uiPriority="50"/>
-    <w:lsdException w:name="Grid Table 6 Colorful Accent 4" w:uiPriority="51"/>
-    <w:lsdException w:name="Grid Table 7 Colorful Accent 4" w:uiPriority="52"/>
-    <w:lsdException w:name="Grid Table 1 Light Accent 5" w:uiPriority="46"/>
-    <w:lsdException w:name="Grid Table 2 Accent 5" w:uiPriority="47"/>
-    <w:lsdException w:name="Grid Table 3 Accent 5" w:uiPriority="48"/>
-    <w:lsdException w:name="Grid Table 4 Accent 5" w:uiPriority="49"/>
-    <w:lsdException w:name="Grid Table 5 Dark Accent 5" w:uiPriority="50"/>
-    <w:lsdException w:name="Grid Table 6 Colorful Accent 5" w:uiPriority="51"/>
-    <w:lsdException w:name="Grid Table 7 Colorful Accent 5" w:uiPriority="52"/>
-    <w:lsdException w:name="Grid Table 1 Light Accent 6" w:uiPriority="46"/>
-    <w:lsdException w:name="Grid Table 2 Accent 6" w:uiPriority="47"/>
-    <w:lsdException w:name="Grid Table 3 Accent 6" w:uiPriority="48"/>
-    <w:lsdException w:name="Grid Table 4 Accent 6" w:uiPriority="49"/>
-    <w:lsdException w:name="Grid Table 5 Dark Accent 6" w:uiPriority="50"/>
-    <w:lsdException w:name="Grid Table 6 Colorful Accent 6" w:uiPriority="51"/>
-    <w:lsdException w:name="Grid Table 7 Colorful Accent 6" w:uiPriority="52"/>
-    <w:lsdException w:name="List Table 1 Light" w:uiPriority="46"/>
-    <w:lsdException w:name="List Table 2" w:uiPriority="47"/>
-    <w:lsdException w:name="List Table 3" w:uiPriority="48"/>
-    <w:lsdException w:name="List Table 4" w:uiPriority="49"/>
-    <w:lsdException w:name="List Table 5 Dark" w:uiPriority="50"/>
-    <w:lsdException w:name="List Table 6 Colorful" w:uiPriority="51"/>
-    <w:lsdException w:name="List Table 7 Colorful" w:uiPriority="52"/>
-    <w:lsdException w:name="List Table 1 Light Accent 1" w:uiPriority="46"/>
-    <w:lsdException w:name="List Table 2 Accent 1" w:uiPriority="47"/>
-    <w:lsdException w:name="List Table 3 Accent 1" w:uiPriority="48"/>
-    <w:lsdException w:name="List Table 4 Accent 1" w:uiPriority="49"/>
-    <w:lsdException w:name="List Table 5 Dark Accent 1" w:uiPriority="50"/>
-    <w:lsdException w:name="List Table 6 Colorful Accent 1" w:uiPriority="51"/>
-    <w:lsdException w:name="List Table 7 Colorful Accent 1" w:uiPriority="52"/>
-    <w:lsdException w:name="List Table 1 Light Accent 2" w:uiPriority="46"/>
-    <w:lsdException w:name="List Table 2 Accent 2" w:uiPriority="47"/>
-    <w:lsdException w:name="List Table 3 Accent 2" w:uiPriority="48"/>
-    <w:lsdException w:name="List Table 4 Accent 2" w:uiPriority="49"/>
-    <w:lsdException w:name="List Table 5 Dark Accent 2" w:uiPriority="50"/>
-    <w:lsdException w:name="List Table 6 Colorful Accent 2" w:uiPriority="51"/>
-    <w:lsdException w:name="List Table 7 Colorful Accent 2" w:uiPriority="52"/>
-    <w:lsdException w:name="List Table 1 Light Accent 3" w:uiPriority="46"/>
-    <w:lsdException w:name="List Table 2 Accent 3" w:uiPriority="47"/>
-    <w:lsdException w:name="List Table 3 Accent 3" w:uiPriority="48"/>
-    <w:lsdException w:name="List Table 4 Accent 3" w:uiPriority="49"/>
-    <w:lsdException w:name="List Table 5 Dark Accent 3" w:uiPriority="50"/>
-    <w:lsdException w:name="List Table 6 Colorful Accent 3" w:uiPriority="51"/>
-    <w:lsdException w:name="List Table 7 Colorful Accent 3" w:uiPriority="52"/>
-    <w:lsdException w:name="List Table 1 Light Accent 4" w:uiPriority="46"/>
-    <w:lsdException w:name="List Table 2 Accent 4" w:uiPriority="47"/>
-    <w:lsdException w:name="List Table 3 Accent 4" w:uiPriority="48"/>
-    <w:lsdException w:name="List Table 4 Accent 4" w:uiPriority="49"/>
-    <w:lsdException w:name="List Table 5 Dark Accent 4" w:uiPriority="50"/>
-    <w:lsdException w:name="List Table 6 Colorful Accent 4" w:uiPriority="51"/>
-    <w:lsdException w:name="List Table 7 Colorful Accent 4" w:uiPriority="52"/>
-    <w:lsdException w:name="List Table 1 Light Accent 5" w:uiPriority="46"/>
-    <w:lsdException w:name="List Table 2 Accent 5" w:uiPriority="47"/>
-    <w:lsdException w:name="List Table 3 Accent 5" w:uiPriority="48"/>
-    <w:lsdException w:name="List Table 4 Accent 5" w:uiPriority="49"/>
-    <w:lsdException w:name="List Table 5 Dark Accent 5" w:uiPriority="50"/>
-    <w:lsdException w:name="List Table 6 Colorful Accent 5" w:uiPriority="51"/>
-    <w:lsdException w:name="List Table 7 Colorful Accent 5" w:uiPriority="52"/>
-    <w:lsdException w:name="List Table 1 Light Accent 6" w:uiPriority="46"/>
-    <w:lsdException w:name="List Table 2 Accent 6" w:uiPriority="47"/>
-    <w:lsdException w:name="List Table 3 Accent 6" w:uiPriority="48"/>
-    <w:lsdException w:name="List Table 4 Accent 6" w:uiPriority="49"/>
-    <w:lsdException w:name="List Table 5 Dark Accent 6" w:uiPriority="50"/>
-    <w:lsdException w:name="List Table 6 Colorful Accent 6" w:uiPriority="51"/>
-    <w:lsdException w:name="List Table 7 Colorful Accent 6" w:uiPriority="52"/>
-    <w:lsdException w:name="Mention" w:semiHidden="1" w:unhideWhenUsed="1"/>
-  </w:latentStyles>
-  <w:style w:type="paragraph" w:default="1" w:styleId="Normal">
-    <w:name w:val="Normal"/>
-    <w:qFormat/>
-    <w:pPr>
-      <w:widowControl w:val="0"/>
-      <w:jc w:val="both"/>
-    </w:pPr>
-  </w:style>
-  <w:style w:type="character" w:default="1" w:styleId="DefaultParagraphFont">
-    <w:name w:val="Default Paragraph Font"/>
-    <w:uiPriority w:val="1"/>
-    <w:semiHidden/>
-    <w:unhideWhenUsed/>
-  </w:style>
-  <w:style w:type="table" w:default="1" w:styleId="TableNormal">
-    <w:name w:val="Normal Table"/>
-    <w:uiPriority w:val="99"/>
-    <w:semiHidden/>
-    <w:unhideWhenUsed/>
-    <w:tblPr>
-      <w:tblInd w:w="0" w:type="dxa"/>
-      <w:tblCellMar>
-        <w:top w:w="0" w:type="dxa"/>
-        <w:left w:w="108" w:type="dxa"/>
-        <w:bottom w:w="0" w:type="dxa"/>
-        <w:right w:w="108" w:type="dxa"/>
-      </w:tblCellMar>
-    </w:tblPr>
-  </w:style>
-  <w:style w:type="numbering" w:default="1" w:styleId="NoList">
-    <w:name w:val="No List"/>
-    <w:uiPriority w:val="99"/>
-    <w:semiHidden/>
-    <w:unhideWhenUsed/>
-  </w:style>
-  <w:style w:type="paragraph" w:customStyle="1" w:styleId="8D4C83A41DF14772A20AE2FCC62C79A4">
-    <w:name w:val="8D4C83A41DF14772A20AE2FCC62C79A4"/>
-    <w:rsid w:val="005E3E63"/>
-    <w:pPr>
-      <w:widowControl w:val="0"/>
-      <w:jc w:val="both"/>
-    </w:pPr>
-  </w:style>
-  <w:style w:type="paragraph" w:customStyle="1" w:styleId="62A59528E93742E49BFA6175EFDEA832">
-    <w:name w:val="62A59528E93742E49BFA6175EFDEA832"/>
-    <w:rsid w:val="005E3E63"/>
-    <w:pPr>
-      <w:widowControl w:val="0"/>
-      <w:jc w:val="both"/>
-    </w:pPr>
-  </w:style>
-  <w:style w:type="paragraph" w:customStyle="1" w:styleId="A647B9B0AE014831955871FFA18B2238">
-    <w:name w:val="A647B9B0AE014831955871FFA18B2238"/>
-    <w:rsid w:val="005E3E63"/>
-    <w:pPr>
-      <w:widowControl w:val="0"/>
-      <w:jc w:val="both"/>
-    </w:pPr>
-  </w:style>
-  <w:style w:type="paragraph" w:customStyle="1" w:styleId="1CEE9C60756B4580AD3EA8974D26ECE2">
-    <w:name w:val="1CEE9C60756B4580AD3EA8974D26ECE2"/>
-    <w:rsid w:val="005E3E63"/>
-    <w:pPr>
-      <w:widowControl w:val="0"/>
-      <w:jc w:val="both"/>
-    </w:pPr>
-  </w:style>
-</w:styles>
-</file>
-
-<file path=word/glossary/webSettings.xml><?xml version="1.0" encoding="utf-8"?>
-<w:webSettings xmlns:mc="http://schemas.openxmlformats.org/markup-compatibility/2006" xmlns:r="http://schemas.openxmlformats.org/officeDocument/2006/relationships" xmlns:w="http://schemas.openxmlformats.org/wordprocessingml/2006/main" xmlns:w14="http://schemas.microsoft.com/office/word/2010/wordml" xmlns:w15="http://schemas.microsoft.com/office/word/2012/wordml" xmlns:w16se="http://schemas.microsoft.com/office/word/2015/wordml/symex" mc:Ignorable="w14 w15 w16se">
-  <w:optimizeForBrowser/>
-  <w:allowPNG/>
-</w:webSettings>
 </file>
 
 <file path=word/theme/theme1.xml><?xml version="1.0" encoding="utf-8"?>
@@ -8023,7 +7465,7 @@
 </file>
 
 <file path=customXml/itemProps1.xml><?xml version="1.0" encoding="utf-8"?>
-<ds:datastoreItem xmlns:ds="http://schemas.openxmlformats.org/officeDocument/2006/customXml" ds:itemID="{F577DDA0-C518-4F27-BDAB-4C8328694CBE}">
+<ds:datastoreItem xmlns:ds="http://schemas.openxmlformats.org/officeDocument/2006/customXml" ds:itemID="{BDCD355F-F133-4EBE-AD4D-B70BAA2A3EE1}">
   <ds:schemaRefs>
     <ds:schemaRef ds:uri="http://schemas.openxmlformats.org/officeDocument/2006/bibliography"/>
   </ds:schemaRefs>

</xml_diff>